<commit_message>
actualizado documento con segunda iteracion y preparado para la tercera
</commit_message>
<xml_diff>
--- a/Trabajo DAD.docx
+++ b/Trabajo DAD.docx
@@ -519,7 +519,9 @@
               <w:tab w:val="right" w:leader="dot" w:pos="8494"/>
             </w:tabs>
             <w:rPr>
+              <w:rFonts w:eastAsiaTheme="minorEastAsia"/>
               <w:noProof/>
+              <w:lang w:eastAsia="es-ES"/>
             </w:rPr>
           </w:pPr>
           <w:r>
@@ -531,7 +533,7 @@
           <w:r>
             <w:fldChar w:fldCharType="separate"/>
           </w:r>
-          <w:hyperlink w:anchor="_Toc33860304" w:history="1">
+          <w:hyperlink w:anchor="_Toc37408102" w:history="1">
             <w:r>
               <w:rPr>
                 <w:rStyle w:val="Hipervnculo"/>
@@ -558,7 +560,7 @@
                 <w:noProof/>
                 <w:webHidden/>
               </w:rPr>
-              <w:instrText xml:space="preserve"> PAGEREF _Toc33860304 \h </w:instrText>
+              <w:instrText xml:space="preserve"> PAGEREF _Toc37408102 \h </w:instrText>
             </w:r>
             <w:r>
               <w:rPr>
@@ -596,10 +598,12 @@
               <w:tab w:val="right" w:leader="dot" w:pos="8494"/>
             </w:tabs>
             <w:rPr>
+              <w:rFonts w:eastAsiaTheme="minorEastAsia"/>
               <w:noProof/>
+              <w:lang w:eastAsia="es-ES"/>
             </w:rPr>
           </w:pPr>
-          <w:hyperlink w:anchor="_Toc33860305" w:history="1">
+          <w:hyperlink w:anchor="_Toc37408103" w:history="1">
             <w:r>
               <w:rPr>
                 <w:rStyle w:val="Hipervnculo"/>
@@ -626,7 +630,7 @@
                 <w:noProof/>
                 <w:webHidden/>
               </w:rPr>
-              <w:instrText xml:space="preserve"> PAGEREF _Toc33860305 \h </w:instrText>
+              <w:instrText xml:space="preserve"> PAGEREF _Toc37408103 \h </w:instrText>
             </w:r>
             <w:r>
               <w:rPr>
@@ -647,6 +651,356 @@
                 <w:webHidden/>
               </w:rPr>
               <w:t>2</w:t>
+            </w:r>
+            <w:r>
+              <w:rPr>
+                <w:noProof/>
+                <w:webHidden/>
+              </w:rPr>
+              <w:fldChar w:fldCharType="end"/>
+            </w:r>
+          </w:hyperlink>
+        </w:p>
+        <w:p>
+          <w:pPr>
+            <w:pStyle w:val="TDC1"/>
+            <w:tabs>
+              <w:tab w:val="right" w:leader="dot" w:pos="8494"/>
+            </w:tabs>
+            <w:rPr>
+              <w:rFonts w:eastAsiaTheme="minorEastAsia"/>
+              <w:noProof/>
+              <w:lang w:eastAsia="es-ES"/>
+            </w:rPr>
+          </w:pPr>
+          <w:hyperlink w:anchor="_Toc37408104" w:history="1">
+            <w:r>
+              <w:rPr>
+                <w:rStyle w:val="Hipervnculo"/>
+                <w:noProof/>
+              </w:rPr>
+              <w:t>2.- SEGUNDA ITERACIÓN</w:t>
+            </w:r>
+            <w:r>
+              <w:rPr>
+                <w:noProof/>
+                <w:webHidden/>
+              </w:rPr>
+              <w:tab/>
+            </w:r>
+            <w:r>
+              <w:rPr>
+                <w:noProof/>
+                <w:webHidden/>
+              </w:rPr>
+              <w:fldChar w:fldCharType="begin"/>
+            </w:r>
+            <w:r>
+              <w:rPr>
+                <w:noProof/>
+                <w:webHidden/>
+              </w:rPr>
+              <w:instrText xml:space="preserve"> PAGEREF _Toc37408104 \h </w:instrText>
+            </w:r>
+            <w:r>
+              <w:rPr>
+                <w:noProof/>
+                <w:webHidden/>
+              </w:rPr>
+            </w:r>
+            <w:r>
+              <w:rPr>
+                <w:noProof/>
+                <w:webHidden/>
+              </w:rPr>
+              <w:fldChar w:fldCharType="separate"/>
+            </w:r>
+            <w:r>
+              <w:rPr>
+                <w:noProof/>
+                <w:webHidden/>
+              </w:rPr>
+              <w:t>3</w:t>
+            </w:r>
+            <w:r>
+              <w:rPr>
+                <w:noProof/>
+                <w:webHidden/>
+              </w:rPr>
+              <w:fldChar w:fldCharType="end"/>
+            </w:r>
+          </w:hyperlink>
+        </w:p>
+        <w:p>
+          <w:pPr>
+            <w:pStyle w:val="TDC2"/>
+            <w:tabs>
+              <w:tab w:val="right" w:leader="dot" w:pos="8494"/>
+            </w:tabs>
+            <w:rPr>
+              <w:rFonts w:eastAsiaTheme="minorEastAsia"/>
+              <w:noProof/>
+              <w:lang w:eastAsia="es-ES"/>
+            </w:rPr>
+          </w:pPr>
+          <w:hyperlink w:anchor="_Toc37408105" w:history="1">
+            <w:r>
+              <w:rPr>
+                <w:rStyle w:val="Hipervnculo"/>
+                <w:noProof/>
+              </w:rPr>
+              <w:t>2.1.- UML</w:t>
+            </w:r>
+            <w:r>
+              <w:rPr>
+                <w:noProof/>
+                <w:webHidden/>
+              </w:rPr>
+              <w:tab/>
+            </w:r>
+            <w:r>
+              <w:rPr>
+                <w:noProof/>
+                <w:webHidden/>
+              </w:rPr>
+              <w:fldChar w:fldCharType="begin"/>
+            </w:r>
+            <w:r>
+              <w:rPr>
+                <w:noProof/>
+                <w:webHidden/>
+              </w:rPr>
+              <w:instrText xml:space="preserve"> PAGEREF _Toc37408105 \h </w:instrText>
+            </w:r>
+            <w:r>
+              <w:rPr>
+                <w:noProof/>
+                <w:webHidden/>
+              </w:rPr>
+            </w:r>
+            <w:r>
+              <w:rPr>
+                <w:noProof/>
+                <w:webHidden/>
+              </w:rPr>
+              <w:fldChar w:fldCharType="separate"/>
+            </w:r>
+            <w:r>
+              <w:rPr>
+                <w:noProof/>
+                <w:webHidden/>
+              </w:rPr>
+              <w:t>3</w:t>
+            </w:r>
+            <w:r>
+              <w:rPr>
+                <w:noProof/>
+                <w:webHidden/>
+              </w:rPr>
+              <w:fldChar w:fldCharType="end"/>
+            </w:r>
+          </w:hyperlink>
+        </w:p>
+        <w:p>
+          <w:pPr>
+            <w:pStyle w:val="TDC2"/>
+            <w:tabs>
+              <w:tab w:val="right" w:leader="dot" w:pos="8494"/>
+            </w:tabs>
+            <w:rPr>
+              <w:rFonts w:eastAsiaTheme="minorEastAsia"/>
+              <w:noProof/>
+              <w:lang w:eastAsia="es-ES"/>
+            </w:rPr>
+          </w:pPr>
+          <w:hyperlink w:anchor="_Toc37408106" w:history="1">
+            <w:r>
+              <w:rPr>
+                <w:rStyle w:val="Hipervnculo"/>
+                <w:noProof/>
+              </w:rPr>
+              <w:t>2.2.- ESQUEMA E/R</w:t>
+            </w:r>
+            <w:r>
+              <w:rPr>
+                <w:noProof/>
+                <w:webHidden/>
+              </w:rPr>
+              <w:tab/>
+            </w:r>
+            <w:r>
+              <w:rPr>
+                <w:noProof/>
+                <w:webHidden/>
+              </w:rPr>
+              <w:fldChar w:fldCharType="begin"/>
+            </w:r>
+            <w:r>
+              <w:rPr>
+                <w:noProof/>
+                <w:webHidden/>
+              </w:rPr>
+              <w:instrText xml:space="preserve"> PAGEREF _Toc37408106 \h </w:instrText>
+            </w:r>
+            <w:r>
+              <w:rPr>
+                <w:noProof/>
+                <w:webHidden/>
+              </w:rPr>
+            </w:r>
+            <w:r>
+              <w:rPr>
+                <w:noProof/>
+                <w:webHidden/>
+              </w:rPr>
+              <w:fldChar w:fldCharType="separate"/>
+            </w:r>
+            <w:r>
+              <w:rPr>
+                <w:noProof/>
+                <w:webHidden/>
+              </w:rPr>
+              <w:t>4</w:t>
+            </w:r>
+            <w:r>
+              <w:rPr>
+                <w:noProof/>
+                <w:webHidden/>
+              </w:rPr>
+              <w:fldChar w:fldCharType="end"/>
+            </w:r>
+          </w:hyperlink>
+        </w:p>
+        <w:p>
+          <w:pPr>
+            <w:pStyle w:val="TDC1"/>
+            <w:tabs>
+              <w:tab w:val="right" w:leader="dot" w:pos="8494"/>
+            </w:tabs>
+            <w:rPr>
+              <w:rFonts w:eastAsiaTheme="minorEastAsia"/>
+              <w:noProof/>
+              <w:lang w:eastAsia="es-ES"/>
+            </w:rPr>
+          </w:pPr>
+          <w:hyperlink w:anchor="_Toc37408107" w:history="1">
+            <w:r>
+              <w:rPr>
+                <w:rStyle w:val="Hipervnculo"/>
+                <w:noProof/>
+              </w:rPr>
+              <w:t>3.- TERCERA ITERACIÓN</w:t>
+            </w:r>
+            <w:r>
+              <w:rPr>
+                <w:noProof/>
+                <w:webHidden/>
+              </w:rPr>
+              <w:tab/>
+            </w:r>
+            <w:r>
+              <w:rPr>
+                <w:noProof/>
+                <w:webHidden/>
+              </w:rPr>
+              <w:fldChar w:fldCharType="begin"/>
+            </w:r>
+            <w:r>
+              <w:rPr>
+                <w:noProof/>
+                <w:webHidden/>
+              </w:rPr>
+              <w:instrText xml:space="preserve"> PAGEREF _Toc37408107 \h </w:instrText>
+            </w:r>
+            <w:r>
+              <w:rPr>
+                <w:noProof/>
+                <w:webHidden/>
+              </w:rPr>
+            </w:r>
+            <w:r>
+              <w:rPr>
+                <w:noProof/>
+                <w:webHidden/>
+              </w:rPr>
+              <w:fldChar w:fldCharType="separate"/>
+            </w:r>
+            <w:r>
+              <w:rPr>
+                <w:noProof/>
+                <w:webHidden/>
+              </w:rPr>
+              <w:t>4</w:t>
+            </w:r>
+            <w:r>
+              <w:rPr>
+                <w:noProof/>
+                <w:webHidden/>
+              </w:rPr>
+              <w:fldChar w:fldCharType="end"/>
+            </w:r>
+          </w:hyperlink>
+        </w:p>
+        <w:p>
+          <w:pPr>
+            <w:pStyle w:val="TDC2"/>
+            <w:tabs>
+              <w:tab w:val="right" w:leader="dot" w:pos="8494"/>
+            </w:tabs>
+            <w:rPr>
+              <w:rFonts w:eastAsiaTheme="minorEastAsia"/>
+              <w:noProof/>
+              <w:lang w:eastAsia="es-ES"/>
+            </w:rPr>
+          </w:pPr>
+          <w:hyperlink w:anchor="_Toc37408108" w:history="1">
+            <w:r>
+              <w:rPr>
+                <w:rStyle w:val="Hipervnculo"/>
+                <w:noProof/>
+              </w:rPr>
+              <w:t>3.1.- API Rest</w:t>
+            </w:r>
+            <w:r>
+              <w:rPr>
+                <w:noProof/>
+                <w:webHidden/>
+              </w:rPr>
+              <w:tab/>
+            </w:r>
+            <w:r>
+              <w:rPr>
+                <w:noProof/>
+                <w:webHidden/>
+              </w:rPr>
+              <w:fldChar w:fldCharType="begin"/>
+            </w:r>
+            <w:r>
+              <w:rPr>
+                <w:noProof/>
+                <w:webHidden/>
+              </w:rPr>
+              <w:instrText xml:space="preserve"> PAGEREF _Toc37408108 \h </w:instrText>
+            </w:r>
+            <w:r>
+              <w:rPr>
+                <w:noProof/>
+                <w:webHidden/>
+              </w:rPr>
+            </w:r>
+            <w:r>
+              <w:rPr>
+                <w:noProof/>
+                <w:webHidden/>
+              </w:rPr>
+              <w:fldChar w:fldCharType="separate"/>
+            </w:r>
+            <w:r>
+              <w:rPr>
+                <w:noProof/>
+                <w:webHidden/>
+              </w:rPr>
+              <w:t>4</w:t>
             </w:r>
             <w:r>
               <w:rPr>
@@ -677,7 +1031,7 @@
       <w:pPr>
         <w:pStyle w:val="Ttulo1"/>
       </w:pPr>
-      <w:bookmarkStart w:id="2" w:name="_Toc33860304"/>
+      <w:bookmarkStart w:id="2" w:name="_Toc37408102"/>
       <w:r>
         <w:lastRenderedPageBreak/>
         <w:t>1.- PRIMERA ITERACIÓN</w:t>
@@ -689,7 +1043,7 @@
       <w:pPr>
         <w:pStyle w:val="Ttulo2"/>
       </w:pPr>
-      <w:bookmarkStart w:id="3" w:name="_Toc33860305"/>
+      <w:bookmarkStart w:id="3" w:name="_Toc37408103"/>
       <w:r>
         <w:t>1.1.- Introducción</w:t>
       </w:r>
@@ -698,6 +1052,7 @@
     <w:p/>
     <w:p>
       <w:pPr>
+        <w:jc w:val="both"/>
         <w:rPr>
           <w:rFonts w:ascii="Times New Roman" w:hAnsi="Times New Roman" w:cs="Times New Roman"/>
           <w:sz w:val="28"/>
@@ -723,6 +1078,7 @@
     </w:p>
     <w:p>
       <w:pPr>
+        <w:jc w:val="both"/>
         <w:rPr>
           <w:rFonts w:ascii="Times New Roman" w:hAnsi="Times New Roman" w:cs="Times New Roman"/>
           <w:sz w:val="28"/>
@@ -751,7 +1107,7 @@
           <w:sz w:val="28"/>
           <w:szCs w:val="28"/>
         </w:rPr>
-        <w:t xml:space="preserve"> se estima que se utilizará una placa Arduino, una placa </w:t>
+        <w:t xml:space="preserve"> se estima que se utilizará una placa </w:t>
       </w:r>
       <w:proofErr w:type="spellStart"/>
       <w:r>
@@ -787,7 +1143,7 @@
           <w:sz w:val="28"/>
           <w:szCs w:val="28"/>
         </w:rPr>
-        <w:t xml:space="preserve"> ESP8266, un sensor de humedad, un sensor de temperatura</w:t>
+        <w:t xml:space="preserve"> ESP8266, un sensor de humedad</w:t>
       </w:r>
       <w:r>
         <w:rPr>
@@ -803,25 +1159,23 @@
           <w:sz w:val="28"/>
           <w:szCs w:val="28"/>
         </w:rPr>
-        <w:t xml:space="preserve"> y algunos diodos </w:t>
-      </w:r>
-      <w:proofErr w:type="spellStart"/>
+        <w:t>, un relé para controlar la potencia de la bomba, unas resistencias</w:t>
+      </w:r>
       <w:r>
         <w:rPr>
           <w:rFonts w:ascii="Times New Roman" w:hAnsi="Times New Roman" w:cs="Times New Roman"/>
           <w:sz w:val="28"/>
           <w:szCs w:val="28"/>
         </w:rPr>
-        <w:t>LEDs</w:t>
-      </w:r>
-      <w:proofErr w:type="spellEnd"/>
+        <w:t xml:space="preserve"> y </w:t>
+      </w:r>
       <w:r>
         <w:rPr>
           <w:rFonts w:ascii="Times New Roman" w:hAnsi="Times New Roman" w:cs="Times New Roman"/>
           <w:sz w:val="28"/>
           <w:szCs w:val="28"/>
         </w:rPr>
-        <w:t xml:space="preserve"> para informar al usuario del estado de la tierra a regar, por ejemplo: rojo si </w:t>
+        <w:t>tres</w:t>
       </w:r>
       <w:r>
         <w:rPr>
@@ -829,23 +1183,25 @@
           <w:sz w:val="28"/>
           <w:szCs w:val="28"/>
         </w:rPr>
-        <w:t>la tierra está</w:t>
-      </w:r>
+        <w:t xml:space="preserve"> diodos </w:t>
+      </w:r>
+      <w:proofErr w:type="spellStart"/>
       <w:r>
         <w:rPr>
           <w:rFonts w:ascii="Times New Roman" w:hAnsi="Times New Roman" w:cs="Times New Roman"/>
           <w:sz w:val="28"/>
           <w:szCs w:val="28"/>
         </w:rPr>
-        <w:t xml:space="preserve"> sec</w:t>
-      </w:r>
+        <w:t>LEDs</w:t>
+      </w:r>
+      <w:proofErr w:type="spellEnd"/>
       <w:r>
         <w:rPr>
           <w:rFonts w:ascii="Times New Roman" w:hAnsi="Times New Roman" w:cs="Times New Roman"/>
           <w:sz w:val="28"/>
           <w:szCs w:val="28"/>
         </w:rPr>
-        <w:t>a</w:t>
+        <w:t xml:space="preserve"> para informar al usuario del estado de la tierra a regar: </w:t>
       </w:r>
       <w:r>
         <w:rPr>
@@ -853,7 +1209,7 @@
           <w:sz w:val="28"/>
           <w:szCs w:val="28"/>
         </w:rPr>
-        <w:t xml:space="preserve">, verde si </w:t>
+        <w:t>amarillo</w:t>
       </w:r>
       <w:r>
         <w:rPr>
@@ -861,7 +1217,7 @@
           <w:sz w:val="28"/>
           <w:szCs w:val="28"/>
         </w:rPr>
-        <w:t>la tierra está</w:t>
+        <w:t xml:space="preserve"> si </w:t>
       </w:r>
       <w:r>
         <w:rPr>
@@ -869,7 +1225,7 @@
           <w:sz w:val="28"/>
           <w:szCs w:val="28"/>
         </w:rPr>
-        <w:t xml:space="preserve"> húmed</w:t>
+        <w:t>la tierra está</w:t>
       </w:r>
       <w:r>
         <w:rPr>
@@ -877,7 +1233,7 @@
           <w:sz w:val="28"/>
           <w:szCs w:val="28"/>
         </w:rPr>
-        <w:t>a</w:t>
+        <w:t xml:space="preserve"> lista para ser regada</w:t>
       </w:r>
       <w:r>
         <w:rPr>
@@ -885,11 +1241,44 @@
           <w:sz w:val="28"/>
           <w:szCs w:val="28"/>
         </w:rPr>
-        <w:t>.</w:t>
-      </w:r>
-    </w:p>
-    <w:p>
-      <w:pPr>
+        <w:t xml:space="preserve">, verde si </w:t>
+      </w:r>
+      <w:r>
+        <w:rPr>
+          <w:rFonts w:ascii="Times New Roman" w:hAnsi="Times New Roman" w:cs="Times New Roman"/>
+          <w:sz w:val="28"/>
+          <w:szCs w:val="28"/>
+        </w:rPr>
+        <w:t>la tierra está</w:t>
+      </w:r>
+      <w:r>
+        <w:rPr>
+          <w:rFonts w:ascii="Times New Roman" w:hAnsi="Times New Roman" w:cs="Times New Roman"/>
+          <w:sz w:val="28"/>
+          <w:szCs w:val="28"/>
+        </w:rPr>
+        <w:t xml:space="preserve"> húmed</w:t>
+      </w:r>
+      <w:r>
+        <w:rPr>
+          <w:rFonts w:ascii="Times New Roman" w:hAnsi="Times New Roman" w:cs="Times New Roman"/>
+          <w:sz w:val="28"/>
+          <w:szCs w:val="28"/>
+        </w:rPr>
+        <w:t>a</w:t>
+      </w:r>
+      <w:r>
+        <w:rPr>
+          <w:rFonts w:ascii="Times New Roman" w:hAnsi="Times New Roman" w:cs="Times New Roman"/>
+          <w:sz w:val="28"/>
+          <w:szCs w:val="28"/>
+        </w:rPr>
+        <w:t>, rojo y parpadeando, no está el sensor en la tierra.</w:t>
+      </w:r>
+    </w:p>
+    <w:p>
+      <w:pPr>
+        <w:jc w:val="both"/>
         <w:rPr>
           <w:rFonts w:ascii="Times New Roman" w:hAnsi="Times New Roman" w:cs="Times New Roman"/>
           <w:sz w:val="28"/>
@@ -921,73 +1310,10 @@
           <w:szCs w:val="28"/>
         </w:rPr>
         <w:drawing>
-          <wp:anchor distT="0" distB="0" distL="114300" distR="114300" simplePos="0" relativeHeight="251660288" behindDoc="0" locked="0" layoutInCell="1" allowOverlap="1" wp14:anchorId="3F45C382" wp14:editId="6F2F8BAE">
+          <wp:anchor distT="0" distB="0" distL="114300" distR="114300" simplePos="0" relativeHeight="251661312" behindDoc="0" locked="0" layoutInCell="1" allowOverlap="1" wp14:anchorId="7D313BD9" wp14:editId="145000BF">
             <wp:simplePos x="0" y="0"/>
             <wp:positionH relativeFrom="margin">
-              <wp:align>left</wp:align>
-            </wp:positionH>
-            <wp:positionV relativeFrom="paragraph">
-              <wp:posOffset>165100</wp:posOffset>
-            </wp:positionV>
-            <wp:extent cx="2770052" cy="1971675"/>
-            <wp:effectExtent l="0" t="0" r="0" b="0"/>
-            <wp:wrapNone/>
-            <wp:docPr id="1" name="Imagen 1"/>
-            <wp:cNvGraphicFramePr>
-              <a:graphicFrameLocks xmlns:a="http://schemas.openxmlformats.org/drawingml/2006/main" noChangeAspect="1"/>
-            </wp:cNvGraphicFramePr>
-            <a:graphic xmlns:a="http://schemas.openxmlformats.org/drawingml/2006/main">
-              <a:graphicData uri="http://schemas.openxmlformats.org/drawingml/2006/picture">
-                <pic:pic xmlns:pic="http://schemas.openxmlformats.org/drawingml/2006/picture">
-                  <pic:nvPicPr>
-                    <pic:cNvPr id="1" name="1217-arduino-uno-smd (1).jpg"/>
-                    <pic:cNvPicPr/>
-                  </pic:nvPicPr>
-                  <pic:blipFill>
-                    <a:blip r:embed="rId10" cstate="print">
-                      <a:extLst>
-                        <a:ext uri="{28A0092B-C50C-407E-A947-70E740481C1C}">
-                          <a14:useLocalDpi xmlns:a14="http://schemas.microsoft.com/office/drawing/2010/main" val="0"/>
-                        </a:ext>
-                      </a:extLst>
-                    </a:blip>
-                    <a:stretch>
-                      <a:fillRect/>
-                    </a:stretch>
-                  </pic:blipFill>
-                  <pic:spPr>
-                    <a:xfrm>
-                      <a:off x="0" y="0"/>
-                      <a:ext cx="2776225" cy="1976069"/>
-                    </a:xfrm>
-                    <a:prstGeom prst="rect">
-                      <a:avLst/>
-                    </a:prstGeom>
-                  </pic:spPr>
-                </pic:pic>
-              </a:graphicData>
-            </a:graphic>
-            <wp14:sizeRelH relativeFrom="page">
-              <wp14:pctWidth>0</wp14:pctWidth>
-            </wp14:sizeRelH>
-            <wp14:sizeRelV relativeFrom="page">
-              <wp14:pctHeight>0</wp14:pctHeight>
-            </wp14:sizeRelV>
-          </wp:anchor>
-        </w:drawing>
-      </w:r>
-      <w:r>
-        <w:rPr>
-          <w:rFonts w:ascii="Times New Roman" w:hAnsi="Times New Roman" w:cs="Times New Roman"/>
-          <w:noProof/>
-          <w:sz w:val="28"/>
-          <w:szCs w:val="28"/>
-        </w:rPr>
-        <w:drawing>
-          <wp:anchor distT="0" distB="0" distL="114300" distR="114300" simplePos="0" relativeHeight="251661312" behindDoc="0" locked="0" layoutInCell="1" allowOverlap="1" wp14:anchorId="7D313BD9" wp14:editId="3CC74B16">
-            <wp:simplePos x="0" y="0"/>
-            <wp:positionH relativeFrom="margin">
-              <wp:align>right</wp:align>
+              <wp:posOffset>-635</wp:posOffset>
             </wp:positionH>
             <wp:positionV relativeFrom="paragraph">
               <wp:posOffset>60325</wp:posOffset>
@@ -1007,7 +1333,7 @@
                     <pic:cNvPicPr/>
                   </pic:nvPicPr>
                   <pic:blipFill>
-                    <a:blip r:embed="rId11" cstate="print">
+                    <a:blip r:embed="rId10" cstate="print">
                       <a:extLst>
                         <a:ext uri="{28A0092B-C50C-407E-A947-70E740481C1C}">
                           <a14:useLocalDpi xmlns:a14="http://schemas.microsoft.com/office/drawing/2010/main" val="0"/>
@@ -1051,174 +1377,18 @@
       <w:r>
         <w:rPr>
           <w:rFonts w:ascii="Times New Roman" w:hAnsi="Times New Roman" w:cs="Times New Roman"/>
-          <w:sz w:val="28"/>
-          <w:szCs w:val="28"/>
-        </w:rPr>
-        <w:t xml:space="preserve"> </w:t>
-      </w:r>
-    </w:p>
-    <w:p>
-      <w:pPr>
-        <w:rPr>
-          <w:rFonts w:ascii="Times New Roman" w:hAnsi="Times New Roman" w:cs="Times New Roman"/>
-          <w:sz w:val="28"/>
-          <w:szCs w:val="28"/>
-        </w:rPr>
-      </w:pPr>
-    </w:p>
-    <w:p>
-      <w:pPr>
-        <w:rPr>
-          <w:rFonts w:ascii="Times New Roman" w:hAnsi="Times New Roman" w:cs="Times New Roman"/>
-          <w:sz w:val="28"/>
-          <w:szCs w:val="28"/>
-        </w:rPr>
-      </w:pPr>
-    </w:p>
-    <w:p>
-      <w:pPr>
-        <w:rPr>
-          <w:rFonts w:ascii="Times New Roman" w:hAnsi="Times New Roman" w:cs="Times New Roman"/>
-          <w:sz w:val="28"/>
-          <w:szCs w:val="28"/>
-        </w:rPr>
-      </w:pPr>
-    </w:p>
-    <w:p>
-      <w:pPr>
-        <w:rPr>
-          <w:rFonts w:ascii="Times New Roman" w:hAnsi="Times New Roman" w:cs="Times New Roman"/>
-          <w:sz w:val="28"/>
-          <w:szCs w:val="28"/>
-        </w:rPr>
-      </w:pPr>
-    </w:p>
-    <w:p>
-      <w:pPr>
-        <w:rPr>
-          <w:rFonts w:ascii="Times New Roman" w:hAnsi="Times New Roman" w:cs="Times New Roman"/>
-          <w:sz w:val="28"/>
-          <w:szCs w:val="28"/>
-        </w:rPr>
-      </w:pPr>
-    </w:p>
-    <w:p>
-      <w:pPr>
-        <w:rPr>
-          <w:rFonts w:ascii="Times New Roman" w:hAnsi="Times New Roman" w:cs="Times New Roman"/>
-          <w:sz w:val="28"/>
-          <w:szCs w:val="28"/>
-        </w:rPr>
-      </w:pPr>
-    </w:p>
-    <w:p>
-      <w:pPr>
-        <w:ind w:left="1416" w:firstLine="708"/>
-        <w:rPr>
-          <w:rFonts w:ascii="Times New Roman" w:hAnsi="Times New Roman" w:cs="Times New Roman"/>
-          <w:sz w:val="20"/>
-          <w:szCs w:val="20"/>
-        </w:rPr>
-      </w:pPr>
-      <w:r>
-        <w:rPr>
-          <w:rFonts w:ascii="Times New Roman" w:hAnsi="Times New Roman" w:cs="Times New Roman"/>
-          <w:sz w:val="20"/>
-          <w:szCs w:val="20"/>
-        </w:rPr>
-        <w:t>Arduino</w:t>
-      </w:r>
-      <w:r>
-        <w:rPr>
-          <w:rFonts w:ascii="Times New Roman" w:hAnsi="Times New Roman" w:cs="Times New Roman"/>
-          <w:sz w:val="20"/>
-          <w:szCs w:val="20"/>
-        </w:rPr>
-        <w:tab/>
-      </w:r>
-      <w:r>
-        <w:rPr>
-          <w:rFonts w:ascii="Times New Roman" w:hAnsi="Times New Roman" w:cs="Times New Roman"/>
-          <w:sz w:val="20"/>
-          <w:szCs w:val="20"/>
-        </w:rPr>
-        <w:tab/>
-      </w:r>
-      <w:r>
-        <w:rPr>
-          <w:rFonts w:ascii="Times New Roman" w:hAnsi="Times New Roman" w:cs="Times New Roman"/>
-          <w:sz w:val="20"/>
-          <w:szCs w:val="20"/>
-        </w:rPr>
-        <w:tab/>
-      </w:r>
-      <w:r>
-        <w:rPr>
-          <w:rFonts w:ascii="Times New Roman" w:hAnsi="Times New Roman" w:cs="Times New Roman"/>
-          <w:sz w:val="20"/>
-          <w:szCs w:val="20"/>
-        </w:rPr>
-        <w:tab/>
-      </w:r>
-      <w:r>
-        <w:rPr>
-          <w:rFonts w:ascii="Times New Roman" w:hAnsi="Times New Roman" w:cs="Times New Roman"/>
-          <w:sz w:val="20"/>
-          <w:szCs w:val="20"/>
-        </w:rPr>
-        <w:tab/>
-      </w:r>
-      <w:proofErr w:type="spellStart"/>
-      <w:r>
-        <w:rPr>
-          <w:rFonts w:ascii="Times New Roman" w:hAnsi="Times New Roman" w:cs="Times New Roman"/>
-          <w:sz w:val="20"/>
-          <w:szCs w:val="20"/>
-        </w:rPr>
-        <w:t>NodeMCU</w:t>
-      </w:r>
-      <w:proofErr w:type="spellEnd"/>
-      <w:r>
-        <w:rPr>
-          <w:rFonts w:ascii="Times New Roman" w:hAnsi="Times New Roman" w:cs="Times New Roman"/>
-          <w:sz w:val="20"/>
-          <w:szCs w:val="20"/>
-        </w:rPr>
-        <w:t xml:space="preserve"> ESP8266</w:t>
-      </w:r>
-    </w:p>
-    <w:p>
-      <w:pPr>
-        <w:rPr>
-          <w:rFonts w:ascii="Times New Roman" w:hAnsi="Times New Roman" w:cs="Times New Roman"/>
-          <w:sz w:val="20"/>
-          <w:szCs w:val="20"/>
-        </w:rPr>
-      </w:pPr>
-    </w:p>
-    <w:p>
-      <w:pPr>
-        <w:rPr>
-          <w:rFonts w:ascii="Times New Roman" w:hAnsi="Times New Roman" w:cs="Times New Roman"/>
-          <w:sz w:val="20"/>
-          <w:szCs w:val="20"/>
-        </w:rPr>
-      </w:pPr>
-      <w:r>
-        <w:rPr>
-          <w:rFonts w:ascii="Times New Roman" w:hAnsi="Times New Roman" w:cs="Times New Roman"/>
           <w:noProof/>
           <w:sz w:val="20"/>
           <w:szCs w:val="20"/>
         </w:rPr>
         <w:drawing>
-          <wp:anchor distT="0" distB="0" distL="114300" distR="114300" simplePos="0" relativeHeight="251662336" behindDoc="0" locked="0" layoutInCell="1" allowOverlap="1" wp14:anchorId="3D0909C1" wp14:editId="3D11D412">
+          <wp:anchor distT="0" distB="0" distL="114300" distR="114300" simplePos="0" relativeHeight="251662336" behindDoc="0" locked="0" layoutInCell="1" allowOverlap="1" wp14:anchorId="3D0909C1" wp14:editId="4D633751">
             <wp:simplePos x="0" y="0"/>
             <wp:positionH relativeFrom="margin">
-              <wp:align>left</wp:align>
+              <wp:align>right</wp:align>
             </wp:positionH>
             <wp:positionV relativeFrom="paragraph">
-              <wp:posOffset>107315</wp:posOffset>
+              <wp:posOffset>156845</wp:posOffset>
             </wp:positionV>
             <wp:extent cx="2874109" cy="1666875"/>
             <wp:effectExtent l="0" t="0" r="2540" b="0"/>
@@ -1235,7 +1405,7 @@
                     <pic:cNvPicPr/>
                   </pic:nvPicPr>
                   <pic:blipFill>
-                    <a:blip r:embed="rId12" cstate="print">
+                    <a:blip r:embed="rId11" cstate="print">
                       <a:extLst>
                         <a:ext uri="{28A0092B-C50C-407E-A947-70E740481C1C}">
                           <a14:useLocalDpi xmlns:a14="http://schemas.microsoft.com/office/drawing/2010/main" val="0"/>
@@ -1267,6 +1437,161 @@
           </wp:anchor>
         </w:drawing>
       </w:r>
+      <w:r>
+        <w:rPr>
+          <w:rFonts w:ascii="Times New Roman" w:hAnsi="Times New Roman" w:cs="Times New Roman"/>
+          <w:sz w:val="28"/>
+          <w:szCs w:val="28"/>
+        </w:rPr>
+        <w:t xml:space="preserve"> </w:t>
+      </w:r>
+    </w:p>
+    <w:p>
+      <w:pPr>
+        <w:rPr>
+          <w:rFonts w:ascii="Times New Roman" w:hAnsi="Times New Roman" w:cs="Times New Roman"/>
+          <w:sz w:val="28"/>
+          <w:szCs w:val="28"/>
+        </w:rPr>
+      </w:pPr>
+    </w:p>
+    <w:p>
+      <w:pPr>
+        <w:rPr>
+          <w:rFonts w:ascii="Times New Roman" w:hAnsi="Times New Roman" w:cs="Times New Roman"/>
+          <w:sz w:val="28"/>
+          <w:szCs w:val="28"/>
+        </w:rPr>
+      </w:pPr>
+    </w:p>
+    <w:p>
+      <w:pPr>
+        <w:rPr>
+          <w:rFonts w:ascii="Times New Roman" w:hAnsi="Times New Roman" w:cs="Times New Roman"/>
+          <w:sz w:val="28"/>
+          <w:szCs w:val="28"/>
+        </w:rPr>
+      </w:pPr>
+    </w:p>
+    <w:p>
+      <w:pPr>
+        <w:rPr>
+          <w:rFonts w:ascii="Times New Roman" w:hAnsi="Times New Roman" w:cs="Times New Roman"/>
+          <w:sz w:val="28"/>
+          <w:szCs w:val="28"/>
+        </w:rPr>
+      </w:pPr>
+    </w:p>
+    <w:p>
+      <w:pPr>
+        <w:rPr>
+          <w:rFonts w:ascii="Times New Roman" w:hAnsi="Times New Roman" w:cs="Times New Roman"/>
+          <w:sz w:val="28"/>
+          <w:szCs w:val="28"/>
+        </w:rPr>
+      </w:pPr>
+    </w:p>
+    <w:p>
+      <w:pPr>
+        <w:rPr>
+          <w:rFonts w:ascii="Times New Roman" w:hAnsi="Times New Roman" w:cs="Times New Roman"/>
+          <w:sz w:val="28"/>
+          <w:szCs w:val="28"/>
+        </w:rPr>
+      </w:pPr>
+    </w:p>
+    <w:p>
+      <w:pPr>
+        <w:ind w:left="708"/>
+        <w:rPr>
+          <w:rFonts w:ascii="Times New Roman" w:hAnsi="Times New Roman" w:cs="Times New Roman"/>
+          <w:sz w:val="20"/>
+          <w:szCs w:val="20"/>
+        </w:rPr>
+      </w:pPr>
+      <w:r>
+        <w:rPr>
+          <w:rFonts w:ascii="Times New Roman" w:hAnsi="Times New Roman" w:cs="Times New Roman"/>
+          <w:sz w:val="20"/>
+          <w:szCs w:val="20"/>
+        </w:rPr>
+        <w:t xml:space="preserve">       </w:t>
+      </w:r>
+      <w:proofErr w:type="spellStart"/>
+      <w:r>
+        <w:rPr>
+          <w:rFonts w:ascii="Times New Roman" w:hAnsi="Times New Roman" w:cs="Times New Roman"/>
+          <w:sz w:val="20"/>
+          <w:szCs w:val="20"/>
+        </w:rPr>
+        <w:t>NodeMCU</w:t>
+      </w:r>
+      <w:proofErr w:type="spellEnd"/>
+      <w:r>
+        <w:rPr>
+          <w:rFonts w:ascii="Times New Roman" w:hAnsi="Times New Roman" w:cs="Times New Roman"/>
+          <w:sz w:val="20"/>
+          <w:szCs w:val="20"/>
+        </w:rPr>
+        <w:t xml:space="preserve"> ESP8266</w:t>
+      </w:r>
+      <w:r>
+        <w:rPr>
+          <w:rFonts w:ascii="Times New Roman" w:hAnsi="Times New Roman" w:cs="Times New Roman"/>
+          <w:sz w:val="20"/>
+          <w:szCs w:val="20"/>
+        </w:rPr>
+        <w:tab/>
+      </w:r>
+      <w:r>
+        <w:rPr>
+          <w:rFonts w:ascii="Times New Roman" w:hAnsi="Times New Roman" w:cs="Times New Roman"/>
+          <w:sz w:val="20"/>
+          <w:szCs w:val="20"/>
+        </w:rPr>
+        <w:tab/>
+      </w:r>
+      <w:r>
+        <w:rPr>
+          <w:rFonts w:ascii="Times New Roman" w:hAnsi="Times New Roman" w:cs="Times New Roman"/>
+          <w:sz w:val="20"/>
+          <w:szCs w:val="20"/>
+        </w:rPr>
+        <w:tab/>
+      </w:r>
+      <w:r>
+        <w:rPr>
+          <w:rFonts w:ascii="Times New Roman" w:hAnsi="Times New Roman" w:cs="Times New Roman"/>
+          <w:sz w:val="20"/>
+          <w:szCs w:val="20"/>
+        </w:rPr>
+        <w:tab/>
+        <w:t xml:space="preserve">     Sensor de humedad Arduino</w:t>
+      </w:r>
+      <w:r>
+        <w:rPr>
+          <w:rFonts w:ascii="Times New Roman" w:hAnsi="Times New Roman" w:cs="Times New Roman"/>
+          <w:sz w:val="20"/>
+          <w:szCs w:val="20"/>
+        </w:rPr>
+        <w:tab/>
+      </w:r>
+      <w:r>
+        <w:rPr>
+          <w:rFonts w:ascii="Times New Roman" w:hAnsi="Times New Roman" w:cs="Times New Roman"/>
+          <w:sz w:val="20"/>
+          <w:szCs w:val="20"/>
+        </w:rPr>
+        <w:tab/>
+      </w:r>
+      <w:r>
+        <w:rPr>
+          <w:rFonts w:ascii="Times New Roman" w:hAnsi="Times New Roman" w:cs="Times New Roman"/>
+          <w:sz w:val="20"/>
+          <w:szCs w:val="20"/>
+        </w:rPr>
+        <w:t xml:space="preserve">        </w:t>
+      </w:r>
     </w:p>
     <w:p>
       <w:pPr>
@@ -1284,207 +1609,13 @@
           <w:szCs w:val="20"/>
         </w:rPr>
         <w:drawing>
-          <wp:anchor distT="0" distB="0" distL="114300" distR="114300" simplePos="0" relativeHeight="251663360" behindDoc="0" locked="0" layoutInCell="1" allowOverlap="1" wp14:anchorId="6B439F2B" wp14:editId="609E7FE4">
+          <wp:anchor distT="0" distB="0" distL="114300" distR="114300" simplePos="0" relativeHeight="251665408" behindDoc="0" locked="0" layoutInCell="1" allowOverlap="1" wp14:anchorId="094E6AA2" wp14:editId="1C9D37AA">
             <wp:simplePos x="0" y="0"/>
             <wp:positionH relativeFrom="margin">
               <wp:align>right</wp:align>
             </wp:positionH>
             <wp:positionV relativeFrom="paragraph">
-              <wp:posOffset>9525</wp:posOffset>
-            </wp:positionV>
-            <wp:extent cx="2381250" cy="1695214"/>
-            <wp:effectExtent l="0" t="0" r="0" b="635"/>
-            <wp:wrapNone/>
-            <wp:docPr id="4" name="Imagen 4" descr="Imagen que contiene circuito, electrónica&#10;&#10;Descripción generada automáticamente"/>
-            <wp:cNvGraphicFramePr>
-              <a:graphicFrameLocks xmlns:a="http://schemas.openxmlformats.org/drawingml/2006/main" noChangeAspect="1"/>
-            </wp:cNvGraphicFramePr>
-            <a:graphic xmlns:a="http://schemas.openxmlformats.org/drawingml/2006/main">
-              <a:graphicData uri="http://schemas.openxmlformats.org/drawingml/2006/picture">
-                <pic:pic xmlns:pic="http://schemas.openxmlformats.org/drawingml/2006/picture">
-                  <pic:nvPicPr>
-                    <pic:cNvPr id="4" name="p_1_3_5_4_1354-Modulo-DHT11-SENSOR-DE-TEMPERATURA-Y-HUMEDAD-PARA-ARDUINO-DHT-11.jpg"/>
-                    <pic:cNvPicPr/>
-                  </pic:nvPicPr>
-                  <pic:blipFill>
-                    <a:blip r:embed="rId13" cstate="print">
-                      <a:extLst>
-                        <a:ext uri="{28A0092B-C50C-407E-A947-70E740481C1C}">
-                          <a14:useLocalDpi xmlns:a14="http://schemas.microsoft.com/office/drawing/2010/main" val="0"/>
-                        </a:ext>
-                      </a:extLst>
-                    </a:blip>
-                    <a:stretch>
-                      <a:fillRect/>
-                    </a:stretch>
-                  </pic:blipFill>
-                  <pic:spPr>
-                    <a:xfrm>
-                      <a:off x="0" y="0"/>
-                      <a:ext cx="2381250" cy="1695214"/>
-                    </a:xfrm>
-                    <a:prstGeom prst="rect">
-                      <a:avLst/>
-                    </a:prstGeom>
-                  </pic:spPr>
-                </pic:pic>
-              </a:graphicData>
-            </a:graphic>
-            <wp14:sizeRelH relativeFrom="page">
-              <wp14:pctWidth>0</wp14:pctWidth>
-            </wp14:sizeRelH>
-            <wp14:sizeRelV relativeFrom="page">
-              <wp14:pctHeight>0</wp14:pctHeight>
-            </wp14:sizeRelV>
-          </wp:anchor>
-        </w:drawing>
-      </w:r>
-    </w:p>
-    <w:p>
-      <w:pPr>
-        <w:rPr>
-          <w:rFonts w:ascii="Times New Roman" w:hAnsi="Times New Roman" w:cs="Times New Roman"/>
-          <w:sz w:val="20"/>
-          <w:szCs w:val="20"/>
-        </w:rPr>
-      </w:pPr>
-    </w:p>
-    <w:p>
-      <w:pPr>
-        <w:rPr>
-          <w:rFonts w:ascii="Times New Roman" w:hAnsi="Times New Roman" w:cs="Times New Roman"/>
-          <w:sz w:val="20"/>
-          <w:szCs w:val="20"/>
-        </w:rPr>
-      </w:pPr>
-    </w:p>
-    <w:p>
-      <w:pPr>
-        <w:rPr>
-          <w:rFonts w:ascii="Times New Roman" w:hAnsi="Times New Roman" w:cs="Times New Roman"/>
-          <w:sz w:val="20"/>
-          <w:szCs w:val="20"/>
-        </w:rPr>
-      </w:pPr>
-    </w:p>
-    <w:p>
-      <w:pPr>
-        <w:rPr>
-          <w:rFonts w:ascii="Times New Roman" w:hAnsi="Times New Roman" w:cs="Times New Roman"/>
-          <w:sz w:val="20"/>
-          <w:szCs w:val="20"/>
-        </w:rPr>
-      </w:pPr>
-    </w:p>
-    <w:p>
-      <w:pPr>
-        <w:rPr>
-          <w:rFonts w:ascii="Times New Roman" w:hAnsi="Times New Roman" w:cs="Times New Roman"/>
-          <w:sz w:val="20"/>
-          <w:szCs w:val="20"/>
-        </w:rPr>
-      </w:pPr>
-    </w:p>
-    <w:p>
-      <w:pPr>
-        <w:rPr>
-          <w:rFonts w:ascii="Times New Roman" w:hAnsi="Times New Roman" w:cs="Times New Roman"/>
-          <w:sz w:val="20"/>
-          <w:szCs w:val="20"/>
-        </w:rPr>
-      </w:pPr>
-    </w:p>
-    <w:p>
-      <w:pPr>
-        <w:ind w:left="708" w:firstLine="708"/>
-        <w:rPr>
-          <w:rFonts w:ascii="Times New Roman" w:hAnsi="Times New Roman" w:cs="Times New Roman"/>
-          <w:sz w:val="20"/>
-          <w:szCs w:val="20"/>
-        </w:rPr>
-      </w:pPr>
-      <w:r>
-        <w:rPr>
-          <w:rFonts w:ascii="Times New Roman" w:hAnsi="Times New Roman" w:cs="Times New Roman"/>
-          <w:sz w:val="20"/>
-          <w:szCs w:val="20"/>
-        </w:rPr>
-        <w:t>Sensor de humedad Arduino</w:t>
-      </w:r>
-      <w:r>
-        <w:rPr>
-          <w:rFonts w:ascii="Times New Roman" w:hAnsi="Times New Roman" w:cs="Times New Roman"/>
-          <w:sz w:val="20"/>
-          <w:szCs w:val="20"/>
-        </w:rPr>
-        <w:tab/>
-      </w:r>
-      <w:r>
-        <w:rPr>
-          <w:rFonts w:ascii="Times New Roman" w:hAnsi="Times New Roman" w:cs="Times New Roman"/>
-          <w:sz w:val="20"/>
-          <w:szCs w:val="20"/>
-        </w:rPr>
-        <w:tab/>
-      </w:r>
-      <w:r>
-        <w:rPr>
-          <w:rFonts w:ascii="Times New Roman" w:hAnsi="Times New Roman" w:cs="Times New Roman"/>
-          <w:sz w:val="20"/>
-          <w:szCs w:val="20"/>
-        </w:rPr>
-        <w:t xml:space="preserve">        </w:t>
-      </w:r>
-      <w:r>
-        <w:rPr>
-          <w:rFonts w:ascii="Times New Roman" w:hAnsi="Times New Roman" w:cs="Times New Roman"/>
-          <w:sz w:val="20"/>
-          <w:szCs w:val="20"/>
-        </w:rPr>
-        <w:t>Sensor de temperatura Arduino</w:t>
-      </w:r>
-    </w:p>
-    <w:p>
-      <w:pPr>
-        <w:rPr>
-          <w:rFonts w:ascii="Times New Roman" w:hAnsi="Times New Roman" w:cs="Times New Roman"/>
-          <w:sz w:val="20"/>
-          <w:szCs w:val="20"/>
-        </w:rPr>
-      </w:pPr>
-      <w:r>
-        <w:rPr>
-          <w:rFonts w:ascii="Times New Roman" w:hAnsi="Times New Roman" w:cs="Times New Roman"/>
-          <w:sz w:val="20"/>
-          <w:szCs w:val="20"/>
-        </w:rPr>
-        <w:br w:type="page"/>
-      </w:r>
-    </w:p>
-    <w:p>
-      <w:pPr>
-        <w:rPr>
-          <w:rFonts w:ascii="Times New Roman" w:hAnsi="Times New Roman" w:cs="Times New Roman"/>
-          <w:sz w:val="20"/>
-          <w:szCs w:val="20"/>
-        </w:rPr>
-      </w:pPr>
-      <w:r>
-        <w:rPr>
-          <w:rFonts w:ascii="Times New Roman" w:hAnsi="Times New Roman" w:cs="Times New Roman"/>
-          <w:noProof/>
-          <w:sz w:val="20"/>
-          <w:szCs w:val="20"/>
-        </w:rPr>
-        <w:lastRenderedPageBreak/>
-        <w:drawing>
-          <wp:anchor distT="0" distB="0" distL="114300" distR="114300" simplePos="0" relativeHeight="251665408" behindDoc="0" locked="0" layoutInCell="1" allowOverlap="1" wp14:anchorId="094E6AA2" wp14:editId="45E1F595">
-            <wp:simplePos x="0" y="0"/>
-            <wp:positionH relativeFrom="margin">
-              <wp:posOffset>3244215</wp:posOffset>
-            </wp:positionH>
-            <wp:positionV relativeFrom="paragraph">
-              <wp:posOffset>-4445</wp:posOffset>
+              <wp:posOffset>13970</wp:posOffset>
             </wp:positionV>
             <wp:extent cx="1666875" cy="1666875"/>
             <wp:effectExtent l="0" t="0" r="9525" b="9525"/>
@@ -1501,7 +1632,7 @@
                     <pic:cNvPicPr/>
                   </pic:nvPicPr>
                   <pic:blipFill>
-                    <a:blip r:embed="rId14">
+                    <a:blip r:embed="rId12">
                       <a:extLst>
                         <a:ext uri="{28A0092B-C50C-407E-A947-70E740481C1C}">
                           <a14:useLocalDpi xmlns:a14="http://schemas.microsoft.com/office/drawing/2010/main" val="0"/>
@@ -1533,6 +1664,15 @@
           </wp:anchor>
         </w:drawing>
       </w:r>
+    </w:p>
+    <w:p>
+      <w:pPr>
+        <w:rPr>
+          <w:rFonts w:ascii="Times New Roman" w:hAnsi="Times New Roman" w:cs="Times New Roman"/>
+          <w:sz w:val="20"/>
+          <w:szCs w:val="20"/>
+        </w:rPr>
+      </w:pPr>
       <w:r>
         <w:rPr>
           <w:rFonts w:ascii="Times New Roman" w:hAnsi="Times New Roman" w:cs="Times New Roman"/>
@@ -1541,13 +1681,13 @@
           <w:szCs w:val="20"/>
         </w:rPr>
         <w:drawing>
-          <wp:anchor distT="0" distB="0" distL="114300" distR="114300" simplePos="0" relativeHeight="251664384" behindDoc="0" locked="0" layoutInCell="1" allowOverlap="1" wp14:anchorId="3BF3FEFC" wp14:editId="01A29F31">
+          <wp:anchor distT="0" distB="0" distL="114300" distR="114300" simplePos="0" relativeHeight="251664384" behindDoc="0" locked="0" layoutInCell="1" allowOverlap="1" wp14:anchorId="3BF3FEFC" wp14:editId="4F3F2F71">
             <wp:simplePos x="0" y="0"/>
             <wp:positionH relativeFrom="margin">
               <wp:align>left</wp:align>
             </wp:positionH>
             <wp:positionV relativeFrom="paragraph">
-              <wp:posOffset>-3810</wp:posOffset>
+              <wp:posOffset>12700</wp:posOffset>
             </wp:positionV>
             <wp:extent cx="1800225" cy="1800225"/>
             <wp:effectExtent l="0" t="0" r="9525" b="9525"/>
@@ -1564,7 +1704,7 @@
                     <pic:cNvPicPr/>
                   </pic:nvPicPr>
                   <pic:blipFill>
-                    <a:blip r:embed="rId15" cstate="print">
+                    <a:blip r:embed="rId13" cstate="print">
                       <a:extLst>
                         <a:ext uri="{28A0092B-C50C-407E-A947-70E740481C1C}">
                           <a14:useLocalDpi xmlns:a14="http://schemas.microsoft.com/office/drawing/2010/main" val="0"/>
@@ -1653,12 +1793,21 @@
     </w:p>
     <w:p>
       <w:pPr>
-        <w:rPr>
-          <w:rFonts w:ascii="Times New Roman" w:hAnsi="Times New Roman" w:cs="Times New Roman"/>
-          <w:sz w:val="20"/>
-          <w:szCs w:val="20"/>
-        </w:rPr>
-      </w:pPr>
+        <w:ind w:firstLine="708"/>
+        <w:rPr>
+          <w:rFonts w:ascii="Times New Roman" w:hAnsi="Times New Roman" w:cs="Times New Roman"/>
+          <w:sz w:val="20"/>
+          <w:szCs w:val="20"/>
+        </w:rPr>
+      </w:pPr>
+      <w:r>
+        <w:rPr>
+          <w:rFonts w:ascii="Times New Roman" w:hAnsi="Times New Roman" w:cs="Times New Roman"/>
+          <w:sz w:val="20"/>
+          <w:szCs w:val="20"/>
+        </w:rPr>
+        <w:t>Mini bomba de agua</w:t>
+      </w:r>
       <w:r>
         <w:rPr>
           <w:rFonts w:ascii="Times New Roman" w:hAnsi="Times New Roman" w:cs="Times New Roman"/>
@@ -1666,7 +1815,6 @@
           <w:szCs w:val="20"/>
         </w:rPr>
         <w:tab/>
-        <w:t>Mini bomba de agua</w:t>
       </w:r>
       <w:r>
         <w:rPr>
@@ -1699,6 +1847,7 @@
           <w:szCs w:val="20"/>
         </w:rPr>
         <w:tab/>
+        <w:t xml:space="preserve">    </w:t>
       </w:r>
       <w:r>
         <w:rPr>
@@ -1707,7 +1856,15 @@
           <w:szCs w:val="20"/>
         </w:rPr>
         <w:tab/>
-        <w:t xml:space="preserve">     Diodos </w:t>
+        <w:t xml:space="preserve">      </w:t>
+      </w:r>
+      <w:r>
+        <w:rPr>
+          <w:rFonts w:ascii="Times New Roman" w:hAnsi="Times New Roman" w:cs="Times New Roman"/>
+          <w:sz w:val="20"/>
+          <w:szCs w:val="20"/>
+        </w:rPr>
+        <w:t xml:space="preserve"> Diodos </w:t>
       </w:r>
       <w:proofErr w:type="spellStart"/>
       <w:r>
@@ -1720,13 +1877,579 @@
       </w:r>
       <w:proofErr w:type="spellEnd"/>
     </w:p>
+    <w:p>
+      <w:pPr>
+        <w:ind w:firstLine="708"/>
+        <w:rPr>
+          <w:rFonts w:ascii="Times New Roman" w:hAnsi="Times New Roman" w:cs="Times New Roman"/>
+          <w:sz w:val="20"/>
+          <w:szCs w:val="20"/>
+        </w:rPr>
+      </w:pPr>
+    </w:p>
+    <w:p>
+      <w:pPr>
+        <w:ind w:firstLine="708"/>
+        <w:rPr>
+          <w:rFonts w:ascii="Times New Roman" w:hAnsi="Times New Roman" w:cs="Times New Roman"/>
+          <w:sz w:val="20"/>
+          <w:szCs w:val="20"/>
+        </w:rPr>
+      </w:pPr>
+      <w:r>
+        <w:rPr>
+          <w:noProof/>
+        </w:rPr>
+        <w:lastRenderedPageBreak/>
+        <w:drawing>
+          <wp:anchor distT="0" distB="0" distL="114300" distR="114300" simplePos="0" relativeHeight="251667456" behindDoc="0" locked="0" layoutInCell="1" allowOverlap="1" wp14:anchorId="5EAD5783" wp14:editId="6150D895">
+            <wp:simplePos x="0" y="0"/>
+            <wp:positionH relativeFrom="margin">
+              <wp:align>right</wp:align>
+            </wp:positionH>
+            <wp:positionV relativeFrom="paragraph">
+              <wp:posOffset>5080</wp:posOffset>
+            </wp:positionV>
+            <wp:extent cx="1781175" cy="1781175"/>
+            <wp:effectExtent l="0" t="0" r="9525" b="9525"/>
+            <wp:wrapNone/>
+            <wp:docPr id="8" name="Imagen 8" descr="1 forma con luz Módulo de relé 3.3v Módulo de control de brillo de ..."/>
+            <wp:cNvGraphicFramePr>
+              <a:graphicFrameLocks xmlns:a="http://schemas.openxmlformats.org/drawingml/2006/main" noChangeAspect="1"/>
+            </wp:cNvGraphicFramePr>
+            <a:graphic xmlns:a="http://schemas.openxmlformats.org/drawingml/2006/main">
+              <a:graphicData uri="http://schemas.openxmlformats.org/drawingml/2006/picture">
+                <pic:pic xmlns:pic="http://schemas.openxmlformats.org/drawingml/2006/picture">
+                  <pic:nvPicPr>
+                    <pic:cNvPr id="0" name="Picture 3" descr="1 forma con luz Módulo de relé 3.3v Módulo de control de brillo de ..."/>
+                    <pic:cNvPicPr>
+                      <a:picLocks noChangeAspect="1" noChangeArrowheads="1"/>
+                    </pic:cNvPicPr>
+                  </pic:nvPicPr>
+                  <pic:blipFill>
+                    <a:blip r:embed="rId14">
+                      <a:extLst>
+                        <a:ext uri="{28A0092B-C50C-407E-A947-70E740481C1C}">
+                          <a14:useLocalDpi xmlns:a14="http://schemas.microsoft.com/office/drawing/2010/main" val="0"/>
+                        </a:ext>
+                      </a:extLst>
+                    </a:blip>
+                    <a:srcRect/>
+                    <a:stretch>
+                      <a:fillRect/>
+                    </a:stretch>
+                  </pic:blipFill>
+                  <pic:spPr bwMode="auto">
+                    <a:xfrm>
+                      <a:off x="0" y="0"/>
+                      <a:ext cx="1781175" cy="1781175"/>
+                    </a:xfrm>
+                    <a:prstGeom prst="rect">
+                      <a:avLst/>
+                    </a:prstGeom>
+                    <a:noFill/>
+                    <a:ln>
+                      <a:noFill/>
+                    </a:ln>
+                  </pic:spPr>
+                </pic:pic>
+              </a:graphicData>
+            </a:graphic>
+            <wp14:sizeRelH relativeFrom="page">
+              <wp14:pctWidth>0</wp14:pctWidth>
+            </wp14:sizeRelH>
+            <wp14:sizeRelV relativeFrom="page">
+              <wp14:pctHeight>0</wp14:pctHeight>
+            </wp14:sizeRelV>
+          </wp:anchor>
+        </w:drawing>
+      </w:r>
+      <w:r>
+        <w:rPr>
+          <w:noProof/>
+        </w:rPr>
+        <w:drawing>
+          <wp:anchor distT="0" distB="0" distL="114300" distR="114300" simplePos="0" relativeHeight="251666432" behindDoc="0" locked="0" layoutInCell="1" allowOverlap="1" wp14:anchorId="796AC9B6" wp14:editId="3B8B71CE">
+            <wp:simplePos x="0" y="0"/>
+            <wp:positionH relativeFrom="margin">
+              <wp:align>left</wp:align>
+            </wp:positionH>
+            <wp:positionV relativeFrom="paragraph">
+              <wp:posOffset>-4445</wp:posOffset>
+            </wp:positionV>
+            <wp:extent cx="1743075" cy="1743075"/>
+            <wp:effectExtent l="0" t="0" r="9525" b="9525"/>
+            <wp:wrapNone/>
+            <wp:docPr id="7" name="Imagen 7" descr="Resistencia 3,3 Ohm 2w 10 unidades - Electrónica y Mas"/>
+            <wp:cNvGraphicFramePr>
+              <a:graphicFrameLocks xmlns:a="http://schemas.openxmlformats.org/drawingml/2006/main" noChangeAspect="1"/>
+            </wp:cNvGraphicFramePr>
+            <a:graphic xmlns:a="http://schemas.openxmlformats.org/drawingml/2006/main">
+              <a:graphicData uri="http://schemas.openxmlformats.org/drawingml/2006/picture">
+                <pic:pic xmlns:pic="http://schemas.openxmlformats.org/drawingml/2006/picture">
+                  <pic:nvPicPr>
+                    <pic:cNvPr id="0" name="Picture 1" descr="Resistencia 3,3 Ohm 2w 10 unidades - Electrónica y Mas"/>
+                    <pic:cNvPicPr>
+                      <a:picLocks noChangeAspect="1" noChangeArrowheads="1"/>
+                    </pic:cNvPicPr>
+                  </pic:nvPicPr>
+                  <pic:blipFill>
+                    <a:blip r:embed="rId15" cstate="print">
+                      <a:extLst>
+                        <a:ext uri="{28A0092B-C50C-407E-A947-70E740481C1C}">
+                          <a14:useLocalDpi xmlns:a14="http://schemas.microsoft.com/office/drawing/2010/main" val="0"/>
+                        </a:ext>
+                      </a:extLst>
+                    </a:blip>
+                    <a:srcRect/>
+                    <a:stretch>
+                      <a:fillRect/>
+                    </a:stretch>
+                  </pic:blipFill>
+                  <pic:spPr bwMode="auto">
+                    <a:xfrm>
+                      <a:off x="0" y="0"/>
+                      <a:ext cx="1743075" cy="1743075"/>
+                    </a:xfrm>
+                    <a:prstGeom prst="rect">
+                      <a:avLst/>
+                    </a:prstGeom>
+                    <a:noFill/>
+                    <a:ln>
+                      <a:noFill/>
+                    </a:ln>
+                  </pic:spPr>
+                </pic:pic>
+              </a:graphicData>
+            </a:graphic>
+            <wp14:sizeRelH relativeFrom="page">
+              <wp14:pctWidth>0</wp14:pctWidth>
+            </wp14:sizeRelH>
+            <wp14:sizeRelV relativeFrom="page">
+              <wp14:pctHeight>0</wp14:pctHeight>
+            </wp14:sizeRelV>
+          </wp:anchor>
+        </w:drawing>
+      </w:r>
+    </w:p>
+    <w:p>
+      <w:pPr>
+        <w:ind w:firstLine="708"/>
+        <w:rPr>
+          <w:rFonts w:ascii="Times New Roman" w:hAnsi="Times New Roman" w:cs="Times New Roman"/>
+          <w:sz w:val="20"/>
+          <w:szCs w:val="20"/>
+        </w:rPr>
+      </w:pPr>
+    </w:p>
+    <w:p>
+      <w:pPr>
+        <w:ind w:firstLine="708"/>
+        <w:rPr>
+          <w:rFonts w:ascii="Times New Roman" w:hAnsi="Times New Roman" w:cs="Times New Roman"/>
+          <w:sz w:val="20"/>
+          <w:szCs w:val="20"/>
+        </w:rPr>
+      </w:pPr>
+    </w:p>
+    <w:p>
+      <w:pPr>
+        <w:ind w:firstLine="708"/>
+        <w:rPr>
+          <w:rFonts w:ascii="Times New Roman" w:hAnsi="Times New Roman" w:cs="Times New Roman"/>
+          <w:sz w:val="20"/>
+          <w:szCs w:val="20"/>
+        </w:rPr>
+      </w:pPr>
+    </w:p>
+    <w:p>
+      <w:pPr>
+        <w:ind w:firstLine="708"/>
+        <w:rPr>
+          <w:rFonts w:ascii="Times New Roman" w:hAnsi="Times New Roman" w:cs="Times New Roman"/>
+          <w:sz w:val="20"/>
+          <w:szCs w:val="20"/>
+        </w:rPr>
+      </w:pPr>
+    </w:p>
+    <w:p>
+      <w:pPr>
+        <w:ind w:firstLine="708"/>
+        <w:rPr>
+          <w:rFonts w:ascii="Times New Roman" w:hAnsi="Times New Roman" w:cs="Times New Roman"/>
+          <w:sz w:val="20"/>
+          <w:szCs w:val="20"/>
+        </w:rPr>
+      </w:pPr>
+    </w:p>
+    <w:p>
+      <w:pPr>
+        <w:ind w:firstLine="708"/>
+        <w:rPr>
+          <w:rFonts w:ascii="Times New Roman" w:hAnsi="Times New Roman" w:cs="Times New Roman"/>
+          <w:sz w:val="20"/>
+          <w:szCs w:val="20"/>
+        </w:rPr>
+      </w:pPr>
+    </w:p>
+    <w:p>
+      <w:pPr>
+        <w:ind w:firstLine="708"/>
+        <w:rPr>
+          <w:rFonts w:ascii="Times New Roman" w:hAnsi="Times New Roman" w:cs="Times New Roman"/>
+          <w:sz w:val="20"/>
+          <w:szCs w:val="20"/>
+        </w:rPr>
+      </w:pPr>
+    </w:p>
+    <w:p>
+      <w:pPr>
+        <w:ind w:firstLine="708"/>
+        <w:rPr>
+          <w:rFonts w:ascii="Times New Roman" w:hAnsi="Times New Roman" w:cs="Times New Roman"/>
+          <w:sz w:val="20"/>
+          <w:szCs w:val="20"/>
+        </w:rPr>
+      </w:pPr>
+      <w:r>
+        <w:rPr>
+          <w:rFonts w:ascii="Times New Roman" w:hAnsi="Times New Roman" w:cs="Times New Roman"/>
+          <w:sz w:val="20"/>
+          <w:szCs w:val="20"/>
+        </w:rPr>
+        <w:t>Resistencias</w:t>
+      </w:r>
+      <w:r>
+        <w:rPr>
+          <w:rFonts w:ascii="Times New Roman" w:hAnsi="Times New Roman" w:cs="Times New Roman"/>
+          <w:sz w:val="20"/>
+          <w:szCs w:val="20"/>
+        </w:rPr>
+        <w:tab/>
+      </w:r>
+      <w:r>
+        <w:rPr>
+          <w:rFonts w:ascii="Times New Roman" w:hAnsi="Times New Roman" w:cs="Times New Roman"/>
+          <w:sz w:val="20"/>
+          <w:szCs w:val="20"/>
+        </w:rPr>
+        <w:tab/>
+      </w:r>
+      <w:r>
+        <w:rPr>
+          <w:rFonts w:ascii="Times New Roman" w:hAnsi="Times New Roman" w:cs="Times New Roman"/>
+          <w:sz w:val="20"/>
+          <w:szCs w:val="20"/>
+        </w:rPr>
+        <w:tab/>
+      </w:r>
+      <w:r>
+        <w:rPr>
+          <w:rFonts w:ascii="Times New Roman" w:hAnsi="Times New Roman" w:cs="Times New Roman"/>
+          <w:sz w:val="20"/>
+          <w:szCs w:val="20"/>
+        </w:rPr>
+        <w:tab/>
+      </w:r>
+      <w:r>
+        <w:rPr>
+          <w:rFonts w:ascii="Times New Roman" w:hAnsi="Times New Roman" w:cs="Times New Roman"/>
+          <w:sz w:val="20"/>
+          <w:szCs w:val="20"/>
+        </w:rPr>
+        <w:tab/>
+      </w:r>
+      <w:r>
+        <w:rPr>
+          <w:rFonts w:ascii="Times New Roman" w:hAnsi="Times New Roman" w:cs="Times New Roman"/>
+          <w:sz w:val="20"/>
+          <w:szCs w:val="20"/>
+        </w:rPr>
+        <w:tab/>
+      </w:r>
+      <w:r>
+        <w:rPr>
+          <w:rFonts w:ascii="Times New Roman" w:hAnsi="Times New Roman" w:cs="Times New Roman"/>
+          <w:sz w:val="20"/>
+          <w:szCs w:val="20"/>
+        </w:rPr>
+        <w:tab/>
+        <w:t xml:space="preserve">      Relé 3,3 V</w:t>
+      </w:r>
+    </w:p>
+    <w:p>
+      <w:pPr>
+        <w:ind w:firstLine="708"/>
+        <w:rPr>
+          <w:rFonts w:ascii="Times New Roman" w:hAnsi="Times New Roman" w:cs="Times New Roman"/>
+          <w:sz w:val="20"/>
+          <w:szCs w:val="20"/>
+        </w:rPr>
+      </w:pPr>
+    </w:p>
+    <w:p>
+      <w:pPr>
+        <w:ind w:firstLine="708"/>
+        <w:rPr>
+          <w:rFonts w:ascii="Times New Roman" w:hAnsi="Times New Roman" w:cs="Times New Roman"/>
+          <w:sz w:val="20"/>
+          <w:szCs w:val="20"/>
+        </w:rPr>
+      </w:pPr>
+    </w:p>
+    <w:p>
+      <w:pPr>
+        <w:pStyle w:val="Ttulo1"/>
+      </w:pPr>
+      <w:bookmarkStart w:id="4" w:name="_Toc37408104"/>
+      <w:r>
+        <w:t>2.- SEGUNDA ITERACIÓN</w:t>
+      </w:r>
+      <w:bookmarkEnd w:id="4"/>
+    </w:p>
+    <w:p>
+      <w:pPr>
+        <w:ind w:firstLine="708"/>
+        <w:rPr>
+          <w:rFonts w:ascii="Times New Roman" w:hAnsi="Times New Roman" w:cs="Times New Roman"/>
+          <w:sz w:val="20"/>
+          <w:szCs w:val="20"/>
+        </w:rPr>
+      </w:pPr>
+    </w:p>
+    <w:p>
+      <w:pPr>
+        <w:pStyle w:val="Ttulo2"/>
+      </w:pPr>
+      <w:bookmarkStart w:id="5" w:name="_Toc37408105"/>
+      <w:r>
+        <w:t>2.1.- UML</w:t>
+      </w:r>
+      <w:bookmarkEnd w:id="5"/>
+    </w:p>
+    <w:p/>
+    <w:p>
+      <w:r>
+        <w:rPr>
+          <w:rFonts w:ascii="Times New Roman" w:hAnsi="Times New Roman" w:cs="Times New Roman"/>
+          <w:noProof/>
+          <w:sz w:val="28"/>
+          <w:szCs w:val="28"/>
+        </w:rPr>
+        <w:drawing>
+          <wp:anchor distT="0" distB="0" distL="114300" distR="114300" simplePos="0" relativeHeight="251669504" behindDoc="0" locked="0" layoutInCell="1" allowOverlap="1" wp14:anchorId="43007F14" wp14:editId="1D48E35B">
+            <wp:simplePos x="0" y="0"/>
+            <wp:positionH relativeFrom="margin">
+              <wp:align>right</wp:align>
+            </wp:positionH>
+            <wp:positionV relativeFrom="paragraph">
+              <wp:posOffset>273685</wp:posOffset>
+            </wp:positionV>
+            <wp:extent cx="5398770" cy="2857500"/>
+            <wp:effectExtent l="0" t="0" r="0" b="0"/>
+            <wp:wrapNone/>
+            <wp:docPr id="1" name="Imagen 1" descr="Captura de pantalla de un celular&#10;&#10;Descripción generada automáticamente"/>
+            <wp:cNvGraphicFramePr>
+              <a:graphicFrameLocks xmlns:a="http://schemas.openxmlformats.org/drawingml/2006/main" noChangeAspect="1"/>
+            </wp:cNvGraphicFramePr>
+            <a:graphic xmlns:a="http://schemas.openxmlformats.org/drawingml/2006/main">
+              <a:graphicData uri="http://schemas.openxmlformats.org/drawingml/2006/picture">
+                <pic:pic xmlns:pic="http://schemas.openxmlformats.org/drawingml/2006/picture">
+                  <pic:nvPicPr>
+                    <pic:cNvPr id="1" name="Diagrama1.jpeg"/>
+                    <pic:cNvPicPr/>
+                  </pic:nvPicPr>
+                  <pic:blipFill>
+                    <a:blip r:embed="rId16">
+                      <a:extLst>
+                        <a:ext uri="{28A0092B-C50C-407E-A947-70E740481C1C}">
+                          <a14:useLocalDpi xmlns:a14="http://schemas.microsoft.com/office/drawing/2010/main" val="0"/>
+                        </a:ext>
+                      </a:extLst>
+                    </a:blip>
+                    <a:stretch>
+                      <a:fillRect/>
+                    </a:stretch>
+                  </pic:blipFill>
+                  <pic:spPr>
+                    <a:xfrm>
+                      <a:off x="0" y="0"/>
+                      <a:ext cx="5399293" cy="2857777"/>
+                    </a:xfrm>
+                    <a:prstGeom prst="rect">
+                      <a:avLst/>
+                    </a:prstGeom>
+                  </pic:spPr>
+                </pic:pic>
+              </a:graphicData>
+            </a:graphic>
+            <wp14:sizeRelH relativeFrom="page">
+              <wp14:pctWidth>0</wp14:pctWidth>
+            </wp14:sizeRelH>
+            <wp14:sizeRelV relativeFrom="page">
+              <wp14:pctHeight>0</wp14:pctHeight>
+            </wp14:sizeRelV>
+          </wp:anchor>
+        </w:drawing>
+      </w:r>
+    </w:p>
+    <w:p/>
+    <w:p/>
+    <w:p/>
+    <w:p/>
+    <w:p/>
+    <w:p/>
+    <w:p>
+      <w:pPr>
+        <w:jc w:val="both"/>
+        <w:rPr>
+          <w:rFonts w:ascii="Times New Roman" w:hAnsi="Times New Roman" w:cs="Times New Roman"/>
+          <w:sz w:val="28"/>
+          <w:szCs w:val="28"/>
+        </w:rPr>
+      </w:pPr>
+    </w:p>
+    <w:p>
+      <w:pPr>
+        <w:pStyle w:val="Ttulo2"/>
+      </w:pPr>
+    </w:p>
+    <w:p>
+      <w:pPr>
+        <w:pStyle w:val="Ttulo2"/>
+      </w:pPr>
+    </w:p>
+    <w:p/>
+    <w:p/>
+    <w:p/>
+    <w:p/>
+    <w:p/>
+    <w:p/>
+    <w:p/>
+    <w:p>
+      <w:pPr>
+        <w:pStyle w:val="Ttulo2"/>
+      </w:pPr>
+      <w:bookmarkStart w:id="6" w:name="_Toc37408106"/>
+      <w:r>
+        <w:lastRenderedPageBreak/>
+        <w:t>2.2.- ESQUEMA E/R</w:t>
+      </w:r>
+      <w:bookmarkEnd w:id="6"/>
+    </w:p>
+    <w:p>
+      <w:r>
+        <w:rPr>
+          <w:noProof/>
+        </w:rPr>
+        <w:drawing>
+          <wp:anchor distT="0" distB="0" distL="114300" distR="114300" simplePos="0" relativeHeight="251668480" behindDoc="0" locked="0" layoutInCell="1" allowOverlap="1" wp14:anchorId="23A3E25C" wp14:editId="73E8A5EB">
+            <wp:simplePos x="0" y="0"/>
+            <wp:positionH relativeFrom="margin">
+              <wp:align>right</wp:align>
+            </wp:positionH>
+            <wp:positionV relativeFrom="paragraph">
+              <wp:posOffset>286385</wp:posOffset>
+            </wp:positionV>
+            <wp:extent cx="5400040" cy="3895725"/>
+            <wp:effectExtent l="0" t="0" r="0" b="9525"/>
+            <wp:wrapNone/>
+            <wp:docPr id="4" name="Imagen 4" descr="Captura de pantalla de un celular con letras&#10;&#10;Descripción generada automáticamente"/>
+            <wp:cNvGraphicFramePr>
+              <a:graphicFrameLocks xmlns:a="http://schemas.openxmlformats.org/drawingml/2006/main" noChangeAspect="1"/>
+            </wp:cNvGraphicFramePr>
+            <a:graphic xmlns:a="http://schemas.openxmlformats.org/drawingml/2006/main">
+              <a:graphicData uri="http://schemas.openxmlformats.org/drawingml/2006/picture">
+                <pic:pic xmlns:pic="http://schemas.openxmlformats.org/drawingml/2006/picture">
+                  <pic:nvPicPr>
+                    <pic:cNvPr id="4" name="Diagrama2.jpeg"/>
+                    <pic:cNvPicPr/>
+                  </pic:nvPicPr>
+                  <pic:blipFill>
+                    <a:blip r:embed="rId17">
+                      <a:extLst>
+                        <a:ext uri="{28A0092B-C50C-407E-A947-70E740481C1C}">
+                          <a14:useLocalDpi xmlns:a14="http://schemas.microsoft.com/office/drawing/2010/main" val="0"/>
+                        </a:ext>
+                      </a:extLst>
+                    </a:blip>
+                    <a:stretch>
+                      <a:fillRect/>
+                    </a:stretch>
+                  </pic:blipFill>
+                  <pic:spPr>
+                    <a:xfrm>
+                      <a:off x="0" y="0"/>
+                      <a:ext cx="5400040" cy="3895725"/>
+                    </a:xfrm>
+                    <a:prstGeom prst="rect">
+                      <a:avLst/>
+                    </a:prstGeom>
+                  </pic:spPr>
+                </pic:pic>
+              </a:graphicData>
+            </a:graphic>
+            <wp14:sizeRelH relativeFrom="page">
+              <wp14:pctWidth>0</wp14:pctWidth>
+            </wp14:sizeRelH>
+            <wp14:sizeRelV relativeFrom="page">
+              <wp14:pctHeight>0</wp14:pctHeight>
+            </wp14:sizeRelV>
+          </wp:anchor>
+        </w:drawing>
+      </w:r>
+    </w:p>
+    <w:p/>
+    <w:p/>
+    <w:p/>
+    <w:p/>
+    <w:p/>
+    <w:p/>
+    <w:p/>
+    <w:p/>
+    <w:p/>
+    <w:p/>
+    <w:p/>
+    <w:p/>
+    <w:p/>
+    <w:p/>
+    <w:p/>
+    <w:p/>
+    <w:p>
+      <w:pPr>
+        <w:pStyle w:val="Ttulo1"/>
+      </w:pPr>
+      <w:bookmarkStart w:id="7" w:name="_Toc37408107"/>
+      <w:r>
+        <w:t>3.- TERCERA ITERACIÓN</w:t>
+      </w:r>
+      <w:bookmarkEnd w:id="7"/>
+    </w:p>
+    <w:p/>
+    <w:p>
+      <w:pPr>
+        <w:pStyle w:val="Ttulo2"/>
+      </w:pPr>
+      <w:bookmarkStart w:id="8" w:name="_Toc37408108"/>
+      <w:r>
+        <w:t xml:space="preserve">3.1.- API </w:t>
+      </w:r>
+      <w:proofErr w:type="spellStart"/>
+      <w:r>
+        <w:t>Rest</w:t>
+      </w:r>
+      <w:bookmarkEnd w:id="8"/>
+      <w:proofErr w:type="spellEnd"/>
+    </w:p>
+    <w:p/>
+    <w:p/>
     <w:sectPr>
-      <w:headerReference w:type="even" r:id="rId16"/>
-      <w:headerReference w:type="default" r:id="rId17"/>
-      <w:footerReference w:type="even" r:id="rId18"/>
-      <w:footerReference w:type="default" r:id="rId19"/>
-      <w:headerReference w:type="first" r:id="rId20"/>
-      <w:footerReference w:type="first" r:id="rId21"/>
+      <w:headerReference w:type="even" r:id="rId18"/>
+      <w:headerReference w:type="default" r:id="rId19"/>
+      <w:footerReference w:type="even" r:id="rId20"/>
+      <w:footerReference w:type="default" r:id="rId21"/>
+      <w:headerReference w:type="first" r:id="rId22"/>
+      <w:footerReference w:type="first" r:id="rId23"/>
       <w:pgSz w:w="11906" w:h="16838"/>
       <w:pgMar w:top="1417" w:right="1701" w:bottom="1417" w:left="1701" w:header="708" w:footer="708" w:gutter="0"/>
       <w:pgNumType w:start="0"/>
@@ -2626,9 +3349,12 @@
   </w:compat>
   <w:rsids>
     <w:rsidRoot w:val="000D01C5"/>
+    <w:rsid w:val="0007302D"/>
     <w:rsid w:val="000D01C5"/>
     <w:rsid w:val="002F593D"/>
     <w:rsid w:val="00684DA0"/>
+    <w:rsid w:val="0071702B"/>
+    <w:rsid w:val="009564C6"/>
     <w:rsid w:val="00BE51A0"/>
     <w:rsid w:val="00C40C72"/>
   </w:rsids>
@@ -3417,7 +4143,7 @@
 </file>
 
 <file path=customXml/itemProps2.xml><?xml version="1.0" encoding="utf-8"?>
-<ds:datastoreItem xmlns:ds="http://schemas.openxmlformats.org/officeDocument/2006/customXml" ds:itemID="{3C8A45F5-FFB8-4567-A5CC-6F86D0D34AFE}">
+<ds:datastoreItem xmlns:ds="http://schemas.openxmlformats.org/officeDocument/2006/customXml" ds:itemID="{C98E482D-738E-45F6-91AD-2B021A7F205F}">
   <ds:schemaRefs>
     <ds:schemaRef ds:uri="http://schemas.openxmlformats.org/officeDocument/2006/bibliography"/>
   </ds:schemaRefs>

</xml_diff>

<commit_message>
en construccion tercera iteracion
</commit_message>
<xml_diff>
--- a/Trabajo DAD.docx
+++ b/Trabajo DAD.docx
@@ -2,10 +2,8 @@
 <file path=word/document.xml><?xml version="1.0" encoding="utf-8"?>
 <w:document xmlns:wpc="http://schemas.microsoft.com/office/word/2010/wordprocessingCanvas" xmlns:cx="http://schemas.microsoft.com/office/drawing/2014/chartex" xmlns:cx1="http://schemas.microsoft.com/office/drawing/2015/9/8/chartex" xmlns:cx2="http://schemas.microsoft.com/office/drawing/2015/10/21/chartex" xmlns:cx3="http://schemas.microsoft.com/office/drawing/2016/5/9/chartex" xmlns:cx4="http://schemas.microsoft.com/office/drawing/2016/5/10/chartex" xmlns:cx5="http://schemas.microsoft.com/office/drawing/2016/5/11/chartex" xmlns:cx6="http://schemas.microsoft.com/office/drawing/2016/5/12/chartex" xmlns:cx7="http://schemas.microsoft.com/office/drawing/2016/5/13/chartex" xmlns:cx8="http://schemas.microsoft.com/office/drawing/2016/5/14/chartex" xmlns:mc="http://schemas.openxmlformats.org/markup-compatibility/2006" xmlns:aink="http://schemas.microsoft.com/office/drawing/2016/ink" xmlns:am3d="http://schemas.microsoft.com/office/drawing/2017/model3d" xmlns:o="urn:schemas-microsoft-com:office:office" xmlns:r="http://schemas.openxmlformats.org/officeDocument/2006/relationships" xmlns:m="http://schemas.openxmlformats.org/officeDocument/2006/math" xmlns:v="urn:schemas-microsoft-com:vml" xmlns:wp14="http://schemas.microsoft.com/office/word/2010/wordprocessingDrawing" xmlns:wp="http://schemas.openxmlformats.org/drawingml/2006/wordprocessingDrawing" xmlns:w10="urn:schemas-microsoft-com:office:word" xmlns:w="http://schemas.openxmlformats.org/wordprocessingml/2006/main" xmlns:w14="http://schemas.microsoft.com/office/word/2010/wordml" xmlns:w15="http://schemas.microsoft.com/office/word/2012/wordml" xmlns:w16cid="http://schemas.microsoft.com/office/word/2016/wordml/cid" xmlns:w16se="http://schemas.microsoft.com/office/word/2015/wordml/symex" xmlns:wpg="http://schemas.microsoft.com/office/word/2010/wordprocessingGroup" xmlns:wpi="http://schemas.microsoft.com/office/word/2010/wordprocessingInk" xmlns:wne="http://schemas.microsoft.com/office/word/2006/wordml" xmlns:wps="http://schemas.microsoft.com/office/word/2010/wordprocessingShape" mc:Ignorable="w14 w15 w16se w16cid wp14">
   <w:body>
-    <w:bookmarkStart w:id="0" w:name="_GoBack" w:displacedByCustomXml="next"/>
+    <w:bookmarkStart w:id="0" w:name="_Hlk33860200" w:displacedByCustomXml="next"/>
     <w:bookmarkEnd w:id="0" w:displacedByCustomXml="next"/>
-    <w:bookmarkStart w:id="1" w:name="_Hlk33860200" w:displacedByCustomXml="next"/>
-    <w:bookmarkEnd w:id="1" w:displacedByCustomXml="next"/>
     <w:sdt>
       <w:sdtPr>
         <w:rPr>
@@ -55,7 +53,7 @@
                         <pic:cNvPicPr/>
                       </pic:nvPicPr>
                       <pic:blipFill>
-                        <a:blip r:embed="rId8" cstate="print">
+                        <a:blip r:embed="rId9" cstate="print">
                           <a:duotone>
                             <a:schemeClr val="accent1">
                               <a:shade val="45000"/>
@@ -440,7 +438,7 @@
                         <pic:cNvPicPr/>
                       </pic:nvPicPr>
                       <pic:blipFill>
-                        <a:blip r:embed="rId9" cstate="print">
+                        <a:blip r:embed="rId10" cstate="print">
                           <a:duotone>
                             <a:schemeClr val="accent1">
                               <a:shade val="45000"/>
@@ -533,7 +531,7 @@
           <w:r>
             <w:fldChar w:fldCharType="separate"/>
           </w:r>
-          <w:hyperlink w:anchor="_Toc37408102" w:history="1">
+          <w:hyperlink w:anchor="_Toc37412327" w:history="1">
             <w:r>
               <w:rPr>
                 <w:rStyle w:val="Hipervnculo"/>
@@ -560,7 +558,7 @@
                 <w:noProof/>
                 <w:webHidden/>
               </w:rPr>
-              <w:instrText xml:space="preserve"> PAGEREF _Toc37408102 \h </w:instrText>
+              <w:instrText xml:space="preserve"> PAGEREF _Toc37412327 \h </w:instrText>
             </w:r>
             <w:r>
               <w:rPr>
@@ -603,7 +601,7 @@
               <w:lang w:eastAsia="es-ES"/>
             </w:rPr>
           </w:pPr>
-          <w:hyperlink w:anchor="_Toc37408103" w:history="1">
+          <w:hyperlink w:anchor="_Toc37412328" w:history="1">
             <w:r>
               <w:rPr>
                 <w:rStyle w:val="Hipervnculo"/>
@@ -630,7 +628,7 @@
                 <w:noProof/>
                 <w:webHidden/>
               </w:rPr>
-              <w:instrText xml:space="preserve"> PAGEREF _Toc37408103 \h </w:instrText>
+              <w:instrText xml:space="preserve"> PAGEREF _Toc37412328 \h </w:instrText>
             </w:r>
             <w:r>
               <w:rPr>
@@ -673,13 +671,13 @@
               <w:lang w:eastAsia="es-ES"/>
             </w:rPr>
           </w:pPr>
-          <w:hyperlink w:anchor="_Toc37408104" w:history="1">
+          <w:hyperlink w:anchor="_Toc37412329" w:history="1">
             <w:r>
               <w:rPr>
                 <w:rStyle w:val="Hipervnculo"/>
                 <w:noProof/>
               </w:rPr>
-              <w:t>2.- SEGUNDA ITERACIÓN</w:t>
+              <w:t>2.- SEGUNDA ITERACIÓN (BBDD)</w:t>
             </w:r>
             <w:r>
               <w:rPr>
@@ -700,7 +698,7 @@
                 <w:noProof/>
                 <w:webHidden/>
               </w:rPr>
-              <w:instrText xml:space="preserve"> PAGEREF _Toc37408104 \h </w:instrText>
+              <w:instrText xml:space="preserve"> PAGEREF _Toc37412329 \h </w:instrText>
             </w:r>
             <w:r>
               <w:rPr>
@@ -743,7 +741,7 @@
               <w:lang w:eastAsia="es-ES"/>
             </w:rPr>
           </w:pPr>
-          <w:hyperlink w:anchor="_Toc37408105" w:history="1">
+          <w:hyperlink w:anchor="_Toc37412330" w:history="1">
             <w:r>
               <w:rPr>
                 <w:rStyle w:val="Hipervnculo"/>
@@ -770,7 +768,7 @@
                 <w:noProof/>
                 <w:webHidden/>
               </w:rPr>
-              <w:instrText xml:space="preserve"> PAGEREF _Toc37408105 \h </w:instrText>
+              <w:instrText xml:space="preserve"> PAGEREF _Toc37412330 \h </w:instrText>
             </w:r>
             <w:r>
               <w:rPr>
@@ -813,7 +811,7 @@
               <w:lang w:eastAsia="es-ES"/>
             </w:rPr>
           </w:pPr>
-          <w:hyperlink w:anchor="_Toc37408106" w:history="1">
+          <w:hyperlink w:anchor="_Toc37412331" w:history="1">
             <w:r>
               <w:rPr>
                 <w:rStyle w:val="Hipervnculo"/>
@@ -840,7 +838,7 @@
                 <w:noProof/>
                 <w:webHidden/>
               </w:rPr>
-              <w:instrText xml:space="preserve"> PAGEREF _Toc37408106 \h </w:instrText>
+              <w:instrText xml:space="preserve"> PAGEREF _Toc37412331 \h </w:instrText>
             </w:r>
             <w:r>
               <w:rPr>
@@ -883,13 +881,13 @@
               <w:lang w:eastAsia="es-ES"/>
             </w:rPr>
           </w:pPr>
-          <w:hyperlink w:anchor="_Toc37408107" w:history="1">
+          <w:hyperlink w:anchor="_Toc37412332" w:history="1">
             <w:r>
               <w:rPr>
                 <w:rStyle w:val="Hipervnculo"/>
                 <w:noProof/>
               </w:rPr>
-              <w:t>3.- TERCERA ITERACIÓN</w:t>
+              <w:t>3.- TERCERA ITERACIÓN (API Rest)</w:t>
             </w:r>
             <w:r>
               <w:rPr>
@@ -910,7 +908,7 @@
                 <w:noProof/>
                 <w:webHidden/>
               </w:rPr>
-              <w:instrText xml:space="preserve"> PAGEREF _Toc37408107 \h </w:instrText>
+              <w:instrText xml:space="preserve"> PAGEREF _Toc37412332 \h </w:instrText>
             </w:r>
             <w:r>
               <w:rPr>
@@ -953,13 +951,13 @@
               <w:lang w:eastAsia="es-ES"/>
             </w:rPr>
           </w:pPr>
-          <w:hyperlink w:anchor="_Toc37408108" w:history="1">
+          <w:hyperlink w:anchor="_Toc37412333" w:history="1">
             <w:r>
               <w:rPr>
                 <w:rStyle w:val="Hipervnculo"/>
                 <w:noProof/>
               </w:rPr>
-              <w:t>3.1.- API Rest</w:t>
+              <w:t>3.1.- POST</w:t>
             </w:r>
             <w:r>
               <w:rPr>
@@ -980,7 +978,7 @@
                 <w:noProof/>
                 <w:webHidden/>
               </w:rPr>
-              <w:instrText xml:space="preserve"> PAGEREF _Toc37408108 \h </w:instrText>
+              <w:instrText xml:space="preserve"> PAGEREF _Toc37412333 \h </w:instrText>
             </w:r>
             <w:r>
               <w:rPr>
@@ -1012,6 +1010,76 @@
           </w:hyperlink>
         </w:p>
         <w:p>
+          <w:pPr>
+            <w:pStyle w:val="TDC2"/>
+            <w:tabs>
+              <w:tab w:val="right" w:leader="dot" w:pos="8494"/>
+            </w:tabs>
+            <w:rPr>
+              <w:rFonts w:eastAsiaTheme="minorEastAsia"/>
+              <w:noProof/>
+              <w:lang w:eastAsia="es-ES"/>
+            </w:rPr>
+          </w:pPr>
+          <w:hyperlink w:anchor="_Toc37412334" w:history="1">
+            <w:r>
+              <w:rPr>
+                <w:rStyle w:val="Hipervnculo"/>
+                <w:noProof/>
+              </w:rPr>
+              <w:t>3.2.- GET</w:t>
+            </w:r>
+            <w:r>
+              <w:rPr>
+                <w:noProof/>
+                <w:webHidden/>
+              </w:rPr>
+              <w:tab/>
+            </w:r>
+            <w:r>
+              <w:rPr>
+                <w:noProof/>
+                <w:webHidden/>
+              </w:rPr>
+              <w:fldChar w:fldCharType="begin"/>
+            </w:r>
+            <w:r>
+              <w:rPr>
+                <w:noProof/>
+                <w:webHidden/>
+              </w:rPr>
+              <w:instrText xml:space="preserve"> PAGEREF _Toc37412334 \h </w:instrText>
+            </w:r>
+            <w:r>
+              <w:rPr>
+                <w:noProof/>
+                <w:webHidden/>
+              </w:rPr>
+            </w:r>
+            <w:r>
+              <w:rPr>
+                <w:noProof/>
+                <w:webHidden/>
+              </w:rPr>
+              <w:fldChar w:fldCharType="separate"/>
+            </w:r>
+            <w:r>
+              <w:rPr>
+                <w:noProof/>
+                <w:webHidden/>
+              </w:rPr>
+              <w:t>9</w:t>
+            </w:r>
+            <w:r>
+              <w:rPr>
+                <w:noProof/>
+                <w:webHidden/>
+              </w:rPr>
+              <w:fldChar w:fldCharType="end"/>
+            </w:r>
+          </w:hyperlink>
+        </w:p>
+        <w:p>
           <w:r>
             <w:rPr>
               <w:b/>
@@ -1026,12 +1094,14 @@
       <w:r>
         <w:br w:type="page"/>
       </w:r>
+      <w:bookmarkStart w:id="1" w:name="_GoBack"/>
+      <w:bookmarkEnd w:id="1"/>
     </w:p>
     <w:p>
       <w:pPr>
         <w:pStyle w:val="Ttulo1"/>
       </w:pPr>
-      <w:bookmarkStart w:id="2" w:name="_Toc37408102"/>
+      <w:bookmarkStart w:id="2" w:name="_Toc37412327"/>
       <w:r>
         <w:lastRenderedPageBreak/>
         <w:t>1.- PRIMERA ITERACIÓN</w:t>
@@ -1043,7 +1113,7 @@
       <w:pPr>
         <w:pStyle w:val="Ttulo2"/>
       </w:pPr>
-      <w:bookmarkStart w:id="3" w:name="_Toc37408103"/>
+      <w:bookmarkStart w:id="3" w:name="_Toc37412328"/>
       <w:r>
         <w:t>1.1.- Introducción</w:t>
       </w:r>
@@ -1333,7 +1403,7 @@
                     <pic:cNvPicPr/>
                   </pic:nvPicPr>
                   <pic:blipFill>
-                    <a:blip r:embed="rId10" cstate="print">
+                    <a:blip r:embed="rId11" cstate="print">
                       <a:extLst>
                         <a:ext uri="{28A0092B-C50C-407E-A947-70E740481C1C}">
                           <a14:useLocalDpi xmlns:a14="http://schemas.microsoft.com/office/drawing/2010/main" val="0"/>
@@ -1405,7 +1475,7 @@
                     <pic:cNvPicPr/>
                   </pic:nvPicPr>
                   <pic:blipFill>
-                    <a:blip r:embed="rId11" cstate="print">
+                    <a:blip r:embed="rId12" cstate="print">
                       <a:extLst>
                         <a:ext uri="{28A0092B-C50C-407E-A947-70E740481C1C}">
                           <a14:useLocalDpi xmlns:a14="http://schemas.microsoft.com/office/drawing/2010/main" val="0"/>
@@ -1632,7 +1702,7 @@
                     <pic:cNvPicPr/>
                   </pic:nvPicPr>
                   <pic:blipFill>
-                    <a:blip r:embed="rId12">
+                    <a:blip r:embed="rId13">
                       <a:extLst>
                         <a:ext uri="{28A0092B-C50C-407E-A947-70E740481C1C}">
                           <a14:useLocalDpi xmlns:a14="http://schemas.microsoft.com/office/drawing/2010/main" val="0"/>
@@ -1704,7 +1774,7 @@
                     <pic:cNvPicPr/>
                   </pic:nvPicPr>
                   <pic:blipFill>
-                    <a:blip r:embed="rId13" cstate="print">
+                    <a:blip r:embed="rId14" cstate="print">
                       <a:extLst>
                         <a:ext uri="{28A0092B-C50C-407E-A947-70E740481C1C}">
                           <a14:useLocalDpi xmlns:a14="http://schemas.microsoft.com/office/drawing/2010/main" val="0"/>
@@ -1927,7 +1997,7 @@
                     </pic:cNvPicPr>
                   </pic:nvPicPr>
                   <pic:blipFill>
-                    <a:blip r:embed="rId14">
+                    <a:blip r:embed="rId15">
                       <a:extLst>
                         <a:ext uri="{28A0092B-C50C-407E-A947-70E740481C1C}">
                           <a14:useLocalDpi xmlns:a14="http://schemas.microsoft.com/office/drawing/2010/main" val="0"/>
@@ -1994,7 +2064,7 @@
                     </pic:cNvPicPr>
                   </pic:nvPicPr>
                   <pic:blipFill>
-                    <a:blip r:embed="rId15" cstate="print">
+                    <a:blip r:embed="rId16" cstate="print">
                       <a:extLst>
                         <a:ext uri="{28A0092B-C50C-407E-A947-70E740481C1C}">
                           <a14:useLocalDpi xmlns:a14="http://schemas.microsoft.com/office/drawing/2010/main" val="0"/>
@@ -2201,9 +2271,12 @@
       <w:pPr>
         <w:pStyle w:val="Ttulo1"/>
       </w:pPr>
-      <w:bookmarkStart w:id="4" w:name="_Toc37408104"/>
+      <w:bookmarkStart w:id="4" w:name="_Toc37412329"/>
       <w:r>
         <w:t>2.- SEGUNDA ITERACIÓN</w:t>
+      </w:r>
+      <w:r>
+        <w:t xml:space="preserve"> (BBDD)</w:t>
       </w:r>
       <w:bookmarkEnd w:id="4"/>
     </w:p>
@@ -2221,7 +2294,7 @@
       <w:pPr>
         <w:pStyle w:val="Ttulo2"/>
       </w:pPr>
-      <w:bookmarkStart w:id="5" w:name="_Toc37408105"/>
+      <w:bookmarkStart w:id="5" w:name="_Toc37412330"/>
       <w:r>
         <w:t>2.1.- UML</w:t>
       </w:r>
@@ -2260,7 +2333,7 @@
                     <pic:cNvPicPr/>
                   </pic:nvPicPr>
                   <pic:blipFill>
-                    <a:blip r:embed="rId16">
+                    <a:blip r:embed="rId17">
                       <a:extLst>
                         <a:ext uri="{28A0092B-C50C-407E-A947-70E740481C1C}">
                           <a14:useLocalDpi xmlns:a14="http://schemas.microsoft.com/office/drawing/2010/main" val="0"/>
@@ -2330,7 +2403,7 @@
       <w:pPr>
         <w:pStyle w:val="Ttulo2"/>
       </w:pPr>
-      <w:bookmarkStart w:id="6" w:name="_Toc37408106"/>
+      <w:bookmarkStart w:id="6" w:name="_Toc37412331"/>
       <w:r>
         <w:lastRenderedPageBreak/>
         <w:t>2.2.- ESQUEMA E/R</w:t>
@@ -2366,7 +2439,7 @@
                     <pic:cNvPicPr/>
                   </pic:nvPicPr>
                   <pic:blipFill>
-                    <a:blip r:embed="rId17">
+                    <a:blip r:embed="rId18">
                       <a:extLst>
                         <a:ext uri="{28A0092B-C50C-407E-A947-70E740481C1C}">
                           <a14:useLocalDpi xmlns:a14="http://schemas.microsoft.com/office/drawing/2010/main" val="0"/>
@@ -2419,10 +2492,21 @@
       <w:pPr>
         <w:pStyle w:val="Ttulo1"/>
       </w:pPr>
-      <w:bookmarkStart w:id="7" w:name="_Toc37408107"/>
+      <w:bookmarkStart w:id="7" w:name="_Toc37412332"/>
       <w:r>
         <w:t>3.- TERCERA ITERACIÓN</w:t>
       </w:r>
+      <w:r>
+        <w:t xml:space="preserve"> (API </w:t>
+      </w:r>
+      <w:proofErr w:type="spellStart"/>
+      <w:r>
+        <w:t>Rest</w:t>
+      </w:r>
+      <w:proofErr w:type="spellEnd"/>
+      <w:r>
+        <w:t>)</w:t>
+      </w:r>
       <w:bookmarkEnd w:id="7"/>
     </w:p>
     <w:p/>
@@ -2430,26 +2514,2026 @@
       <w:pPr>
         <w:pStyle w:val="Ttulo2"/>
       </w:pPr>
-      <w:bookmarkStart w:id="8" w:name="_Toc37408108"/>
-      <w:r>
-        <w:t xml:space="preserve">3.1.- API </w:t>
+      <w:bookmarkStart w:id="8" w:name="_Toc37412333"/>
+      <w:r>
+        <w:t>3.1.- P</w:t>
+      </w:r>
+      <w:r>
+        <w:t>OST</w:t>
+      </w:r>
+      <w:bookmarkEnd w:id="8"/>
+    </w:p>
+    <w:p/>
+    <w:p>
+      <w:r>
+        <w:t>Usaremos los POST para las inserciones en la base de datos.</w:t>
+      </w:r>
+    </w:p>
+    <w:p>
+      <w:pPr>
+        <w:pStyle w:val="Ttulo3"/>
+      </w:pPr>
+    </w:p>
+    <w:p>
+      <w:pPr>
+        <w:pStyle w:val="Prrafodelista"/>
+        <w:numPr>
+          <w:ilvl w:val="0"/>
+          <w:numId w:val="5"/>
+        </w:numPr>
+      </w:pPr>
+      <w:r>
+        <w:t>"/api/</w:t>
       </w:r>
       <w:proofErr w:type="spellStart"/>
       <w:r>
-        <w:t>Rest</w:t>
-      </w:r>
-      <w:bookmarkEnd w:id="8"/>
+        <w:t>user</w:t>
+      </w:r>
       <w:proofErr w:type="spellEnd"/>
+      <w:r>
+        <w:t>"</w:t>
+      </w:r>
+    </w:p>
+    <w:p>
+      <w:pPr>
+        <w:pStyle w:val="Prrafodelista"/>
+      </w:pPr>
+    </w:p>
+    <w:p>
+      <w:pPr>
+        <w:pStyle w:val="Prrafodelista"/>
+      </w:pPr>
+      <w:proofErr w:type="spellStart"/>
+      <w:r>
+        <w:t>Insercción</w:t>
+      </w:r>
+      <w:proofErr w:type="spellEnd"/>
+      <w:r>
+        <w:t xml:space="preserve"> en la base de datos de un nuevo usuario (registro). No se le pasa ningún parámetro.</w:t>
+      </w:r>
+    </w:p>
+    <w:p>
+      <w:pPr>
+        <w:pStyle w:val="Prrafodelista"/>
+      </w:pPr>
+      <w:r>
+        <w:t>El cuerpo es el siguiente (ejemplo):</w:t>
+      </w:r>
+    </w:p>
+    <w:p>
+      <w:pPr>
+        <w:pStyle w:val="Prrafodelista"/>
+      </w:pPr>
+    </w:p>
+    <w:p>
+      <w:pPr>
+        <w:pStyle w:val="Prrafodelista"/>
+      </w:pPr>
+    </w:p>
+    <w:p>
+      <w:pPr>
+        <w:pStyle w:val="Prrafodelista"/>
+      </w:pPr>
+    </w:p>
+    <w:p>
+      <w:pPr>
+        <w:pStyle w:val="Prrafodelista"/>
+      </w:pPr>
+    </w:p>
+    <w:p>
+      <w:pPr>
+        <w:pStyle w:val="Prrafodelista"/>
+      </w:pPr>
+    </w:p>
+    <w:p>
+      <w:pPr>
+        <w:pStyle w:val="Prrafodelista"/>
+      </w:pPr>
+    </w:p>
+    <w:p>
+      <w:pPr>
+        <w:pStyle w:val="Prrafodelista"/>
+      </w:pPr>
+    </w:p>
+    <w:p>
+      <w:pPr>
+        <w:pStyle w:val="Prrafodelista"/>
+      </w:pPr>
+      <w:r>
+        <w:lastRenderedPageBreak/>
+        <w:t>{</w:t>
+      </w:r>
+    </w:p>
+    <w:p>
+      <w:pPr>
+        <w:pStyle w:val="Prrafodelista"/>
+      </w:pPr>
+      <w:r>
+        <w:tab/>
+        <w:t>"</w:t>
+      </w:r>
+      <w:proofErr w:type="spellStart"/>
+      <w:r>
+        <w:t>user</w:t>
+      </w:r>
+      <w:proofErr w:type="spellEnd"/>
+      <w:proofErr w:type="gramStart"/>
+      <w:r>
+        <w:t>" :</w:t>
+      </w:r>
+      <w:proofErr w:type="gramEnd"/>
+      <w:r>
+        <w:t xml:space="preserve"> "plg14",</w:t>
+      </w:r>
+    </w:p>
+    <w:p>
+      <w:pPr>
+        <w:pStyle w:val="Prrafodelista"/>
+      </w:pPr>
+      <w:r>
+        <w:tab/>
+        <w:t>"</w:t>
+      </w:r>
+      <w:proofErr w:type="spellStart"/>
+      <w:r>
+        <w:t>pass</w:t>
+      </w:r>
+      <w:proofErr w:type="spellEnd"/>
+      <w:proofErr w:type="gramStart"/>
+      <w:r>
+        <w:t>" :</w:t>
+      </w:r>
+      <w:proofErr w:type="gramEnd"/>
+      <w:r>
+        <w:t xml:space="preserve"> "1234",</w:t>
+      </w:r>
+    </w:p>
+    <w:p>
+      <w:pPr>
+        <w:pStyle w:val="Prrafodelista"/>
+      </w:pPr>
+      <w:r>
+        <w:tab/>
+        <w:t>"</w:t>
+      </w:r>
+      <w:proofErr w:type="spellStart"/>
+      <w:r>
+        <w:t>name</w:t>
+      </w:r>
+      <w:proofErr w:type="spellEnd"/>
+      <w:proofErr w:type="gramStart"/>
+      <w:r>
+        <w:t>" :</w:t>
+      </w:r>
+      <w:proofErr w:type="gramEnd"/>
+      <w:r>
+        <w:t xml:space="preserve"> "paco",</w:t>
+      </w:r>
+    </w:p>
+    <w:p>
+      <w:pPr>
+        <w:pStyle w:val="Prrafodelista"/>
+      </w:pPr>
+      <w:r>
+        <w:tab/>
+        <w:t>"</w:t>
+      </w:r>
+      <w:proofErr w:type="spellStart"/>
+      <w:r>
+        <w:t>surname</w:t>
+      </w:r>
+      <w:proofErr w:type="spellEnd"/>
+      <w:proofErr w:type="gramStart"/>
+      <w:r>
+        <w:t>" :</w:t>
+      </w:r>
+      <w:proofErr w:type="gramEnd"/>
+      <w:r>
+        <w:t xml:space="preserve"> "</w:t>
+      </w:r>
+      <w:proofErr w:type="spellStart"/>
+      <w:r>
+        <w:t>lopez</w:t>
+      </w:r>
+      <w:proofErr w:type="spellEnd"/>
+      <w:r>
+        <w:t>",</w:t>
+      </w:r>
+    </w:p>
+    <w:p>
+      <w:pPr>
+        <w:pStyle w:val="Prrafodelista"/>
+      </w:pPr>
+      <w:r>
+        <w:tab/>
+        <w:t>"</w:t>
+      </w:r>
+      <w:proofErr w:type="spellStart"/>
+      <w:r>
+        <w:t>dni</w:t>
+      </w:r>
+      <w:proofErr w:type="spellEnd"/>
+      <w:proofErr w:type="gramStart"/>
+      <w:r>
+        <w:t>" :</w:t>
+      </w:r>
+      <w:proofErr w:type="gramEnd"/>
+      <w:r>
+        <w:t xml:space="preserve"> "11111111D",</w:t>
+      </w:r>
+    </w:p>
+    <w:p>
+      <w:pPr>
+        <w:pStyle w:val="Prrafodelista"/>
+      </w:pPr>
+      <w:r>
+        <w:tab/>
+        <w:t>"</w:t>
+      </w:r>
+      <w:proofErr w:type="spellStart"/>
+      <w:r>
+        <w:t>birthdate</w:t>
+      </w:r>
+      <w:proofErr w:type="spellEnd"/>
+      <w:proofErr w:type="gramStart"/>
+      <w:r>
+        <w:t>" :</w:t>
+      </w:r>
+      <w:proofErr w:type="gramEnd"/>
+      <w:r>
+        <w:t xml:space="preserve"> 12233546</w:t>
+      </w:r>
+    </w:p>
+    <w:p>
+      <w:pPr>
+        <w:pStyle w:val="Prrafodelista"/>
+      </w:pPr>
+      <w:r>
+        <w:t>}</w:t>
+      </w:r>
+    </w:p>
+    <w:p>
+      <w:pPr>
+        <w:pStyle w:val="Prrafodelista"/>
+      </w:pPr>
+    </w:p>
+    <w:p>
+      <w:pPr>
+        <w:pStyle w:val="Prrafodelista"/>
+      </w:pPr>
+      <w:r>
+        <w:t>En cuanto se inserte en la base de datos, una respuesta al cliente sería que el registro se ha completado satisfactoriamente.</w:t>
+      </w:r>
+    </w:p>
+    <w:p>
+      <w:pPr>
+        <w:pStyle w:val="Prrafodelista"/>
+      </w:pPr>
+      <w:r>
+        <w:rPr>
+          <w:noProof/>
+        </w:rPr>
+        <w:drawing>
+          <wp:anchor distT="0" distB="0" distL="114300" distR="114300" simplePos="0" relativeHeight="251670528" behindDoc="0" locked="0" layoutInCell="1" allowOverlap="1" wp14:anchorId="42C3436B" wp14:editId="33E329F5">
+            <wp:simplePos x="0" y="0"/>
+            <wp:positionH relativeFrom="margin">
+              <wp:align>center</wp:align>
+            </wp:positionH>
+            <wp:positionV relativeFrom="paragraph">
+              <wp:posOffset>180975</wp:posOffset>
+            </wp:positionV>
+            <wp:extent cx="6078805" cy="3486150"/>
+            <wp:effectExtent l="0" t="0" r="0" b="0"/>
+            <wp:wrapNone/>
+            <wp:docPr id="9" name="Imagen 9"/>
+            <wp:cNvGraphicFramePr>
+              <a:graphicFrameLocks xmlns:a="http://schemas.openxmlformats.org/drawingml/2006/main" noChangeAspect="1"/>
+            </wp:cNvGraphicFramePr>
+            <a:graphic xmlns:a="http://schemas.openxmlformats.org/drawingml/2006/main">
+              <a:graphicData uri="http://schemas.openxmlformats.org/drawingml/2006/picture">
+                <pic:pic xmlns:pic="http://schemas.openxmlformats.org/drawingml/2006/picture">
+                  <pic:nvPicPr>
+                    <pic:cNvPr id="1" name=""/>
+                    <pic:cNvPicPr/>
+                  </pic:nvPicPr>
+                  <pic:blipFill>
+                    <a:blip r:embed="rId19">
+                      <a:extLst>
+                        <a:ext uri="{28A0092B-C50C-407E-A947-70E740481C1C}">
+                          <a14:useLocalDpi xmlns:a14="http://schemas.microsoft.com/office/drawing/2010/main" val="0"/>
+                        </a:ext>
+                      </a:extLst>
+                    </a:blip>
+                    <a:stretch>
+                      <a:fillRect/>
+                    </a:stretch>
+                  </pic:blipFill>
+                  <pic:spPr>
+                    <a:xfrm>
+                      <a:off x="0" y="0"/>
+                      <a:ext cx="6078805" cy="3486150"/>
+                    </a:xfrm>
+                    <a:prstGeom prst="rect">
+                      <a:avLst/>
+                    </a:prstGeom>
+                  </pic:spPr>
+                </pic:pic>
+              </a:graphicData>
+            </a:graphic>
+            <wp14:sizeRelH relativeFrom="page">
+              <wp14:pctWidth>0</wp14:pctWidth>
+            </wp14:sizeRelH>
+            <wp14:sizeRelV relativeFrom="page">
+              <wp14:pctHeight>0</wp14:pctHeight>
+            </wp14:sizeRelV>
+          </wp:anchor>
+        </w:drawing>
+      </w:r>
+    </w:p>
+    <w:p>
+      <w:pPr>
+        <w:pStyle w:val="Prrafodelista"/>
+      </w:pPr>
+    </w:p>
+    <w:p>
+      <w:pPr>
+        <w:pStyle w:val="Prrafodelista"/>
+      </w:pPr>
+    </w:p>
+    <w:p>
+      <w:pPr>
+        <w:pStyle w:val="Prrafodelista"/>
+      </w:pPr>
+    </w:p>
+    <w:p>
+      <w:pPr>
+        <w:pStyle w:val="Prrafodelista"/>
+      </w:pPr>
+    </w:p>
+    <w:p>
+      <w:pPr>
+        <w:pStyle w:val="Prrafodelista"/>
+      </w:pPr>
+    </w:p>
+    <w:p>
+      <w:pPr>
+        <w:pStyle w:val="Prrafodelista"/>
+      </w:pPr>
+    </w:p>
+    <w:p>
+      <w:pPr>
+        <w:pStyle w:val="Prrafodelista"/>
+      </w:pPr>
+    </w:p>
+    <w:p>
+      <w:pPr>
+        <w:pStyle w:val="Prrafodelista"/>
+      </w:pPr>
+    </w:p>
+    <w:p>
+      <w:pPr>
+        <w:pStyle w:val="Prrafodelista"/>
+      </w:pPr>
+    </w:p>
+    <w:p>
+      <w:pPr>
+        <w:pStyle w:val="Prrafodelista"/>
+      </w:pPr>
+    </w:p>
+    <w:p>
+      <w:pPr>
+        <w:pStyle w:val="Prrafodelista"/>
+      </w:pPr>
+    </w:p>
+    <w:p>
+      <w:pPr>
+        <w:pStyle w:val="Prrafodelista"/>
+      </w:pPr>
+    </w:p>
+    <w:p>
+      <w:pPr>
+        <w:pStyle w:val="Prrafodelista"/>
+      </w:pPr>
+    </w:p>
+    <w:p>
+      <w:pPr>
+        <w:pStyle w:val="Prrafodelista"/>
+      </w:pPr>
+    </w:p>
+    <w:p>
+      <w:pPr>
+        <w:pStyle w:val="Prrafodelista"/>
+      </w:pPr>
+    </w:p>
+    <w:p>
+      <w:pPr>
+        <w:pStyle w:val="Prrafodelista"/>
+      </w:pPr>
+    </w:p>
+    <w:p>
+      <w:pPr>
+        <w:pStyle w:val="Prrafodelista"/>
+      </w:pPr>
+    </w:p>
+    <w:p>
+      <w:pPr>
+        <w:pStyle w:val="Prrafodelista"/>
+      </w:pPr>
+    </w:p>
+    <w:p>
+      <w:pPr>
+        <w:pStyle w:val="Prrafodelista"/>
+      </w:pPr>
+    </w:p>
+    <w:p>
+      <w:pPr>
+        <w:pStyle w:val="Prrafodelista"/>
+      </w:pPr>
+    </w:p>
+    <w:p>
+      <w:pPr>
+        <w:pStyle w:val="Prrafodelista"/>
+      </w:pPr>
+    </w:p>
+    <w:p>
+      <w:pPr>
+        <w:pStyle w:val="Prrafodelista"/>
+        <w:numPr>
+          <w:ilvl w:val="0"/>
+          <w:numId w:val="5"/>
+        </w:numPr>
+      </w:pPr>
+      <w:r>
+        <w:t>"/api/</w:t>
+      </w:r>
+      <w:proofErr w:type="spellStart"/>
+      <w:r>
+        <w:t>device</w:t>
+      </w:r>
+      <w:proofErr w:type="spellEnd"/>
+      <w:r>
+        <w:t>"</w:t>
+      </w:r>
+    </w:p>
+    <w:p>
+      <w:pPr>
+        <w:pStyle w:val="Prrafodelista"/>
+      </w:pPr>
+    </w:p>
+    <w:p>
+      <w:pPr>
+        <w:pStyle w:val="Prrafodelista"/>
+      </w:pPr>
+      <w:r>
+        <w:t>Se llamará a esta función cuando un usuario quiere dar de alta a un nuevo dispositivo (ESP8266).</w:t>
+      </w:r>
+    </w:p>
+    <w:p>
+      <w:pPr>
+        <w:pStyle w:val="Prrafodelista"/>
+      </w:pPr>
+    </w:p>
+    <w:p>
+      <w:pPr>
+        <w:pStyle w:val="Prrafodelista"/>
+      </w:pPr>
+      <w:r>
+        <w:t xml:space="preserve">El cuerpo es el siguiente: </w:t>
+      </w:r>
+    </w:p>
+    <w:p>
+      <w:pPr>
+        <w:pStyle w:val="Prrafodelista"/>
+      </w:pPr>
+    </w:p>
+    <w:p>
+      <w:pPr>
+        <w:pStyle w:val="Prrafodelista"/>
+      </w:pPr>
+      <w:r>
+        <w:t>{</w:t>
+      </w:r>
+    </w:p>
+    <w:p>
+      <w:pPr>
+        <w:pStyle w:val="Prrafodelista"/>
+      </w:pPr>
+      <w:r>
+        <w:tab/>
+        <w:t>"</w:t>
+      </w:r>
+      <w:proofErr w:type="spellStart"/>
+      <w:r>
+        <w:t>id</w:t>
+      </w:r>
+      <w:r>
+        <w:t>D</w:t>
+      </w:r>
+      <w:r>
+        <w:t>ispositivo</w:t>
+      </w:r>
+      <w:proofErr w:type="spellEnd"/>
+      <w:proofErr w:type="gramStart"/>
+      <w:r>
+        <w:t>" :</w:t>
+      </w:r>
+      <w:proofErr w:type="gramEnd"/>
+      <w:r>
+        <w:t xml:space="preserve"> 826647,</w:t>
+      </w:r>
+    </w:p>
+    <w:p>
+      <w:pPr>
+        <w:pStyle w:val="Prrafodelista"/>
+      </w:pPr>
+      <w:r>
+        <w:tab/>
+        <w:t>"</w:t>
+      </w:r>
+      <w:proofErr w:type="spellStart"/>
+      <w:r>
+        <w:t>ip</w:t>
+      </w:r>
+      <w:proofErr w:type="spellEnd"/>
+      <w:proofErr w:type="gramStart"/>
+      <w:r>
+        <w:t>" :</w:t>
+      </w:r>
+      <w:proofErr w:type="gramEnd"/>
+      <w:r>
+        <w:t xml:space="preserve"> "192.168.1.1",</w:t>
+      </w:r>
+    </w:p>
+    <w:p>
+      <w:pPr>
+        <w:pStyle w:val="Prrafodelista"/>
+      </w:pPr>
+      <w:r>
+        <w:tab/>
+        <w:t>"</w:t>
+      </w:r>
+      <w:proofErr w:type="spellStart"/>
+      <w:r>
+        <w:t>id</w:t>
+      </w:r>
+      <w:r>
+        <w:t>U</w:t>
+      </w:r>
+      <w:r>
+        <w:t>suario</w:t>
+      </w:r>
+      <w:proofErr w:type="spellEnd"/>
+      <w:proofErr w:type="gramStart"/>
+      <w:r>
+        <w:t>" :</w:t>
+      </w:r>
+      <w:proofErr w:type="gramEnd"/>
+      <w:r>
+        <w:t xml:space="preserve"> 2,</w:t>
+      </w:r>
+    </w:p>
+    <w:p>
+      <w:pPr>
+        <w:pStyle w:val="Prrafodelista"/>
+      </w:pPr>
+      <w:r>
+        <w:tab/>
+        <w:t>"</w:t>
+      </w:r>
+      <w:proofErr w:type="spellStart"/>
+      <w:r>
+        <w:t>initialTimestamp</w:t>
+      </w:r>
+      <w:proofErr w:type="spellEnd"/>
+      <w:proofErr w:type="gramStart"/>
+      <w:r>
+        <w:t>" :</w:t>
+      </w:r>
+      <w:proofErr w:type="gramEnd"/>
+      <w:r>
+        <w:t xml:space="preserve"> 2135468</w:t>
+      </w:r>
+    </w:p>
+    <w:p>
+      <w:pPr>
+        <w:pStyle w:val="Prrafodelista"/>
+      </w:pPr>
+      <w:r>
+        <w:t>}</w:t>
+      </w:r>
+    </w:p>
+    <w:p>
+      <w:pPr>
+        <w:pStyle w:val="Prrafodelista"/>
+      </w:pPr>
+    </w:p>
+    <w:p>
+      <w:pPr>
+        <w:pStyle w:val="Prrafodelista"/>
+      </w:pPr>
+      <w:r>
+        <w:t>El id se pondrá de forma manual para identificar siempre el dispositivo físico.</w:t>
+      </w:r>
+    </w:p>
+    <w:p>
+      <w:pPr>
+        <w:pStyle w:val="Prrafodelista"/>
+      </w:pPr>
+      <w:r>
+        <w:lastRenderedPageBreak/>
+        <w:t>El mensaje al usuario sería que el dispositivo se ha dado de alta correctamente.</w:t>
+      </w:r>
+    </w:p>
+    <w:p>
+      <w:pPr>
+        <w:pStyle w:val="Prrafodelista"/>
+      </w:pPr>
+      <w:r>
+        <w:rPr>
+          <w:noProof/>
+        </w:rPr>
+        <w:drawing>
+          <wp:anchor distT="0" distB="0" distL="114300" distR="114300" simplePos="0" relativeHeight="251671552" behindDoc="0" locked="0" layoutInCell="1" allowOverlap="1" wp14:anchorId="05B485F0" wp14:editId="4C1FB098">
+            <wp:simplePos x="0" y="0"/>
+            <wp:positionH relativeFrom="margin">
+              <wp:align>center</wp:align>
+            </wp:positionH>
+            <wp:positionV relativeFrom="paragraph">
+              <wp:posOffset>201930</wp:posOffset>
+            </wp:positionV>
+            <wp:extent cx="6504280" cy="3886200"/>
+            <wp:effectExtent l="0" t="0" r="0" b="0"/>
+            <wp:wrapNone/>
+            <wp:docPr id="10" name="Imagen 10"/>
+            <wp:cNvGraphicFramePr>
+              <a:graphicFrameLocks xmlns:a="http://schemas.openxmlformats.org/drawingml/2006/main" noChangeAspect="1"/>
+            </wp:cNvGraphicFramePr>
+            <a:graphic xmlns:a="http://schemas.openxmlformats.org/drawingml/2006/main">
+              <a:graphicData uri="http://schemas.openxmlformats.org/drawingml/2006/picture">
+                <pic:pic xmlns:pic="http://schemas.openxmlformats.org/drawingml/2006/picture">
+                  <pic:nvPicPr>
+                    <pic:cNvPr id="1" name=""/>
+                    <pic:cNvPicPr/>
+                  </pic:nvPicPr>
+                  <pic:blipFill>
+                    <a:blip r:embed="rId20">
+                      <a:extLst>
+                        <a:ext uri="{28A0092B-C50C-407E-A947-70E740481C1C}">
+                          <a14:useLocalDpi xmlns:a14="http://schemas.microsoft.com/office/drawing/2010/main" val="0"/>
+                        </a:ext>
+                      </a:extLst>
+                    </a:blip>
+                    <a:stretch>
+                      <a:fillRect/>
+                    </a:stretch>
+                  </pic:blipFill>
+                  <pic:spPr>
+                    <a:xfrm>
+                      <a:off x="0" y="0"/>
+                      <a:ext cx="6504280" cy="3886200"/>
+                    </a:xfrm>
+                    <a:prstGeom prst="rect">
+                      <a:avLst/>
+                    </a:prstGeom>
+                  </pic:spPr>
+                </pic:pic>
+              </a:graphicData>
+            </a:graphic>
+            <wp14:sizeRelH relativeFrom="page">
+              <wp14:pctWidth>0</wp14:pctWidth>
+            </wp14:sizeRelH>
+            <wp14:sizeRelV relativeFrom="page">
+              <wp14:pctHeight>0</wp14:pctHeight>
+            </wp14:sizeRelV>
+          </wp:anchor>
+        </w:drawing>
+      </w:r>
+    </w:p>
+    <w:p>
+      <w:pPr>
+        <w:pStyle w:val="Prrafodelista"/>
+      </w:pPr>
+    </w:p>
+    <w:p>
+      <w:pPr>
+        <w:pStyle w:val="Prrafodelista"/>
+      </w:pPr>
+    </w:p>
+    <w:p>
+      <w:pPr>
+        <w:pStyle w:val="Prrafodelista"/>
+      </w:pPr>
+    </w:p>
+    <w:p>
+      <w:pPr>
+        <w:pStyle w:val="Prrafodelista"/>
+      </w:pPr>
+    </w:p>
+    <w:p>
+      <w:pPr>
+        <w:pStyle w:val="Prrafodelista"/>
+      </w:pPr>
+    </w:p>
+    <w:p>
+      <w:pPr>
+        <w:pStyle w:val="Prrafodelista"/>
+      </w:pPr>
+    </w:p>
+    <w:p>
+      <w:pPr>
+        <w:pStyle w:val="Prrafodelista"/>
+      </w:pPr>
+    </w:p>
+    <w:p>
+      <w:pPr>
+        <w:pStyle w:val="Prrafodelista"/>
+      </w:pPr>
+    </w:p>
+    <w:p>
+      <w:pPr>
+        <w:pStyle w:val="Prrafodelista"/>
+      </w:pPr>
+    </w:p>
+    <w:p>
+      <w:pPr>
+        <w:pStyle w:val="Prrafodelista"/>
+      </w:pPr>
+    </w:p>
+    <w:p>
+      <w:pPr>
+        <w:pStyle w:val="Prrafodelista"/>
+      </w:pPr>
+    </w:p>
+    <w:p>
+      <w:pPr>
+        <w:pStyle w:val="Prrafodelista"/>
+      </w:pPr>
+    </w:p>
+    <w:p>
+      <w:pPr>
+        <w:pStyle w:val="Prrafodelista"/>
+      </w:pPr>
+    </w:p>
+    <w:p>
+      <w:pPr>
+        <w:pStyle w:val="Prrafodelista"/>
+      </w:pPr>
+    </w:p>
+    <w:p>
+      <w:pPr>
+        <w:pStyle w:val="Prrafodelista"/>
+      </w:pPr>
+    </w:p>
+    <w:p>
+      <w:pPr>
+        <w:pStyle w:val="Prrafodelista"/>
+      </w:pPr>
+    </w:p>
+    <w:p>
+      <w:pPr>
+        <w:pStyle w:val="Prrafodelista"/>
+      </w:pPr>
+    </w:p>
+    <w:p>
+      <w:pPr>
+        <w:pStyle w:val="Prrafodelista"/>
+      </w:pPr>
+    </w:p>
+    <w:p>
+      <w:pPr>
+        <w:pStyle w:val="Prrafodelista"/>
+      </w:pPr>
+    </w:p>
+    <w:p>
+      <w:pPr>
+        <w:pStyle w:val="Prrafodelista"/>
+      </w:pPr>
+    </w:p>
+    <w:p>
+      <w:pPr>
+        <w:pStyle w:val="Prrafodelista"/>
+      </w:pPr>
+    </w:p>
+    <w:p>
+      <w:pPr>
+        <w:pStyle w:val="Prrafodelista"/>
+      </w:pPr>
+    </w:p>
+    <w:p>
+      <w:pPr>
+        <w:pStyle w:val="Prrafodelista"/>
+      </w:pPr>
+    </w:p>
+    <w:p>
+      <w:pPr>
+        <w:pStyle w:val="Prrafodelista"/>
+        <w:numPr>
+          <w:ilvl w:val="0"/>
+          <w:numId w:val="5"/>
+        </w:numPr>
+      </w:pPr>
+      <w:r>
+        <w:t>"/api/</w:t>
+      </w:r>
+      <w:proofErr w:type="spellStart"/>
+      <w:r>
+        <w:t>device</w:t>
+      </w:r>
+      <w:proofErr w:type="spellEnd"/>
+      <w:r>
+        <w:t>/sensor"</w:t>
+      </w:r>
+    </w:p>
+    <w:p>
+      <w:pPr>
+        <w:pStyle w:val="Prrafodelista"/>
+      </w:pPr>
+    </w:p>
+    <w:p>
+      <w:pPr>
+        <w:pStyle w:val="Prrafodelista"/>
+      </w:pPr>
+      <w:r>
+        <w:t>Cuando el usuario conecte un sensor al dispositivo, dicho usuario dará de alta al sensor.</w:t>
+      </w:r>
+    </w:p>
+    <w:p>
+      <w:pPr>
+        <w:pStyle w:val="Prrafodelista"/>
+      </w:pPr>
+    </w:p>
+    <w:p>
+      <w:pPr>
+        <w:pStyle w:val="Prrafodelista"/>
+      </w:pPr>
+      <w:r>
+        <w:t>El cuerpo es el siguiente:</w:t>
+      </w:r>
+    </w:p>
+    <w:p>
+      <w:pPr>
+        <w:pStyle w:val="Prrafodelista"/>
+      </w:pPr>
+    </w:p>
+    <w:p>
+      <w:pPr>
+        <w:pStyle w:val="Prrafodelista"/>
+      </w:pPr>
+      <w:r>
+        <w:t>{</w:t>
+      </w:r>
+    </w:p>
+    <w:p>
+      <w:pPr>
+        <w:pStyle w:val="Prrafodelista"/>
+      </w:pPr>
+      <w:r>
+        <w:tab/>
+        <w:t>"</w:t>
+      </w:r>
+      <w:proofErr w:type="spellStart"/>
+      <w:r>
+        <w:t>iddispositivo</w:t>
+      </w:r>
+      <w:proofErr w:type="spellEnd"/>
+      <w:proofErr w:type="gramStart"/>
+      <w:r>
+        <w:t>" :</w:t>
+      </w:r>
+      <w:proofErr w:type="gramEnd"/>
+      <w:r>
+        <w:t xml:space="preserve"> 826647,</w:t>
+      </w:r>
+    </w:p>
+    <w:p>
+      <w:pPr>
+        <w:pStyle w:val="Prrafodelista"/>
+      </w:pPr>
+      <w:r>
+        <w:tab/>
+        <w:t>"planta</w:t>
+      </w:r>
+      <w:proofErr w:type="gramStart"/>
+      <w:r>
+        <w:t>" :</w:t>
+      </w:r>
+      <w:proofErr w:type="gramEnd"/>
+      <w:r>
+        <w:t xml:space="preserve"> "Girasol",</w:t>
+      </w:r>
+    </w:p>
+    <w:p>
+      <w:pPr>
+        <w:pStyle w:val="Prrafodelista"/>
+      </w:pPr>
+      <w:r>
+        <w:tab/>
+        <w:t>"umbral</w:t>
+      </w:r>
+      <w:proofErr w:type="gramStart"/>
+      <w:r>
+        <w:t>" :</w:t>
+      </w:r>
+      <w:proofErr w:type="gramEnd"/>
+      <w:r>
+        <w:t xml:space="preserve"> 720,</w:t>
+      </w:r>
+    </w:p>
+    <w:p>
+      <w:pPr>
+        <w:pStyle w:val="Prrafodelista"/>
+      </w:pPr>
+      <w:r>
+        <w:tab/>
+        <w:t>"potencia</w:t>
+      </w:r>
+      <w:proofErr w:type="gramStart"/>
+      <w:r>
+        <w:t>" :</w:t>
+      </w:r>
+      <w:proofErr w:type="gramEnd"/>
+      <w:r>
+        <w:t xml:space="preserve"> 10,</w:t>
+      </w:r>
+    </w:p>
+    <w:p>
+      <w:pPr>
+        <w:pStyle w:val="Prrafodelista"/>
+      </w:pPr>
+      <w:r>
+        <w:tab/>
+        <w:t>"</w:t>
+      </w:r>
+      <w:proofErr w:type="spellStart"/>
+      <w:r>
+        <w:t>initialTimestamp</w:t>
+      </w:r>
+      <w:proofErr w:type="spellEnd"/>
+      <w:proofErr w:type="gramStart"/>
+      <w:r>
+        <w:t>" :</w:t>
+      </w:r>
+      <w:proofErr w:type="gramEnd"/>
+      <w:r>
+        <w:t xml:space="preserve"> 213544568</w:t>
+      </w:r>
+    </w:p>
+    <w:p>
+      <w:pPr>
+        <w:pStyle w:val="Prrafodelista"/>
+      </w:pPr>
+      <w:r>
+        <w:t>}</w:t>
+      </w:r>
+    </w:p>
+    <w:p>
+      <w:pPr>
+        <w:pStyle w:val="Prrafodelista"/>
+      </w:pPr>
+    </w:p>
+    <w:p>
+      <w:pPr>
+        <w:pStyle w:val="Prrafodelista"/>
+      </w:pPr>
+      <w:r>
+        <w:t>Se tiene que especificar a qué planta estará conectado el sensor, umbral que de llegar el sensor activará la bomba de agua, y la potencia por la que funcionará la bomba.</w:t>
+      </w:r>
+    </w:p>
+    <w:p>
+      <w:pPr>
+        <w:pStyle w:val="Prrafodelista"/>
+      </w:pPr>
+    </w:p>
+    <w:p>
+      <w:pPr>
+        <w:pStyle w:val="Prrafodelista"/>
+      </w:pPr>
+      <w:r>
+        <w:t>La respuesta al cliente será que el sensor se ha dado de alta correctamente.</w:t>
+      </w:r>
+    </w:p>
+    <w:p>
+      <w:pPr>
+        <w:pStyle w:val="Prrafodelista"/>
+      </w:pPr>
+    </w:p>
+    <w:p>
+      <w:pPr>
+        <w:pStyle w:val="Prrafodelista"/>
+      </w:pPr>
+    </w:p>
+    <w:p>
+      <w:pPr>
+        <w:pStyle w:val="Prrafodelista"/>
+      </w:pPr>
+    </w:p>
+    <w:p>
+      <w:pPr>
+        <w:pStyle w:val="Prrafodelista"/>
+      </w:pPr>
+    </w:p>
+    <w:p>
+      <w:pPr>
+        <w:pStyle w:val="Prrafodelista"/>
+      </w:pPr>
+      <w:r>
+        <w:rPr>
+          <w:noProof/>
+        </w:rPr>
+        <w:lastRenderedPageBreak/>
+        <w:drawing>
+          <wp:anchor distT="0" distB="0" distL="114300" distR="114300" simplePos="0" relativeHeight="251672576" behindDoc="0" locked="0" layoutInCell="1" allowOverlap="1" wp14:anchorId="797F942F" wp14:editId="237284E4">
+            <wp:simplePos x="0" y="0"/>
+            <wp:positionH relativeFrom="margin">
+              <wp:posOffset>-575311</wp:posOffset>
+            </wp:positionH>
+            <wp:positionV relativeFrom="paragraph">
+              <wp:posOffset>-4445</wp:posOffset>
+            </wp:positionV>
+            <wp:extent cx="6526115" cy="3886200"/>
+            <wp:effectExtent l="0" t="0" r="8255" b="0"/>
+            <wp:wrapNone/>
+            <wp:docPr id="11" name="Imagen 11"/>
+            <wp:cNvGraphicFramePr>
+              <a:graphicFrameLocks xmlns:a="http://schemas.openxmlformats.org/drawingml/2006/main" noChangeAspect="1"/>
+            </wp:cNvGraphicFramePr>
+            <a:graphic xmlns:a="http://schemas.openxmlformats.org/drawingml/2006/main">
+              <a:graphicData uri="http://schemas.openxmlformats.org/drawingml/2006/picture">
+                <pic:pic xmlns:pic="http://schemas.openxmlformats.org/drawingml/2006/picture">
+                  <pic:nvPicPr>
+                    <pic:cNvPr id="1" name=""/>
+                    <pic:cNvPicPr/>
+                  </pic:nvPicPr>
+                  <pic:blipFill>
+                    <a:blip r:embed="rId21">
+                      <a:extLst>
+                        <a:ext uri="{28A0092B-C50C-407E-A947-70E740481C1C}">
+                          <a14:useLocalDpi xmlns:a14="http://schemas.microsoft.com/office/drawing/2010/main" val="0"/>
+                        </a:ext>
+                      </a:extLst>
+                    </a:blip>
+                    <a:stretch>
+                      <a:fillRect/>
+                    </a:stretch>
+                  </pic:blipFill>
+                  <pic:spPr>
+                    <a:xfrm>
+                      <a:off x="0" y="0"/>
+                      <a:ext cx="6533962" cy="3890873"/>
+                    </a:xfrm>
+                    <a:prstGeom prst="rect">
+                      <a:avLst/>
+                    </a:prstGeom>
+                  </pic:spPr>
+                </pic:pic>
+              </a:graphicData>
+            </a:graphic>
+            <wp14:sizeRelH relativeFrom="page">
+              <wp14:pctWidth>0</wp14:pctWidth>
+            </wp14:sizeRelH>
+            <wp14:sizeRelV relativeFrom="page">
+              <wp14:pctHeight>0</wp14:pctHeight>
+            </wp14:sizeRelV>
+          </wp:anchor>
+        </w:drawing>
+      </w:r>
+    </w:p>
+    <w:p>
+      <w:pPr>
+        <w:pStyle w:val="Prrafodelista"/>
+      </w:pPr>
+    </w:p>
+    <w:p>
+      <w:pPr>
+        <w:pStyle w:val="Prrafodelista"/>
+      </w:pPr>
+    </w:p>
+    <w:p>
+      <w:pPr>
+        <w:pStyle w:val="Prrafodelista"/>
+      </w:pPr>
+    </w:p>
+    <w:p>
+      <w:pPr>
+        <w:pStyle w:val="Prrafodelista"/>
+      </w:pPr>
+    </w:p>
+    <w:p>
+      <w:pPr>
+        <w:pStyle w:val="Prrafodelista"/>
+      </w:pPr>
+    </w:p>
+    <w:p>
+      <w:pPr>
+        <w:pStyle w:val="Prrafodelista"/>
+      </w:pPr>
+    </w:p>
+    <w:p>
+      <w:pPr>
+        <w:pStyle w:val="Prrafodelista"/>
+      </w:pPr>
+    </w:p>
+    <w:p>
+      <w:pPr>
+        <w:pStyle w:val="Prrafodelista"/>
+      </w:pPr>
+    </w:p>
+    <w:p>
+      <w:pPr>
+        <w:pStyle w:val="Prrafodelista"/>
+      </w:pPr>
+    </w:p>
+    <w:p>
+      <w:pPr>
+        <w:pStyle w:val="Prrafodelista"/>
+      </w:pPr>
+    </w:p>
+    <w:p>
+      <w:pPr>
+        <w:pStyle w:val="Prrafodelista"/>
+      </w:pPr>
+    </w:p>
+    <w:p>
+      <w:pPr>
+        <w:pStyle w:val="Prrafodelista"/>
+      </w:pPr>
+    </w:p>
+    <w:p>
+      <w:pPr>
+        <w:pStyle w:val="Prrafodelista"/>
+      </w:pPr>
+    </w:p>
+    <w:p>
+      <w:pPr>
+        <w:pStyle w:val="Prrafodelista"/>
+      </w:pPr>
+    </w:p>
+    <w:p>
+      <w:pPr>
+        <w:pStyle w:val="Prrafodelista"/>
+      </w:pPr>
+    </w:p>
+    <w:p>
+      <w:pPr>
+        <w:pStyle w:val="Prrafodelista"/>
+      </w:pPr>
+    </w:p>
+    <w:p>
+      <w:pPr>
+        <w:pStyle w:val="Prrafodelista"/>
+      </w:pPr>
+    </w:p>
+    <w:p>
+      <w:pPr>
+        <w:pStyle w:val="Prrafodelista"/>
+      </w:pPr>
+    </w:p>
+    <w:p>
+      <w:pPr>
+        <w:pStyle w:val="Prrafodelista"/>
+      </w:pPr>
+    </w:p>
+    <w:p>
+      <w:pPr>
+        <w:pStyle w:val="Prrafodelista"/>
+      </w:pPr>
+    </w:p>
+    <w:p>
+      <w:pPr>
+        <w:pStyle w:val="Prrafodelista"/>
+      </w:pPr>
+    </w:p>
+    <w:p>
+      <w:pPr>
+        <w:pStyle w:val="Prrafodelista"/>
+      </w:pPr>
+    </w:p>
+    <w:p>
+      <w:pPr>
+        <w:pStyle w:val="Prrafodelista"/>
+      </w:pPr>
+    </w:p>
+    <w:p>
+      <w:pPr>
+        <w:pStyle w:val="Prrafodelista"/>
+        <w:numPr>
+          <w:ilvl w:val="0"/>
+          <w:numId w:val="5"/>
+        </w:numPr>
+      </w:pPr>
+      <w:r>
+        <w:t>"/api/</w:t>
+      </w:r>
+      <w:proofErr w:type="spellStart"/>
+      <w:r>
+        <w:t>device</w:t>
+      </w:r>
+      <w:proofErr w:type="spellEnd"/>
+      <w:r>
+        <w:t>/sensor/</w:t>
+      </w:r>
+      <w:proofErr w:type="spellStart"/>
+      <w:r>
+        <w:t>values</w:t>
+      </w:r>
+      <w:proofErr w:type="spellEnd"/>
+      <w:r>
+        <w:t>"</w:t>
+      </w:r>
+    </w:p>
+    <w:p>
+      <w:pPr>
+        <w:pStyle w:val="Prrafodelista"/>
+      </w:pPr>
+    </w:p>
+    <w:p>
+      <w:pPr>
+        <w:pStyle w:val="Prrafodelista"/>
+      </w:pPr>
+      <w:r>
+        <w:t>Este método se llamará cuando el sensor haga lecturas de la humedad.</w:t>
+      </w:r>
+    </w:p>
+    <w:p>
+      <w:pPr>
+        <w:pStyle w:val="Prrafodelista"/>
+      </w:pPr>
+    </w:p>
+    <w:p>
+      <w:pPr>
+        <w:pStyle w:val="Prrafodelista"/>
+      </w:pPr>
+      <w:r>
+        <w:t>El cuerpo es el siguiente:</w:t>
+      </w:r>
+    </w:p>
+    <w:p>
+      <w:pPr>
+        <w:pStyle w:val="Prrafodelista"/>
+      </w:pPr>
+    </w:p>
+    <w:p>
+      <w:pPr>
+        <w:pStyle w:val="Prrafodelista"/>
+      </w:pPr>
+      <w:r>
+        <w:t>{</w:t>
+      </w:r>
+    </w:p>
+    <w:p>
+      <w:pPr>
+        <w:pStyle w:val="Prrafodelista"/>
+      </w:pPr>
+      <w:r>
+        <w:tab/>
+        <w:t>"</w:t>
+      </w:r>
+      <w:proofErr w:type="spellStart"/>
+      <w:r>
+        <w:t>idsensor</w:t>
+      </w:r>
+      <w:proofErr w:type="spellEnd"/>
+      <w:proofErr w:type="gramStart"/>
+      <w:r>
+        <w:t>" :</w:t>
+      </w:r>
+      <w:proofErr w:type="gramEnd"/>
+      <w:r>
+        <w:t xml:space="preserve"> 10,</w:t>
+      </w:r>
+    </w:p>
+    <w:p>
+      <w:pPr>
+        <w:pStyle w:val="Prrafodelista"/>
+      </w:pPr>
+      <w:r>
+        <w:tab/>
+        <w:t>"</w:t>
+      </w:r>
+      <w:proofErr w:type="spellStart"/>
+      <w:r>
+        <w:t>value</w:t>
+      </w:r>
+      <w:proofErr w:type="spellEnd"/>
+      <w:proofErr w:type="gramStart"/>
+      <w:r>
+        <w:t>" :</w:t>
+      </w:r>
+      <w:proofErr w:type="gramEnd"/>
+      <w:r>
+        <w:t xml:space="preserve"> 700,</w:t>
+      </w:r>
+    </w:p>
+    <w:p>
+      <w:pPr>
+        <w:pStyle w:val="Prrafodelista"/>
+      </w:pPr>
+      <w:r>
+        <w:tab/>
+        <w:t>"</w:t>
+      </w:r>
+      <w:proofErr w:type="spellStart"/>
+      <w:r>
+        <w:t>accuracy</w:t>
+      </w:r>
+      <w:proofErr w:type="spellEnd"/>
+      <w:proofErr w:type="gramStart"/>
+      <w:r>
+        <w:t>" :</w:t>
+      </w:r>
+      <w:proofErr w:type="gramEnd"/>
+      <w:r>
+        <w:t xml:space="preserve"> 1,</w:t>
+      </w:r>
+    </w:p>
+    <w:p>
+      <w:pPr>
+        <w:pStyle w:val="Prrafodelista"/>
+      </w:pPr>
+      <w:r>
+        <w:tab/>
+        <w:t>"</w:t>
+      </w:r>
+      <w:proofErr w:type="spellStart"/>
+      <w:r>
+        <w:t>timestamp</w:t>
+      </w:r>
+      <w:proofErr w:type="spellEnd"/>
+      <w:proofErr w:type="gramStart"/>
+      <w:r>
+        <w:t>" :</w:t>
+      </w:r>
+      <w:proofErr w:type="gramEnd"/>
+      <w:r>
+        <w:t xml:space="preserve"> 218484568</w:t>
+      </w:r>
+    </w:p>
+    <w:p>
+      <w:pPr>
+        <w:pStyle w:val="Prrafodelista"/>
+      </w:pPr>
+      <w:r>
+        <w:t>}</w:t>
+      </w:r>
+    </w:p>
+    <w:p>
+      <w:pPr>
+        <w:pStyle w:val="Prrafodelista"/>
+      </w:pPr>
+    </w:p>
+    <w:p>
+      <w:pPr>
+        <w:pStyle w:val="Prrafodelista"/>
+      </w:pPr>
+      <w:r>
+        <w:t>No habrá respuesta al usuario.</w:t>
+      </w:r>
+    </w:p>
+    <w:p>
+      <w:pPr>
+        <w:pStyle w:val="Prrafodelista"/>
+      </w:pPr>
+    </w:p>
+    <w:p>
+      <w:pPr>
+        <w:pStyle w:val="Prrafodelista"/>
+      </w:pPr>
+    </w:p>
+    <w:p>
+      <w:pPr>
+        <w:pStyle w:val="Prrafodelista"/>
+      </w:pPr>
+    </w:p>
+    <w:p>
+      <w:pPr>
+        <w:pStyle w:val="Prrafodelista"/>
+      </w:pPr>
+    </w:p>
+    <w:p>
+      <w:pPr>
+        <w:pStyle w:val="Prrafodelista"/>
+      </w:pPr>
+    </w:p>
+    <w:p>
+      <w:pPr>
+        <w:pStyle w:val="Prrafodelista"/>
+      </w:pPr>
+    </w:p>
+    <w:p>
+      <w:pPr>
+        <w:pStyle w:val="Prrafodelista"/>
+      </w:pPr>
+    </w:p>
+    <w:p>
+      <w:pPr>
+        <w:pStyle w:val="Prrafodelista"/>
+      </w:pPr>
+    </w:p>
+    <w:p>
+      <w:pPr>
+        <w:pStyle w:val="Prrafodelista"/>
+      </w:pPr>
+    </w:p>
+    <w:p>
+      <w:pPr>
+        <w:pStyle w:val="Prrafodelista"/>
+      </w:pPr>
+    </w:p>
+    <w:p>
+      <w:pPr>
+        <w:pStyle w:val="Prrafodelista"/>
+      </w:pPr>
+      <w:r>
+        <w:rPr>
+          <w:noProof/>
+        </w:rPr>
+        <w:lastRenderedPageBreak/>
+        <w:drawing>
+          <wp:anchor distT="0" distB="0" distL="114300" distR="114300" simplePos="0" relativeHeight="251673600" behindDoc="0" locked="0" layoutInCell="1" allowOverlap="1" wp14:anchorId="3BC9003D" wp14:editId="5A370D8E">
+            <wp:simplePos x="0" y="0"/>
+            <wp:positionH relativeFrom="margin">
+              <wp:align>center</wp:align>
+            </wp:positionH>
+            <wp:positionV relativeFrom="paragraph">
+              <wp:posOffset>-4445</wp:posOffset>
+            </wp:positionV>
+            <wp:extent cx="6540818" cy="3895725"/>
+            <wp:effectExtent l="0" t="0" r="0" b="0"/>
+            <wp:wrapNone/>
+            <wp:docPr id="12" name="Imagen 12"/>
+            <wp:cNvGraphicFramePr>
+              <a:graphicFrameLocks xmlns:a="http://schemas.openxmlformats.org/drawingml/2006/main" noChangeAspect="1"/>
+            </wp:cNvGraphicFramePr>
+            <a:graphic xmlns:a="http://schemas.openxmlformats.org/drawingml/2006/main">
+              <a:graphicData uri="http://schemas.openxmlformats.org/drawingml/2006/picture">
+                <pic:pic xmlns:pic="http://schemas.openxmlformats.org/drawingml/2006/picture">
+                  <pic:nvPicPr>
+                    <pic:cNvPr id="1" name=""/>
+                    <pic:cNvPicPr/>
+                  </pic:nvPicPr>
+                  <pic:blipFill>
+                    <a:blip r:embed="rId22">
+                      <a:extLst>
+                        <a:ext uri="{28A0092B-C50C-407E-A947-70E740481C1C}">
+                          <a14:useLocalDpi xmlns:a14="http://schemas.microsoft.com/office/drawing/2010/main" val="0"/>
+                        </a:ext>
+                      </a:extLst>
+                    </a:blip>
+                    <a:stretch>
+                      <a:fillRect/>
+                    </a:stretch>
+                  </pic:blipFill>
+                  <pic:spPr>
+                    <a:xfrm>
+                      <a:off x="0" y="0"/>
+                      <a:ext cx="6540818" cy="3895725"/>
+                    </a:xfrm>
+                    <a:prstGeom prst="rect">
+                      <a:avLst/>
+                    </a:prstGeom>
+                  </pic:spPr>
+                </pic:pic>
+              </a:graphicData>
+            </a:graphic>
+            <wp14:sizeRelH relativeFrom="page">
+              <wp14:pctWidth>0</wp14:pctWidth>
+            </wp14:sizeRelH>
+            <wp14:sizeRelV relativeFrom="page">
+              <wp14:pctHeight>0</wp14:pctHeight>
+            </wp14:sizeRelV>
+          </wp:anchor>
+        </w:drawing>
+      </w:r>
+    </w:p>
+    <w:p>
+      <w:pPr>
+        <w:pStyle w:val="Prrafodelista"/>
+      </w:pPr>
+    </w:p>
+    <w:p>
+      <w:pPr>
+        <w:pStyle w:val="Prrafodelista"/>
+      </w:pPr>
+    </w:p>
+    <w:p>
+      <w:pPr>
+        <w:pStyle w:val="Prrafodelista"/>
+      </w:pPr>
+    </w:p>
+    <w:p>
+      <w:pPr>
+        <w:pStyle w:val="Prrafodelista"/>
+      </w:pPr>
+    </w:p>
+    <w:p>
+      <w:pPr>
+        <w:pStyle w:val="Prrafodelista"/>
+      </w:pPr>
+    </w:p>
+    <w:p>
+      <w:pPr>
+        <w:pStyle w:val="Prrafodelista"/>
+      </w:pPr>
+    </w:p>
+    <w:p>
+      <w:pPr>
+        <w:pStyle w:val="Prrafodelista"/>
+      </w:pPr>
+    </w:p>
+    <w:p>
+      <w:pPr>
+        <w:pStyle w:val="Prrafodelista"/>
+      </w:pPr>
+    </w:p>
+    <w:p>
+      <w:pPr>
+        <w:pStyle w:val="Prrafodelista"/>
+      </w:pPr>
+    </w:p>
+    <w:p>
+      <w:pPr>
+        <w:pStyle w:val="Prrafodelista"/>
+      </w:pPr>
+    </w:p>
+    <w:p>
+      <w:pPr>
+        <w:pStyle w:val="Prrafodelista"/>
+      </w:pPr>
+    </w:p>
+    <w:p>
+      <w:pPr>
+        <w:pStyle w:val="Prrafodelista"/>
+      </w:pPr>
+    </w:p>
+    <w:p>
+      <w:pPr>
+        <w:pStyle w:val="Prrafodelista"/>
+      </w:pPr>
+    </w:p>
+    <w:p>
+      <w:pPr>
+        <w:pStyle w:val="Prrafodelista"/>
+      </w:pPr>
+    </w:p>
+    <w:p>
+      <w:pPr>
+        <w:pStyle w:val="Prrafodelista"/>
+      </w:pPr>
+    </w:p>
+    <w:p>
+      <w:pPr>
+        <w:pStyle w:val="Prrafodelista"/>
+      </w:pPr>
+    </w:p>
+    <w:p>
+      <w:pPr>
+        <w:pStyle w:val="Prrafodelista"/>
+      </w:pPr>
+    </w:p>
+    <w:p>
+      <w:pPr>
+        <w:pStyle w:val="Prrafodelista"/>
+      </w:pPr>
+    </w:p>
+    <w:p>
+      <w:pPr>
+        <w:pStyle w:val="Prrafodelista"/>
+      </w:pPr>
+    </w:p>
+    <w:p>
+      <w:pPr>
+        <w:pStyle w:val="Prrafodelista"/>
+      </w:pPr>
+    </w:p>
+    <w:p>
+      <w:pPr>
+        <w:pStyle w:val="Prrafodelista"/>
+      </w:pPr>
+    </w:p>
+    <w:p>
+      <w:pPr>
+        <w:pStyle w:val="Prrafodelista"/>
+      </w:pPr>
+    </w:p>
+    <w:p>
+      <w:pPr>
+        <w:pStyle w:val="Prrafodelista"/>
+        <w:numPr>
+          <w:ilvl w:val="0"/>
+          <w:numId w:val="5"/>
+        </w:numPr>
+      </w:pPr>
+      <w:r>
+        <w:t>"/api/</w:t>
+      </w:r>
+      <w:proofErr w:type="spellStart"/>
+      <w:r>
+        <w:t>device</w:t>
+      </w:r>
+      <w:proofErr w:type="spellEnd"/>
+      <w:r>
+        <w:t>/sensor/riego"</w:t>
+      </w:r>
+    </w:p>
+    <w:p>
+      <w:pPr>
+        <w:pStyle w:val="Prrafodelista"/>
+      </w:pPr>
+    </w:p>
+    <w:p>
+      <w:pPr>
+        <w:pStyle w:val="Prrafodelista"/>
+      </w:pPr>
+      <w:r>
+        <w:t>Este método se llamará cada vez que se realice la acción de riego, para guardar un historial de los riegos.</w:t>
+      </w:r>
+    </w:p>
+    <w:p>
+      <w:pPr>
+        <w:pStyle w:val="Prrafodelista"/>
+      </w:pPr>
+    </w:p>
+    <w:p>
+      <w:pPr>
+        <w:pStyle w:val="Prrafodelista"/>
+      </w:pPr>
+      <w:r>
+        <w:t>El cuerpo es el siguiente:</w:t>
+      </w:r>
+    </w:p>
+    <w:p>
+      <w:pPr>
+        <w:pStyle w:val="Prrafodelista"/>
+      </w:pPr>
+    </w:p>
+    <w:p>
+      <w:pPr>
+        <w:pStyle w:val="Prrafodelista"/>
+      </w:pPr>
+      <w:r>
+        <w:t>{</w:t>
+      </w:r>
+    </w:p>
+    <w:p>
+      <w:pPr>
+        <w:pStyle w:val="Prrafodelista"/>
+      </w:pPr>
+      <w:r>
+        <w:tab/>
+        <w:t>"</w:t>
+      </w:r>
+      <w:proofErr w:type="spellStart"/>
+      <w:r>
+        <w:t>timestamp</w:t>
+      </w:r>
+      <w:proofErr w:type="spellEnd"/>
+      <w:proofErr w:type="gramStart"/>
+      <w:r>
+        <w:t>" :</w:t>
+      </w:r>
+      <w:proofErr w:type="gramEnd"/>
+      <w:r>
+        <w:t xml:space="preserve"> 654654321,</w:t>
+      </w:r>
+    </w:p>
+    <w:p>
+      <w:pPr>
+        <w:pStyle w:val="Prrafodelista"/>
+      </w:pPr>
+      <w:r>
+        <w:tab/>
+        <w:t>"humedad</w:t>
+      </w:r>
+      <w:proofErr w:type="gramStart"/>
+      <w:r>
+        <w:t>" :</w:t>
+      </w:r>
+      <w:proofErr w:type="gramEnd"/>
+      <w:r>
+        <w:t xml:space="preserve"> 650,</w:t>
+      </w:r>
+    </w:p>
+    <w:p>
+      <w:pPr>
+        <w:pStyle w:val="Prrafodelista"/>
+      </w:pPr>
+      <w:r>
+        <w:tab/>
+        <w:t>"</w:t>
+      </w:r>
+      <w:proofErr w:type="spellStart"/>
+      <w:r>
+        <w:t>manualAuto</w:t>
+      </w:r>
+      <w:proofErr w:type="spellEnd"/>
+      <w:proofErr w:type="gramStart"/>
+      <w:r>
+        <w:t>" :</w:t>
+      </w:r>
+      <w:proofErr w:type="gramEnd"/>
+      <w:r>
+        <w:t xml:space="preserve"> 0,</w:t>
+      </w:r>
+    </w:p>
+    <w:p>
+      <w:pPr>
+        <w:pStyle w:val="Prrafodelista"/>
+      </w:pPr>
+      <w:r>
+        <w:tab/>
+        <w:t>"</w:t>
+      </w:r>
+      <w:proofErr w:type="spellStart"/>
+      <w:r>
+        <w:t>idsensor</w:t>
+      </w:r>
+      <w:proofErr w:type="spellEnd"/>
+      <w:proofErr w:type="gramStart"/>
+      <w:r>
+        <w:t>" :</w:t>
+      </w:r>
+      <w:proofErr w:type="gramEnd"/>
+      <w:r>
+        <w:t xml:space="preserve"> 10</w:t>
+      </w:r>
+    </w:p>
+    <w:p>
+      <w:pPr>
+        <w:pStyle w:val="Prrafodelista"/>
+      </w:pPr>
+      <w:r>
+        <w:t>}</w:t>
+      </w:r>
+    </w:p>
+    <w:p>
+      <w:pPr>
+        <w:pStyle w:val="Prrafodelista"/>
+      </w:pPr>
+    </w:p>
+    <w:p>
+      <w:pPr>
+        <w:pStyle w:val="Prrafodelista"/>
+      </w:pPr>
+      <w:r>
+        <w:t xml:space="preserve">El campo humedad es la humedad registrada cuando se regó y el campo </w:t>
+      </w:r>
+      <w:proofErr w:type="spellStart"/>
+      <w:r>
+        <w:t>manualAuto</w:t>
+      </w:r>
+      <w:proofErr w:type="spellEnd"/>
+      <w:r>
+        <w:t xml:space="preserve"> es 0 si es un riego manual o 1 si ha sido automático.</w:t>
+      </w:r>
+    </w:p>
+    <w:p>
+      <w:pPr>
+        <w:pStyle w:val="Prrafodelista"/>
+      </w:pPr>
+    </w:p>
+    <w:p>
+      <w:pPr>
+        <w:pStyle w:val="Prrafodelista"/>
+      </w:pPr>
+      <w:r>
+        <w:t>No habrá respuesta al usuario.</w:t>
+      </w:r>
+    </w:p>
+    <w:p>
+      <w:pPr>
+        <w:pStyle w:val="Prrafodelista"/>
+      </w:pPr>
+    </w:p>
+    <w:p>
+      <w:pPr>
+        <w:pStyle w:val="Prrafodelista"/>
+      </w:pPr>
+    </w:p>
+    <w:p>
+      <w:pPr>
+        <w:pStyle w:val="Prrafodelista"/>
+      </w:pPr>
+    </w:p>
+    <w:p>
+      <w:pPr>
+        <w:pStyle w:val="Prrafodelista"/>
+      </w:pPr>
+    </w:p>
+    <w:p>
+      <w:pPr>
+        <w:pStyle w:val="Prrafodelista"/>
+      </w:pPr>
+    </w:p>
+    <w:p>
+      <w:pPr>
+        <w:pStyle w:val="Prrafodelista"/>
+      </w:pPr>
+    </w:p>
+    <w:p>
+      <w:pPr>
+        <w:pStyle w:val="Prrafodelista"/>
+      </w:pPr>
+    </w:p>
+    <w:p>
+      <w:pPr>
+        <w:pStyle w:val="Prrafodelista"/>
+      </w:pPr>
+      <w:r>
+        <w:rPr>
+          <w:noProof/>
+        </w:rPr>
+        <w:lastRenderedPageBreak/>
+        <w:drawing>
+          <wp:anchor distT="0" distB="0" distL="114300" distR="114300" simplePos="0" relativeHeight="251674624" behindDoc="0" locked="0" layoutInCell="1" allowOverlap="1" wp14:anchorId="60DF490F" wp14:editId="5ED149FC">
+            <wp:simplePos x="0" y="0"/>
+            <wp:positionH relativeFrom="margin">
+              <wp:align>center</wp:align>
+            </wp:positionH>
+            <wp:positionV relativeFrom="paragraph">
+              <wp:posOffset>8255</wp:posOffset>
+            </wp:positionV>
+            <wp:extent cx="6744710" cy="4010025"/>
+            <wp:effectExtent l="0" t="0" r="0" b="0"/>
+            <wp:wrapNone/>
+            <wp:docPr id="13" name="Imagen 13"/>
+            <wp:cNvGraphicFramePr>
+              <a:graphicFrameLocks xmlns:a="http://schemas.openxmlformats.org/drawingml/2006/main" noChangeAspect="1"/>
+            </wp:cNvGraphicFramePr>
+            <a:graphic xmlns:a="http://schemas.openxmlformats.org/drawingml/2006/main">
+              <a:graphicData uri="http://schemas.openxmlformats.org/drawingml/2006/picture">
+                <pic:pic xmlns:pic="http://schemas.openxmlformats.org/drawingml/2006/picture">
+                  <pic:nvPicPr>
+                    <pic:cNvPr id="1" name=""/>
+                    <pic:cNvPicPr/>
+                  </pic:nvPicPr>
+                  <pic:blipFill>
+                    <a:blip r:embed="rId23">
+                      <a:extLst>
+                        <a:ext uri="{28A0092B-C50C-407E-A947-70E740481C1C}">
+                          <a14:useLocalDpi xmlns:a14="http://schemas.microsoft.com/office/drawing/2010/main" val="0"/>
+                        </a:ext>
+                      </a:extLst>
+                    </a:blip>
+                    <a:stretch>
+                      <a:fillRect/>
+                    </a:stretch>
+                  </pic:blipFill>
+                  <pic:spPr>
+                    <a:xfrm>
+                      <a:off x="0" y="0"/>
+                      <a:ext cx="6744710" cy="4010025"/>
+                    </a:xfrm>
+                    <a:prstGeom prst="rect">
+                      <a:avLst/>
+                    </a:prstGeom>
+                  </pic:spPr>
+                </pic:pic>
+              </a:graphicData>
+            </a:graphic>
+            <wp14:sizeRelH relativeFrom="page">
+              <wp14:pctWidth>0</wp14:pctWidth>
+            </wp14:sizeRelH>
+            <wp14:sizeRelV relativeFrom="page">
+              <wp14:pctHeight>0</wp14:pctHeight>
+            </wp14:sizeRelV>
+          </wp:anchor>
+        </w:drawing>
+      </w:r>
+    </w:p>
+    <w:p>
+      <w:pPr>
+        <w:pStyle w:val="Prrafodelista"/>
+      </w:pPr>
+    </w:p>
+    <w:p>
+      <w:pPr>
+        <w:pStyle w:val="Prrafodelista"/>
+      </w:pPr>
+    </w:p>
+    <w:p>
+      <w:pPr>
+        <w:pStyle w:val="Prrafodelista"/>
+      </w:pPr>
+    </w:p>
+    <w:p>
+      <w:pPr>
+        <w:pStyle w:val="Prrafodelista"/>
+      </w:pPr>
+    </w:p>
+    <w:p>
+      <w:pPr>
+        <w:pStyle w:val="Prrafodelista"/>
+      </w:pPr>
+    </w:p>
+    <w:p>
+      <w:pPr>
+        <w:pStyle w:val="Prrafodelista"/>
+      </w:pPr>
+    </w:p>
+    <w:p>
+      <w:pPr>
+        <w:pStyle w:val="Prrafodelista"/>
+      </w:pPr>
+    </w:p>
+    <w:p>
+      <w:pPr>
+        <w:pStyle w:val="Prrafodelista"/>
+      </w:pPr>
+    </w:p>
+    <w:p>
+      <w:pPr>
+        <w:pStyle w:val="Prrafodelista"/>
+      </w:pPr>
+    </w:p>
+    <w:p>
+      <w:pPr>
+        <w:pStyle w:val="Prrafodelista"/>
+      </w:pPr>
+    </w:p>
+    <w:p>
+      <w:pPr>
+        <w:pStyle w:val="Prrafodelista"/>
+      </w:pPr>
+    </w:p>
+    <w:p>
+      <w:pPr>
+        <w:pStyle w:val="Prrafodelista"/>
+      </w:pPr>
+    </w:p>
+    <w:p>
+      <w:pPr>
+        <w:pStyle w:val="Prrafodelista"/>
+      </w:pPr>
+    </w:p>
+    <w:p>
+      <w:pPr>
+        <w:pStyle w:val="Prrafodelista"/>
+      </w:pPr>
+    </w:p>
+    <w:p>
+      <w:pPr>
+        <w:pStyle w:val="Prrafodelista"/>
+      </w:pPr>
+    </w:p>
+    <w:p>
+      <w:pPr>
+        <w:pStyle w:val="Prrafodelista"/>
+      </w:pPr>
+    </w:p>
+    <w:p>
+      <w:pPr>
+        <w:pStyle w:val="Prrafodelista"/>
+      </w:pPr>
+    </w:p>
+    <w:p>
+      <w:pPr>
+        <w:pStyle w:val="Prrafodelista"/>
+      </w:pPr>
+    </w:p>
+    <w:p>
+      <w:pPr>
+        <w:pStyle w:val="Prrafodelista"/>
+      </w:pPr>
+    </w:p>
+    <w:p>
+      <w:pPr>
+        <w:pStyle w:val="Prrafodelista"/>
+      </w:pPr>
+    </w:p>
+    <w:p>
+      <w:pPr>
+        <w:pStyle w:val="Prrafodelista"/>
+      </w:pPr>
+    </w:p>
+    <w:p>
+      <w:pPr>
+        <w:pStyle w:val="Prrafodelista"/>
+      </w:pPr>
+    </w:p>
+    <w:p>
+      <w:pPr>
+        <w:pStyle w:val="Prrafodelista"/>
+      </w:pPr>
+    </w:p>
+    <w:p>
+      <w:pPr>
+        <w:pStyle w:val="Ttulo2"/>
+      </w:pPr>
+      <w:bookmarkStart w:id="9" w:name="_Toc37412334"/>
+      <w:r>
+        <w:t>3.2.- GET</w:t>
+      </w:r>
+      <w:bookmarkEnd w:id="9"/>
     </w:p>
     <w:p/>
     <w:p/>
     <w:sectPr>
-      <w:headerReference w:type="even" r:id="rId18"/>
-      <w:headerReference w:type="default" r:id="rId19"/>
-      <w:footerReference w:type="even" r:id="rId20"/>
-      <w:footerReference w:type="default" r:id="rId21"/>
-      <w:headerReference w:type="first" r:id="rId22"/>
-      <w:footerReference w:type="first" r:id="rId23"/>
+      <w:headerReference w:type="even" r:id="rId24"/>
+      <w:headerReference w:type="default" r:id="rId25"/>
+      <w:footerReference w:type="even" r:id="rId26"/>
+      <w:footerReference w:type="default" r:id="rId27"/>
+      <w:headerReference w:type="first" r:id="rId28"/>
+      <w:footerReference w:type="first" r:id="rId29"/>
       <w:pgSz w:w="11906" w:h="16838"/>
       <w:pgMar w:top="1417" w:right="1701" w:bottom="1417" w:left="1701" w:header="708" w:footer="708" w:gutter="0"/>
       <w:pgNumType w:start="0"/>
@@ -2614,6 +4698,591 @@
     </w:pPr>
   </w:p>
 </w:hdr>
+</file>
+
+<file path=word/numbering.xml><?xml version="1.0" encoding="utf-8"?>
+<w:numbering xmlns:wpc="http://schemas.microsoft.com/office/word/2010/wordprocessingCanvas" xmlns:cx="http://schemas.microsoft.com/office/drawing/2014/chartex" xmlns:cx1="http://schemas.microsoft.com/office/drawing/2015/9/8/chartex" xmlns:cx2="http://schemas.microsoft.com/office/drawing/2015/10/21/chartex" xmlns:cx3="http://schemas.microsoft.com/office/drawing/2016/5/9/chartex" xmlns:cx4="http://schemas.microsoft.com/office/drawing/2016/5/10/chartex" xmlns:cx5="http://schemas.microsoft.com/office/drawing/2016/5/11/chartex" xmlns:cx6="http://schemas.microsoft.com/office/drawing/2016/5/12/chartex" xmlns:cx7="http://schemas.microsoft.com/office/drawing/2016/5/13/chartex" xmlns:cx8="http://schemas.microsoft.com/office/drawing/2016/5/14/chartex" xmlns:mc="http://schemas.openxmlformats.org/markup-compatibility/2006" xmlns:aink="http://schemas.microsoft.com/office/drawing/2016/ink" xmlns:am3d="http://schemas.microsoft.com/office/drawing/2017/model3d" xmlns:o="urn:schemas-microsoft-com:office:office" xmlns:r="http://schemas.openxmlformats.org/officeDocument/2006/relationships" xmlns:m="http://schemas.openxmlformats.org/officeDocument/2006/math" xmlns:v="urn:schemas-microsoft-com:vml" xmlns:wp14="http://schemas.microsoft.com/office/word/2010/wordprocessingDrawing" xmlns:wp="http://schemas.openxmlformats.org/drawingml/2006/wordprocessingDrawing" xmlns:w10="urn:schemas-microsoft-com:office:word" xmlns:w="http://schemas.openxmlformats.org/wordprocessingml/2006/main" xmlns:w14="http://schemas.microsoft.com/office/word/2010/wordml" xmlns:w15="http://schemas.microsoft.com/office/word/2012/wordml" xmlns:w16cid="http://schemas.microsoft.com/office/word/2016/wordml/cid" xmlns:w16se="http://schemas.microsoft.com/office/word/2015/wordml/symex" xmlns:wpg="http://schemas.microsoft.com/office/word/2010/wordprocessingGroup" xmlns:wpi="http://schemas.microsoft.com/office/word/2010/wordprocessingInk" xmlns:wne="http://schemas.microsoft.com/office/word/2006/wordml" xmlns:wps="http://schemas.microsoft.com/office/word/2010/wordprocessingShape" mc:Ignorable="w14 w15 w16se w16cid wp14">
+  <w:abstractNum w:abstractNumId="0" w15:restartNumberingAfterBreak="0">
+    <w:nsid w:val="176B22BB"/>
+    <w:multiLevelType w:val="hybridMultilevel"/>
+    <w:tmpl w:val="CDEC5CDE"/>
+    <w:lvl w:ilvl="0" w:tplc="4F26D18E">
+      <w:start w:val="3"/>
+      <w:numFmt w:val="bullet"/>
+      <w:lvlText w:val=""/>
+      <w:lvlJc w:val="left"/>
+      <w:pPr>
+        <w:ind w:left="720" w:hanging="360"/>
+      </w:pPr>
+      <w:rPr>
+        <w:rFonts w:ascii="Wingdings" w:eastAsiaTheme="minorHAnsi" w:hAnsi="Wingdings" w:cstheme="minorBidi" w:hint="default"/>
+      </w:rPr>
+    </w:lvl>
+    <w:lvl w:ilvl="1" w:tplc="0C0A0003" w:tentative="1">
+      <w:start w:val="1"/>
+      <w:numFmt w:val="bullet"/>
+      <w:lvlText w:val="o"/>
+      <w:lvlJc w:val="left"/>
+      <w:pPr>
+        <w:ind w:left="1440" w:hanging="360"/>
+      </w:pPr>
+      <w:rPr>
+        <w:rFonts w:ascii="Courier New" w:hAnsi="Courier New" w:cs="Courier New" w:hint="default"/>
+      </w:rPr>
+    </w:lvl>
+    <w:lvl w:ilvl="2" w:tplc="0C0A0005" w:tentative="1">
+      <w:start w:val="1"/>
+      <w:numFmt w:val="bullet"/>
+      <w:lvlText w:val=""/>
+      <w:lvlJc w:val="left"/>
+      <w:pPr>
+        <w:ind w:left="2160" w:hanging="360"/>
+      </w:pPr>
+      <w:rPr>
+        <w:rFonts w:ascii="Wingdings" w:hAnsi="Wingdings" w:hint="default"/>
+      </w:rPr>
+    </w:lvl>
+    <w:lvl w:ilvl="3" w:tplc="0C0A0001" w:tentative="1">
+      <w:start w:val="1"/>
+      <w:numFmt w:val="bullet"/>
+      <w:lvlText w:val=""/>
+      <w:lvlJc w:val="left"/>
+      <w:pPr>
+        <w:ind w:left="2880" w:hanging="360"/>
+      </w:pPr>
+      <w:rPr>
+        <w:rFonts w:ascii="Symbol" w:hAnsi="Symbol" w:hint="default"/>
+      </w:rPr>
+    </w:lvl>
+    <w:lvl w:ilvl="4" w:tplc="0C0A0003" w:tentative="1">
+      <w:start w:val="1"/>
+      <w:numFmt w:val="bullet"/>
+      <w:lvlText w:val="o"/>
+      <w:lvlJc w:val="left"/>
+      <w:pPr>
+        <w:ind w:left="3600" w:hanging="360"/>
+      </w:pPr>
+      <w:rPr>
+        <w:rFonts w:ascii="Courier New" w:hAnsi="Courier New" w:cs="Courier New" w:hint="default"/>
+      </w:rPr>
+    </w:lvl>
+    <w:lvl w:ilvl="5" w:tplc="0C0A0005" w:tentative="1">
+      <w:start w:val="1"/>
+      <w:numFmt w:val="bullet"/>
+      <w:lvlText w:val=""/>
+      <w:lvlJc w:val="left"/>
+      <w:pPr>
+        <w:ind w:left="4320" w:hanging="360"/>
+      </w:pPr>
+      <w:rPr>
+        <w:rFonts w:ascii="Wingdings" w:hAnsi="Wingdings" w:hint="default"/>
+      </w:rPr>
+    </w:lvl>
+    <w:lvl w:ilvl="6" w:tplc="0C0A0001" w:tentative="1">
+      <w:start w:val="1"/>
+      <w:numFmt w:val="bullet"/>
+      <w:lvlText w:val=""/>
+      <w:lvlJc w:val="left"/>
+      <w:pPr>
+        <w:ind w:left="5040" w:hanging="360"/>
+      </w:pPr>
+      <w:rPr>
+        <w:rFonts w:ascii="Symbol" w:hAnsi="Symbol" w:hint="default"/>
+      </w:rPr>
+    </w:lvl>
+    <w:lvl w:ilvl="7" w:tplc="0C0A0003" w:tentative="1">
+      <w:start w:val="1"/>
+      <w:numFmt w:val="bullet"/>
+      <w:lvlText w:val="o"/>
+      <w:lvlJc w:val="left"/>
+      <w:pPr>
+        <w:ind w:left="5760" w:hanging="360"/>
+      </w:pPr>
+      <w:rPr>
+        <w:rFonts w:ascii="Courier New" w:hAnsi="Courier New" w:cs="Courier New" w:hint="default"/>
+      </w:rPr>
+    </w:lvl>
+    <w:lvl w:ilvl="8" w:tplc="0C0A0005" w:tentative="1">
+      <w:start w:val="1"/>
+      <w:numFmt w:val="bullet"/>
+      <w:lvlText w:val=""/>
+      <w:lvlJc w:val="left"/>
+      <w:pPr>
+        <w:ind w:left="6480" w:hanging="360"/>
+      </w:pPr>
+      <w:rPr>
+        <w:rFonts w:ascii="Wingdings" w:hAnsi="Wingdings" w:hint="default"/>
+      </w:rPr>
+    </w:lvl>
+  </w:abstractNum>
+  <w:abstractNum w:abstractNumId="1" w15:restartNumberingAfterBreak="0">
+    <w:nsid w:val="2A9B4854"/>
+    <w:multiLevelType w:val="hybridMultilevel"/>
+    <w:tmpl w:val="AB545476"/>
+    <w:lvl w:ilvl="0" w:tplc="4C48DF5E">
+      <w:start w:val="3"/>
+      <w:numFmt w:val="bullet"/>
+      <w:lvlText w:val=""/>
+      <w:lvlJc w:val="left"/>
+      <w:pPr>
+        <w:ind w:left="720" w:hanging="360"/>
+      </w:pPr>
+      <w:rPr>
+        <w:rFonts w:ascii="Wingdings" w:eastAsiaTheme="minorHAnsi" w:hAnsi="Wingdings" w:cstheme="minorBidi" w:hint="default"/>
+      </w:rPr>
+    </w:lvl>
+    <w:lvl w:ilvl="1" w:tplc="0C0A0003" w:tentative="1">
+      <w:start w:val="1"/>
+      <w:numFmt w:val="bullet"/>
+      <w:lvlText w:val="o"/>
+      <w:lvlJc w:val="left"/>
+      <w:pPr>
+        <w:ind w:left="1440" w:hanging="360"/>
+      </w:pPr>
+      <w:rPr>
+        <w:rFonts w:ascii="Courier New" w:hAnsi="Courier New" w:cs="Courier New" w:hint="default"/>
+      </w:rPr>
+    </w:lvl>
+    <w:lvl w:ilvl="2" w:tplc="0C0A0005" w:tentative="1">
+      <w:start w:val="1"/>
+      <w:numFmt w:val="bullet"/>
+      <w:lvlText w:val=""/>
+      <w:lvlJc w:val="left"/>
+      <w:pPr>
+        <w:ind w:left="2160" w:hanging="360"/>
+      </w:pPr>
+      <w:rPr>
+        <w:rFonts w:ascii="Wingdings" w:hAnsi="Wingdings" w:hint="default"/>
+      </w:rPr>
+    </w:lvl>
+    <w:lvl w:ilvl="3" w:tplc="0C0A0001" w:tentative="1">
+      <w:start w:val="1"/>
+      <w:numFmt w:val="bullet"/>
+      <w:lvlText w:val=""/>
+      <w:lvlJc w:val="left"/>
+      <w:pPr>
+        <w:ind w:left="2880" w:hanging="360"/>
+      </w:pPr>
+      <w:rPr>
+        <w:rFonts w:ascii="Symbol" w:hAnsi="Symbol" w:hint="default"/>
+      </w:rPr>
+    </w:lvl>
+    <w:lvl w:ilvl="4" w:tplc="0C0A0003" w:tentative="1">
+      <w:start w:val="1"/>
+      <w:numFmt w:val="bullet"/>
+      <w:lvlText w:val="o"/>
+      <w:lvlJc w:val="left"/>
+      <w:pPr>
+        <w:ind w:left="3600" w:hanging="360"/>
+      </w:pPr>
+      <w:rPr>
+        <w:rFonts w:ascii="Courier New" w:hAnsi="Courier New" w:cs="Courier New" w:hint="default"/>
+      </w:rPr>
+    </w:lvl>
+    <w:lvl w:ilvl="5" w:tplc="0C0A0005" w:tentative="1">
+      <w:start w:val="1"/>
+      <w:numFmt w:val="bullet"/>
+      <w:lvlText w:val=""/>
+      <w:lvlJc w:val="left"/>
+      <w:pPr>
+        <w:ind w:left="4320" w:hanging="360"/>
+      </w:pPr>
+      <w:rPr>
+        <w:rFonts w:ascii="Wingdings" w:hAnsi="Wingdings" w:hint="default"/>
+      </w:rPr>
+    </w:lvl>
+    <w:lvl w:ilvl="6" w:tplc="0C0A0001" w:tentative="1">
+      <w:start w:val="1"/>
+      <w:numFmt w:val="bullet"/>
+      <w:lvlText w:val=""/>
+      <w:lvlJc w:val="left"/>
+      <w:pPr>
+        <w:ind w:left="5040" w:hanging="360"/>
+      </w:pPr>
+      <w:rPr>
+        <w:rFonts w:ascii="Symbol" w:hAnsi="Symbol" w:hint="default"/>
+      </w:rPr>
+    </w:lvl>
+    <w:lvl w:ilvl="7" w:tplc="0C0A0003" w:tentative="1">
+      <w:start w:val="1"/>
+      <w:numFmt w:val="bullet"/>
+      <w:lvlText w:val="o"/>
+      <w:lvlJc w:val="left"/>
+      <w:pPr>
+        <w:ind w:left="5760" w:hanging="360"/>
+      </w:pPr>
+      <w:rPr>
+        <w:rFonts w:ascii="Courier New" w:hAnsi="Courier New" w:cs="Courier New" w:hint="default"/>
+      </w:rPr>
+    </w:lvl>
+    <w:lvl w:ilvl="8" w:tplc="0C0A0005" w:tentative="1">
+      <w:start w:val="1"/>
+      <w:numFmt w:val="bullet"/>
+      <w:lvlText w:val=""/>
+      <w:lvlJc w:val="left"/>
+      <w:pPr>
+        <w:ind w:left="6480" w:hanging="360"/>
+      </w:pPr>
+      <w:rPr>
+        <w:rFonts w:ascii="Wingdings" w:hAnsi="Wingdings" w:hint="default"/>
+      </w:rPr>
+    </w:lvl>
+  </w:abstractNum>
+  <w:abstractNum w:abstractNumId="2" w15:restartNumberingAfterBreak="0">
+    <w:nsid w:val="5D6A68BB"/>
+    <w:multiLevelType w:val="hybridMultilevel"/>
+    <w:tmpl w:val="2750ACAA"/>
+    <w:lvl w:ilvl="0" w:tplc="AA949C64">
+      <w:start w:val="3"/>
+      <w:numFmt w:val="bullet"/>
+      <w:lvlText w:val=""/>
+      <w:lvlJc w:val="left"/>
+      <w:pPr>
+        <w:ind w:left="720" w:hanging="360"/>
+      </w:pPr>
+      <w:rPr>
+        <w:rFonts w:ascii="Wingdings" w:eastAsiaTheme="minorHAnsi" w:hAnsi="Wingdings" w:cstheme="minorBidi" w:hint="default"/>
+      </w:rPr>
+    </w:lvl>
+    <w:lvl w:ilvl="1" w:tplc="0C0A0003" w:tentative="1">
+      <w:start w:val="1"/>
+      <w:numFmt w:val="bullet"/>
+      <w:lvlText w:val="o"/>
+      <w:lvlJc w:val="left"/>
+      <w:pPr>
+        <w:ind w:left="1440" w:hanging="360"/>
+      </w:pPr>
+      <w:rPr>
+        <w:rFonts w:ascii="Courier New" w:hAnsi="Courier New" w:cs="Courier New" w:hint="default"/>
+      </w:rPr>
+    </w:lvl>
+    <w:lvl w:ilvl="2" w:tplc="0C0A0005" w:tentative="1">
+      <w:start w:val="1"/>
+      <w:numFmt w:val="bullet"/>
+      <w:lvlText w:val=""/>
+      <w:lvlJc w:val="left"/>
+      <w:pPr>
+        <w:ind w:left="2160" w:hanging="360"/>
+      </w:pPr>
+      <w:rPr>
+        <w:rFonts w:ascii="Wingdings" w:hAnsi="Wingdings" w:hint="default"/>
+      </w:rPr>
+    </w:lvl>
+    <w:lvl w:ilvl="3" w:tplc="0C0A0001" w:tentative="1">
+      <w:start w:val="1"/>
+      <w:numFmt w:val="bullet"/>
+      <w:lvlText w:val=""/>
+      <w:lvlJc w:val="left"/>
+      <w:pPr>
+        <w:ind w:left="2880" w:hanging="360"/>
+      </w:pPr>
+      <w:rPr>
+        <w:rFonts w:ascii="Symbol" w:hAnsi="Symbol" w:hint="default"/>
+      </w:rPr>
+    </w:lvl>
+    <w:lvl w:ilvl="4" w:tplc="0C0A0003" w:tentative="1">
+      <w:start w:val="1"/>
+      <w:numFmt w:val="bullet"/>
+      <w:lvlText w:val="o"/>
+      <w:lvlJc w:val="left"/>
+      <w:pPr>
+        <w:ind w:left="3600" w:hanging="360"/>
+      </w:pPr>
+      <w:rPr>
+        <w:rFonts w:ascii="Courier New" w:hAnsi="Courier New" w:cs="Courier New" w:hint="default"/>
+      </w:rPr>
+    </w:lvl>
+    <w:lvl w:ilvl="5" w:tplc="0C0A0005" w:tentative="1">
+      <w:start w:val="1"/>
+      <w:numFmt w:val="bullet"/>
+      <w:lvlText w:val=""/>
+      <w:lvlJc w:val="left"/>
+      <w:pPr>
+        <w:ind w:left="4320" w:hanging="360"/>
+      </w:pPr>
+      <w:rPr>
+        <w:rFonts w:ascii="Wingdings" w:hAnsi="Wingdings" w:hint="default"/>
+      </w:rPr>
+    </w:lvl>
+    <w:lvl w:ilvl="6" w:tplc="0C0A0001" w:tentative="1">
+      <w:start w:val="1"/>
+      <w:numFmt w:val="bullet"/>
+      <w:lvlText w:val=""/>
+      <w:lvlJc w:val="left"/>
+      <w:pPr>
+        <w:ind w:left="5040" w:hanging="360"/>
+      </w:pPr>
+      <w:rPr>
+        <w:rFonts w:ascii="Symbol" w:hAnsi="Symbol" w:hint="default"/>
+      </w:rPr>
+    </w:lvl>
+    <w:lvl w:ilvl="7" w:tplc="0C0A0003" w:tentative="1">
+      <w:start w:val="1"/>
+      <w:numFmt w:val="bullet"/>
+      <w:lvlText w:val="o"/>
+      <w:lvlJc w:val="left"/>
+      <w:pPr>
+        <w:ind w:left="5760" w:hanging="360"/>
+      </w:pPr>
+      <w:rPr>
+        <w:rFonts w:ascii="Courier New" w:hAnsi="Courier New" w:cs="Courier New" w:hint="default"/>
+      </w:rPr>
+    </w:lvl>
+    <w:lvl w:ilvl="8" w:tplc="0C0A0005" w:tentative="1">
+      <w:start w:val="1"/>
+      <w:numFmt w:val="bullet"/>
+      <w:lvlText w:val=""/>
+      <w:lvlJc w:val="left"/>
+      <w:pPr>
+        <w:ind w:left="6480" w:hanging="360"/>
+      </w:pPr>
+      <w:rPr>
+        <w:rFonts w:ascii="Wingdings" w:hAnsi="Wingdings" w:hint="default"/>
+      </w:rPr>
+    </w:lvl>
+  </w:abstractNum>
+  <w:abstractNum w:abstractNumId="3" w15:restartNumberingAfterBreak="0">
+    <w:nsid w:val="76CF4354"/>
+    <w:multiLevelType w:val="hybridMultilevel"/>
+    <w:tmpl w:val="3D3EC328"/>
+    <w:lvl w:ilvl="0" w:tplc="060AE66C">
+      <w:start w:val="3"/>
+      <w:numFmt w:val="bullet"/>
+      <w:lvlText w:val=""/>
+      <w:lvlJc w:val="left"/>
+      <w:pPr>
+        <w:ind w:left="720" w:hanging="360"/>
+      </w:pPr>
+      <w:rPr>
+        <w:rFonts w:ascii="Wingdings" w:eastAsiaTheme="minorHAnsi" w:hAnsi="Wingdings" w:cstheme="minorBidi" w:hint="default"/>
+      </w:rPr>
+    </w:lvl>
+    <w:lvl w:ilvl="1" w:tplc="0C0A0003" w:tentative="1">
+      <w:start w:val="1"/>
+      <w:numFmt w:val="bullet"/>
+      <w:lvlText w:val="o"/>
+      <w:lvlJc w:val="left"/>
+      <w:pPr>
+        <w:ind w:left="1440" w:hanging="360"/>
+      </w:pPr>
+      <w:rPr>
+        <w:rFonts w:ascii="Courier New" w:hAnsi="Courier New" w:cs="Courier New" w:hint="default"/>
+      </w:rPr>
+    </w:lvl>
+    <w:lvl w:ilvl="2" w:tplc="0C0A0005" w:tentative="1">
+      <w:start w:val="1"/>
+      <w:numFmt w:val="bullet"/>
+      <w:lvlText w:val=""/>
+      <w:lvlJc w:val="left"/>
+      <w:pPr>
+        <w:ind w:left="2160" w:hanging="360"/>
+      </w:pPr>
+      <w:rPr>
+        <w:rFonts w:ascii="Wingdings" w:hAnsi="Wingdings" w:hint="default"/>
+      </w:rPr>
+    </w:lvl>
+    <w:lvl w:ilvl="3" w:tplc="0C0A0001" w:tentative="1">
+      <w:start w:val="1"/>
+      <w:numFmt w:val="bullet"/>
+      <w:lvlText w:val=""/>
+      <w:lvlJc w:val="left"/>
+      <w:pPr>
+        <w:ind w:left="2880" w:hanging="360"/>
+      </w:pPr>
+      <w:rPr>
+        <w:rFonts w:ascii="Symbol" w:hAnsi="Symbol" w:hint="default"/>
+      </w:rPr>
+    </w:lvl>
+    <w:lvl w:ilvl="4" w:tplc="0C0A0003" w:tentative="1">
+      <w:start w:val="1"/>
+      <w:numFmt w:val="bullet"/>
+      <w:lvlText w:val="o"/>
+      <w:lvlJc w:val="left"/>
+      <w:pPr>
+        <w:ind w:left="3600" w:hanging="360"/>
+      </w:pPr>
+      <w:rPr>
+        <w:rFonts w:ascii="Courier New" w:hAnsi="Courier New" w:cs="Courier New" w:hint="default"/>
+      </w:rPr>
+    </w:lvl>
+    <w:lvl w:ilvl="5" w:tplc="0C0A0005" w:tentative="1">
+      <w:start w:val="1"/>
+      <w:numFmt w:val="bullet"/>
+      <w:lvlText w:val=""/>
+      <w:lvlJc w:val="left"/>
+      <w:pPr>
+        <w:ind w:left="4320" w:hanging="360"/>
+      </w:pPr>
+      <w:rPr>
+        <w:rFonts w:ascii="Wingdings" w:hAnsi="Wingdings" w:hint="default"/>
+      </w:rPr>
+    </w:lvl>
+    <w:lvl w:ilvl="6" w:tplc="0C0A0001" w:tentative="1">
+      <w:start w:val="1"/>
+      <w:numFmt w:val="bullet"/>
+      <w:lvlText w:val=""/>
+      <w:lvlJc w:val="left"/>
+      <w:pPr>
+        <w:ind w:left="5040" w:hanging="360"/>
+      </w:pPr>
+      <w:rPr>
+        <w:rFonts w:ascii="Symbol" w:hAnsi="Symbol" w:hint="default"/>
+      </w:rPr>
+    </w:lvl>
+    <w:lvl w:ilvl="7" w:tplc="0C0A0003" w:tentative="1">
+      <w:start w:val="1"/>
+      <w:numFmt w:val="bullet"/>
+      <w:lvlText w:val="o"/>
+      <w:lvlJc w:val="left"/>
+      <w:pPr>
+        <w:ind w:left="5760" w:hanging="360"/>
+      </w:pPr>
+      <w:rPr>
+        <w:rFonts w:ascii="Courier New" w:hAnsi="Courier New" w:cs="Courier New" w:hint="default"/>
+      </w:rPr>
+    </w:lvl>
+    <w:lvl w:ilvl="8" w:tplc="0C0A0005" w:tentative="1">
+      <w:start w:val="1"/>
+      <w:numFmt w:val="bullet"/>
+      <w:lvlText w:val=""/>
+      <w:lvlJc w:val="left"/>
+      <w:pPr>
+        <w:ind w:left="6480" w:hanging="360"/>
+      </w:pPr>
+      <w:rPr>
+        <w:rFonts w:ascii="Wingdings" w:hAnsi="Wingdings" w:hint="default"/>
+      </w:rPr>
+    </w:lvl>
+  </w:abstractNum>
+  <w:abstractNum w:abstractNumId="4" w15:restartNumberingAfterBreak="0">
+    <w:nsid w:val="7EDB7347"/>
+    <w:multiLevelType w:val="hybridMultilevel"/>
+    <w:tmpl w:val="D32A9E1C"/>
+    <w:lvl w:ilvl="0" w:tplc="48684580">
+      <w:start w:val="3"/>
+      <w:numFmt w:val="bullet"/>
+      <w:lvlText w:val=""/>
+      <w:lvlJc w:val="left"/>
+      <w:pPr>
+        <w:ind w:left="720" w:hanging="360"/>
+      </w:pPr>
+      <w:rPr>
+        <w:rFonts w:ascii="Wingdings" w:eastAsiaTheme="minorHAnsi" w:hAnsi="Wingdings" w:cstheme="minorBidi" w:hint="default"/>
+      </w:rPr>
+    </w:lvl>
+    <w:lvl w:ilvl="1" w:tplc="0C0A0003" w:tentative="1">
+      <w:start w:val="1"/>
+      <w:numFmt w:val="bullet"/>
+      <w:lvlText w:val="o"/>
+      <w:lvlJc w:val="left"/>
+      <w:pPr>
+        <w:ind w:left="1440" w:hanging="360"/>
+      </w:pPr>
+      <w:rPr>
+        <w:rFonts w:ascii="Courier New" w:hAnsi="Courier New" w:cs="Courier New" w:hint="default"/>
+      </w:rPr>
+    </w:lvl>
+    <w:lvl w:ilvl="2" w:tplc="0C0A0005" w:tentative="1">
+      <w:start w:val="1"/>
+      <w:numFmt w:val="bullet"/>
+      <w:lvlText w:val=""/>
+      <w:lvlJc w:val="left"/>
+      <w:pPr>
+        <w:ind w:left="2160" w:hanging="360"/>
+      </w:pPr>
+      <w:rPr>
+        <w:rFonts w:ascii="Wingdings" w:hAnsi="Wingdings" w:hint="default"/>
+      </w:rPr>
+    </w:lvl>
+    <w:lvl w:ilvl="3" w:tplc="0C0A0001" w:tentative="1">
+      <w:start w:val="1"/>
+      <w:numFmt w:val="bullet"/>
+      <w:lvlText w:val=""/>
+      <w:lvlJc w:val="left"/>
+      <w:pPr>
+        <w:ind w:left="2880" w:hanging="360"/>
+      </w:pPr>
+      <w:rPr>
+        <w:rFonts w:ascii="Symbol" w:hAnsi="Symbol" w:hint="default"/>
+      </w:rPr>
+    </w:lvl>
+    <w:lvl w:ilvl="4" w:tplc="0C0A0003" w:tentative="1">
+      <w:start w:val="1"/>
+      <w:numFmt w:val="bullet"/>
+      <w:lvlText w:val="o"/>
+      <w:lvlJc w:val="left"/>
+      <w:pPr>
+        <w:ind w:left="3600" w:hanging="360"/>
+      </w:pPr>
+      <w:rPr>
+        <w:rFonts w:ascii="Courier New" w:hAnsi="Courier New" w:cs="Courier New" w:hint="default"/>
+      </w:rPr>
+    </w:lvl>
+    <w:lvl w:ilvl="5" w:tplc="0C0A0005" w:tentative="1">
+      <w:start w:val="1"/>
+      <w:numFmt w:val="bullet"/>
+      <w:lvlText w:val=""/>
+      <w:lvlJc w:val="left"/>
+      <w:pPr>
+        <w:ind w:left="4320" w:hanging="360"/>
+      </w:pPr>
+      <w:rPr>
+        <w:rFonts w:ascii="Wingdings" w:hAnsi="Wingdings" w:hint="default"/>
+      </w:rPr>
+    </w:lvl>
+    <w:lvl w:ilvl="6" w:tplc="0C0A0001" w:tentative="1">
+      <w:start w:val="1"/>
+      <w:numFmt w:val="bullet"/>
+      <w:lvlText w:val=""/>
+      <w:lvlJc w:val="left"/>
+      <w:pPr>
+        <w:ind w:left="5040" w:hanging="360"/>
+      </w:pPr>
+      <w:rPr>
+        <w:rFonts w:ascii="Symbol" w:hAnsi="Symbol" w:hint="default"/>
+      </w:rPr>
+    </w:lvl>
+    <w:lvl w:ilvl="7" w:tplc="0C0A0003" w:tentative="1">
+      <w:start w:val="1"/>
+      <w:numFmt w:val="bullet"/>
+      <w:lvlText w:val="o"/>
+      <w:lvlJc w:val="left"/>
+      <w:pPr>
+        <w:ind w:left="5760" w:hanging="360"/>
+      </w:pPr>
+      <w:rPr>
+        <w:rFonts w:ascii="Courier New" w:hAnsi="Courier New" w:cs="Courier New" w:hint="default"/>
+      </w:rPr>
+    </w:lvl>
+    <w:lvl w:ilvl="8" w:tplc="0C0A0005" w:tentative="1">
+      <w:start w:val="1"/>
+      <w:numFmt w:val="bullet"/>
+      <w:lvlText w:val=""/>
+      <w:lvlJc w:val="left"/>
+      <w:pPr>
+        <w:ind w:left="6480" w:hanging="360"/>
+      </w:pPr>
+      <w:rPr>
+        <w:rFonts w:ascii="Wingdings" w:hAnsi="Wingdings" w:hint="default"/>
+      </w:rPr>
+    </w:lvl>
+  </w:abstractNum>
+  <w:num w:numId="1">
+    <w:abstractNumId w:val="2"/>
+  </w:num>
+  <w:num w:numId="2">
+    <w:abstractNumId w:val="3"/>
+  </w:num>
+  <w:num w:numId="3">
+    <w:abstractNumId w:val="1"/>
+  </w:num>
+  <w:num w:numId="4">
+    <w:abstractNumId w:val="4"/>
+  </w:num>
+  <w:num w:numId="5">
+    <w:abstractNumId w:val="0"/>
+  </w:num>
+</w:numbering>
 </file>
 
 <file path=word/styles.xml><?xml version="1.0" encoding="utf-8"?>
@@ -3059,6 +5728,50 @@
       <w:szCs w:val="26"/>
     </w:rPr>
   </w:style>
+  <w:style w:type="paragraph" w:styleId="Ttulo3">
+    <w:name w:val="heading 3"/>
+    <w:basedOn w:val="Normal"/>
+    <w:next w:val="Normal"/>
+    <w:link w:val="Ttulo3Car"/>
+    <w:uiPriority w:val="9"/>
+    <w:unhideWhenUsed/>
+    <w:qFormat/>
+    <w:rsid w:val="005E3384"/>
+    <w:pPr>
+      <w:keepNext/>
+      <w:keepLines/>
+      <w:spacing w:before="40" w:after="0"/>
+      <w:outlineLvl w:val="2"/>
+    </w:pPr>
+    <w:rPr>
+      <w:rFonts w:asciiTheme="majorHAnsi" w:eastAsiaTheme="majorEastAsia" w:hAnsiTheme="majorHAnsi" w:cstheme="majorBidi"/>
+      <w:color w:val="1F3763" w:themeColor="accent1" w:themeShade="7F"/>
+      <w:sz w:val="24"/>
+      <w:szCs w:val="24"/>
+    </w:rPr>
+  </w:style>
+  <w:style w:type="paragraph" w:styleId="Ttulo4">
+    <w:name w:val="heading 4"/>
+    <w:basedOn w:val="Normal"/>
+    <w:next w:val="Normal"/>
+    <w:link w:val="Ttulo4Car"/>
+    <w:uiPriority w:val="9"/>
+    <w:unhideWhenUsed/>
+    <w:qFormat/>
+    <w:rsid w:val="006075EF"/>
+    <w:pPr>
+      <w:keepNext/>
+      <w:keepLines/>
+      <w:spacing w:before="40" w:after="0"/>
+      <w:outlineLvl w:val="3"/>
+    </w:pPr>
+    <w:rPr>
+      <w:rFonts w:asciiTheme="majorHAnsi" w:eastAsiaTheme="majorEastAsia" w:hAnsiTheme="majorHAnsi" w:cstheme="majorBidi"/>
+      <w:i/>
+      <w:iCs/>
+      <w:color w:val="2F5496" w:themeColor="accent1" w:themeShade="BF"/>
+    </w:rPr>
+  </w:style>
   <w:style w:type="character" w:default="1" w:styleId="Fuentedeprrafopredeter">
     <w:name w:val="Default Paragraph Font"/>
     <w:uiPriority w:val="1"/>
@@ -3232,6 +5945,43 @@
     <w:uiPriority w:val="99"/>
     <w:rsid w:val="00C963B5"/>
   </w:style>
+  <w:style w:type="paragraph" w:styleId="Prrafodelista">
+    <w:name w:val="List Paragraph"/>
+    <w:basedOn w:val="Normal"/>
+    <w:uiPriority w:val="34"/>
+    <w:qFormat/>
+    <w:rsid w:val="005E3384"/>
+    <w:pPr>
+      <w:ind w:left="720"/>
+      <w:contextualSpacing/>
+    </w:pPr>
+  </w:style>
+  <w:style w:type="character" w:customStyle="1" w:styleId="Ttulo3Car">
+    <w:name w:val="Título 3 Car"/>
+    <w:basedOn w:val="Fuentedeprrafopredeter"/>
+    <w:link w:val="Ttulo3"/>
+    <w:uiPriority w:val="9"/>
+    <w:rsid w:val="005E3384"/>
+    <w:rPr>
+      <w:rFonts w:asciiTheme="majorHAnsi" w:eastAsiaTheme="majorEastAsia" w:hAnsiTheme="majorHAnsi" w:cstheme="majorBidi"/>
+      <w:color w:val="1F3763" w:themeColor="accent1" w:themeShade="7F"/>
+      <w:sz w:val="24"/>
+      <w:szCs w:val="24"/>
+    </w:rPr>
+  </w:style>
+  <w:style w:type="character" w:customStyle="1" w:styleId="Ttulo4Car">
+    <w:name w:val="Título 4 Car"/>
+    <w:basedOn w:val="Fuentedeprrafopredeter"/>
+    <w:link w:val="Ttulo4"/>
+    <w:uiPriority w:val="9"/>
+    <w:rsid w:val="006075EF"/>
+    <w:rPr>
+      <w:rFonts w:asciiTheme="majorHAnsi" w:eastAsiaTheme="majorEastAsia" w:hAnsiTheme="majorHAnsi" w:cstheme="majorBidi"/>
+      <w:i/>
+      <w:iCs/>
+      <w:color w:val="2F5496" w:themeColor="accent1" w:themeShade="BF"/>
+    </w:rPr>
+  </w:style>
 </w:styles>
 </file>
 
@@ -3308,6 +6058,13 @@
 
 <file path=word/glossary/fontTable.xml><?xml version="1.0" encoding="utf-8"?>
 <w:fonts xmlns:mc="http://schemas.openxmlformats.org/markup-compatibility/2006" xmlns:r="http://schemas.openxmlformats.org/officeDocument/2006/relationships" xmlns:w="http://schemas.openxmlformats.org/wordprocessingml/2006/main" xmlns:w14="http://schemas.microsoft.com/office/word/2010/wordml" xmlns:w15="http://schemas.microsoft.com/office/word/2012/wordml" xmlns:w16cid="http://schemas.microsoft.com/office/word/2016/wordml/cid" xmlns:w16se="http://schemas.microsoft.com/office/word/2015/wordml/symex" mc:Ignorable="w14 w15 w16se w16cid">
+  <w:font w:name="Wingdings">
+    <w:panose1 w:val="05000000000000000000"/>
+    <w:charset w:val="02"/>
+    <w:family w:val="auto"/>
+    <w:pitch w:val="variable"/>
+    <w:sig w:usb0="00000000" w:usb1="10000000" w:usb2="00000000" w:usb3="00000000" w:csb0="80000000" w:csb1="00000000"/>
+  </w:font>
   <w:font w:name="Calibri">
     <w:panose1 w:val="020F0502020204030204"/>
     <w:charset w:val="00"/>
@@ -3321,6 +6078,20 @@
     <w:family w:val="roman"/>
     <w:pitch w:val="variable"/>
     <w:sig w:usb0="E0002EFF" w:usb1="C000785B" w:usb2="00000009" w:usb3="00000000" w:csb0="000001FF" w:csb1="00000000"/>
+  </w:font>
+  <w:font w:name="Courier New">
+    <w:panose1 w:val="02070309020205020404"/>
+    <w:charset w:val="00"/>
+    <w:family w:val="modern"/>
+    <w:pitch w:val="fixed"/>
+    <w:sig w:usb0="E0002EFF" w:usb1="C0007843" w:usb2="00000009" w:usb3="00000000" w:csb0="000001FF" w:csb1="00000000"/>
+  </w:font>
+  <w:font w:name="Symbol">
+    <w:panose1 w:val="05050102010706020507"/>
+    <w:charset w:val="02"/>
+    <w:family w:val="roman"/>
+    <w:pitch w:val="variable"/>
+    <w:sig w:usb0="00000000" w:usb1="10000000" w:usb2="00000000" w:usb3="00000000" w:csb0="80000000" w:csb1="00000000"/>
   </w:font>
   <w:font w:name="Calibri Light">
     <w:panose1 w:val="020F0302020204030204"/>
@@ -3354,6 +6125,7 @@
     <w:rsid w:val="002F593D"/>
     <w:rsid w:val="00684DA0"/>
     <w:rsid w:val="0071702B"/>
+    <w:rsid w:val="008C1298"/>
     <w:rsid w:val="009564C6"/>
     <w:rsid w:val="00BE51A0"/>
     <w:rsid w:val="00C40C72"/>
@@ -4143,7 +6915,7 @@
 </file>
 
 <file path=customXml/itemProps2.xml><?xml version="1.0" encoding="utf-8"?>
-<ds:datastoreItem xmlns:ds="http://schemas.openxmlformats.org/officeDocument/2006/customXml" ds:itemID="{C98E482D-738E-45F6-91AD-2B021A7F205F}">
+<ds:datastoreItem xmlns:ds="http://schemas.openxmlformats.org/officeDocument/2006/customXml" ds:itemID="{3BFE3352-1D6E-4808-8103-4938F0B635C5}">
   <ds:schemaRefs>
     <ds:schemaRef ds:uri="http://schemas.openxmlformats.org/officeDocument/2006/bibliography"/>
   </ds:schemaRefs>

</xml_diff>

<commit_message>
Falta en el word rellenar los put y los deletes
</commit_message>
<xml_diff>
--- a/Trabajo DAD.docx
+++ b/Trabajo DAD.docx
@@ -2,8 +2,10 @@
 <file path=word/document.xml><?xml version="1.0" encoding="utf-8"?>
 <w:document xmlns:wpc="http://schemas.microsoft.com/office/word/2010/wordprocessingCanvas" xmlns:cx="http://schemas.microsoft.com/office/drawing/2014/chartex" xmlns:cx1="http://schemas.microsoft.com/office/drawing/2015/9/8/chartex" xmlns:cx2="http://schemas.microsoft.com/office/drawing/2015/10/21/chartex" xmlns:cx3="http://schemas.microsoft.com/office/drawing/2016/5/9/chartex" xmlns:cx4="http://schemas.microsoft.com/office/drawing/2016/5/10/chartex" xmlns:cx5="http://schemas.microsoft.com/office/drawing/2016/5/11/chartex" xmlns:cx6="http://schemas.microsoft.com/office/drawing/2016/5/12/chartex" xmlns:cx7="http://schemas.microsoft.com/office/drawing/2016/5/13/chartex" xmlns:cx8="http://schemas.microsoft.com/office/drawing/2016/5/14/chartex" xmlns:mc="http://schemas.openxmlformats.org/markup-compatibility/2006" xmlns:aink="http://schemas.microsoft.com/office/drawing/2016/ink" xmlns:am3d="http://schemas.microsoft.com/office/drawing/2017/model3d" xmlns:o="urn:schemas-microsoft-com:office:office" xmlns:r="http://schemas.openxmlformats.org/officeDocument/2006/relationships" xmlns:m="http://schemas.openxmlformats.org/officeDocument/2006/math" xmlns:v="urn:schemas-microsoft-com:vml" xmlns:wp14="http://schemas.microsoft.com/office/word/2010/wordprocessingDrawing" xmlns:wp="http://schemas.openxmlformats.org/drawingml/2006/wordprocessingDrawing" xmlns:w10="urn:schemas-microsoft-com:office:word" xmlns:w="http://schemas.openxmlformats.org/wordprocessingml/2006/main" xmlns:w14="http://schemas.microsoft.com/office/word/2010/wordml" xmlns:w15="http://schemas.microsoft.com/office/word/2012/wordml" xmlns:w16cid="http://schemas.microsoft.com/office/word/2016/wordml/cid" xmlns:w16se="http://schemas.microsoft.com/office/word/2015/wordml/symex" xmlns:wpg="http://schemas.microsoft.com/office/word/2010/wordprocessingGroup" xmlns:wpi="http://schemas.microsoft.com/office/word/2010/wordprocessingInk" xmlns:wne="http://schemas.microsoft.com/office/word/2006/wordml" xmlns:wps="http://schemas.microsoft.com/office/word/2010/wordprocessingShape" mc:Ignorable="w14 w15 w16se w16cid wp14">
   <w:body>
-    <w:bookmarkStart w:id="0" w:name="_Hlk33860200" w:displacedByCustomXml="next"/>
+    <w:bookmarkStart w:id="0" w:name="_GoBack" w:displacedByCustomXml="next"/>
     <w:bookmarkEnd w:id="0" w:displacedByCustomXml="next"/>
+    <w:bookmarkStart w:id="1" w:name="_Hlk33860200" w:displacedByCustomXml="next"/>
+    <w:bookmarkEnd w:id="1" w:displacedByCustomXml="next"/>
     <w:sdt>
       <w:sdtPr>
         <w:rPr>
@@ -512,6 +514,13 @@
         </w:p>
         <w:p>
           <w:pPr>
+            <w:rPr>
+              <w:lang w:eastAsia="es-ES"/>
+            </w:rPr>
+          </w:pPr>
+        </w:p>
+        <w:p>
+          <w:pPr>
             <w:pStyle w:val="TDC1"/>
             <w:tabs>
               <w:tab w:val="right" w:leader="dot" w:pos="8494"/>
@@ -531,7 +540,7 @@
           <w:r>
             <w:fldChar w:fldCharType="separate"/>
           </w:r>
-          <w:hyperlink w:anchor="_Toc37412327" w:history="1">
+          <w:hyperlink w:anchor="_Toc37490838" w:history="1">
             <w:r>
               <w:rPr>
                 <w:rStyle w:val="Hipervnculo"/>
@@ -558,7 +567,7 @@
                 <w:noProof/>
                 <w:webHidden/>
               </w:rPr>
-              <w:instrText xml:space="preserve"> PAGEREF _Toc37412327 \h </w:instrText>
+              <w:instrText xml:space="preserve"> PAGEREF _Toc37490838 \h </w:instrText>
             </w:r>
             <w:r>
               <w:rPr>
@@ -601,7 +610,7 @@
               <w:lang w:eastAsia="es-ES"/>
             </w:rPr>
           </w:pPr>
-          <w:hyperlink w:anchor="_Toc37412328" w:history="1">
+          <w:hyperlink w:anchor="_Toc37490839" w:history="1">
             <w:r>
               <w:rPr>
                 <w:rStyle w:val="Hipervnculo"/>
@@ -628,7 +637,7 @@
                 <w:noProof/>
                 <w:webHidden/>
               </w:rPr>
-              <w:instrText xml:space="preserve"> PAGEREF _Toc37412328 \h </w:instrText>
+              <w:instrText xml:space="preserve"> PAGEREF _Toc37490839 \h </w:instrText>
             </w:r>
             <w:r>
               <w:rPr>
@@ -671,7 +680,7 @@
               <w:lang w:eastAsia="es-ES"/>
             </w:rPr>
           </w:pPr>
-          <w:hyperlink w:anchor="_Toc37412329" w:history="1">
+          <w:hyperlink w:anchor="_Toc37490840" w:history="1">
             <w:r>
               <w:rPr>
                 <w:rStyle w:val="Hipervnculo"/>
@@ -698,7 +707,7 @@
                 <w:noProof/>
                 <w:webHidden/>
               </w:rPr>
-              <w:instrText xml:space="preserve"> PAGEREF _Toc37412329 \h </w:instrText>
+              <w:instrText xml:space="preserve"> PAGEREF _Toc37490840 \h </w:instrText>
             </w:r>
             <w:r>
               <w:rPr>
@@ -741,7 +750,7 @@
               <w:lang w:eastAsia="es-ES"/>
             </w:rPr>
           </w:pPr>
-          <w:hyperlink w:anchor="_Toc37412330" w:history="1">
+          <w:hyperlink w:anchor="_Toc37490841" w:history="1">
             <w:r>
               <w:rPr>
                 <w:rStyle w:val="Hipervnculo"/>
@@ -768,7 +777,7 @@
                 <w:noProof/>
                 <w:webHidden/>
               </w:rPr>
-              <w:instrText xml:space="preserve"> PAGEREF _Toc37412330 \h </w:instrText>
+              <w:instrText xml:space="preserve"> PAGEREF _Toc37490841 \h </w:instrText>
             </w:r>
             <w:r>
               <w:rPr>
@@ -811,7 +820,7 @@
               <w:lang w:eastAsia="es-ES"/>
             </w:rPr>
           </w:pPr>
-          <w:hyperlink w:anchor="_Toc37412331" w:history="1">
+          <w:hyperlink w:anchor="_Toc37490842" w:history="1">
             <w:r>
               <w:rPr>
                 <w:rStyle w:val="Hipervnculo"/>
@@ -838,7 +847,7 @@
                 <w:noProof/>
                 <w:webHidden/>
               </w:rPr>
-              <w:instrText xml:space="preserve"> PAGEREF _Toc37412331 \h </w:instrText>
+              <w:instrText xml:space="preserve"> PAGEREF _Toc37490842 \h </w:instrText>
             </w:r>
             <w:r>
               <w:rPr>
@@ -881,7 +890,7 @@
               <w:lang w:eastAsia="es-ES"/>
             </w:rPr>
           </w:pPr>
-          <w:hyperlink w:anchor="_Toc37412332" w:history="1">
+          <w:hyperlink w:anchor="_Toc37490843" w:history="1">
             <w:r>
               <w:rPr>
                 <w:rStyle w:val="Hipervnculo"/>
@@ -908,7 +917,7 @@
                 <w:noProof/>
                 <w:webHidden/>
               </w:rPr>
-              <w:instrText xml:space="preserve"> PAGEREF _Toc37412332 \h </w:instrText>
+              <w:instrText xml:space="preserve"> PAGEREF _Toc37490843 \h </w:instrText>
             </w:r>
             <w:r>
               <w:rPr>
@@ -951,7 +960,7 @@
               <w:lang w:eastAsia="es-ES"/>
             </w:rPr>
           </w:pPr>
-          <w:hyperlink w:anchor="_Toc37412333" w:history="1">
+          <w:hyperlink w:anchor="_Toc37490844" w:history="1">
             <w:r>
               <w:rPr>
                 <w:rStyle w:val="Hipervnculo"/>
@@ -978,7 +987,7 @@
                 <w:noProof/>
                 <w:webHidden/>
               </w:rPr>
-              <w:instrText xml:space="preserve"> PAGEREF _Toc37412333 \h </w:instrText>
+              <w:instrText xml:space="preserve"> PAGEREF _Toc37490844 \h </w:instrText>
             </w:r>
             <w:r>
               <w:rPr>
@@ -1021,7 +1030,7 @@
               <w:lang w:eastAsia="es-ES"/>
             </w:rPr>
           </w:pPr>
-          <w:hyperlink w:anchor="_Toc37412334" w:history="1">
+          <w:hyperlink w:anchor="_Toc37490845" w:history="1">
             <w:r>
               <w:rPr>
                 <w:rStyle w:val="Hipervnculo"/>
@@ -1048,7 +1057,7 @@
                 <w:noProof/>
                 <w:webHidden/>
               </w:rPr>
-              <w:instrText xml:space="preserve"> PAGEREF _Toc37412334 \h </w:instrText>
+              <w:instrText xml:space="preserve"> PAGEREF _Toc37490845 \h </w:instrText>
             </w:r>
             <w:r>
               <w:rPr>
@@ -1080,6 +1089,146 @@
           </w:hyperlink>
         </w:p>
         <w:p>
+          <w:pPr>
+            <w:pStyle w:val="TDC2"/>
+            <w:tabs>
+              <w:tab w:val="right" w:leader="dot" w:pos="8494"/>
+            </w:tabs>
+            <w:rPr>
+              <w:rFonts w:eastAsiaTheme="minorEastAsia"/>
+              <w:noProof/>
+              <w:lang w:eastAsia="es-ES"/>
+            </w:rPr>
+          </w:pPr>
+          <w:hyperlink w:anchor="_Toc37490846" w:history="1">
+            <w:r>
+              <w:rPr>
+                <w:rStyle w:val="Hipervnculo"/>
+                <w:noProof/>
+              </w:rPr>
+              <w:t>3.3.- PUT</w:t>
+            </w:r>
+            <w:r>
+              <w:rPr>
+                <w:noProof/>
+                <w:webHidden/>
+              </w:rPr>
+              <w:tab/>
+            </w:r>
+            <w:r>
+              <w:rPr>
+                <w:noProof/>
+                <w:webHidden/>
+              </w:rPr>
+              <w:fldChar w:fldCharType="begin"/>
+            </w:r>
+            <w:r>
+              <w:rPr>
+                <w:noProof/>
+                <w:webHidden/>
+              </w:rPr>
+              <w:instrText xml:space="preserve"> PAGEREF _Toc37490846 \h </w:instrText>
+            </w:r>
+            <w:r>
+              <w:rPr>
+                <w:noProof/>
+                <w:webHidden/>
+              </w:rPr>
+            </w:r>
+            <w:r>
+              <w:rPr>
+                <w:noProof/>
+                <w:webHidden/>
+              </w:rPr>
+              <w:fldChar w:fldCharType="separate"/>
+            </w:r>
+            <w:r>
+              <w:rPr>
+                <w:noProof/>
+                <w:webHidden/>
+              </w:rPr>
+              <w:t>13</w:t>
+            </w:r>
+            <w:r>
+              <w:rPr>
+                <w:noProof/>
+                <w:webHidden/>
+              </w:rPr>
+              <w:fldChar w:fldCharType="end"/>
+            </w:r>
+          </w:hyperlink>
+        </w:p>
+        <w:p>
+          <w:pPr>
+            <w:pStyle w:val="TDC2"/>
+            <w:tabs>
+              <w:tab w:val="right" w:leader="dot" w:pos="8494"/>
+            </w:tabs>
+            <w:rPr>
+              <w:rFonts w:eastAsiaTheme="minorEastAsia"/>
+              <w:noProof/>
+              <w:lang w:eastAsia="es-ES"/>
+            </w:rPr>
+          </w:pPr>
+          <w:hyperlink w:anchor="_Toc37490847" w:history="1">
+            <w:r>
+              <w:rPr>
+                <w:rStyle w:val="Hipervnculo"/>
+                <w:noProof/>
+              </w:rPr>
+              <w:t>3.4.- DELETE</w:t>
+            </w:r>
+            <w:r>
+              <w:rPr>
+                <w:noProof/>
+                <w:webHidden/>
+              </w:rPr>
+              <w:tab/>
+            </w:r>
+            <w:r>
+              <w:rPr>
+                <w:noProof/>
+                <w:webHidden/>
+              </w:rPr>
+              <w:fldChar w:fldCharType="begin"/>
+            </w:r>
+            <w:r>
+              <w:rPr>
+                <w:noProof/>
+                <w:webHidden/>
+              </w:rPr>
+              <w:instrText xml:space="preserve"> PAGEREF _Toc37490847 \h </w:instrText>
+            </w:r>
+            <w:r>
+              <w:rPr>
+                <w:noProof/>
+                <w:webHidden/>
+              </w:rPr>
+            </w:r>
+            <w:r>
+              <w:rPr>
+                <w:noProof/>
+                <w:webHidden/>
+              </w:rPr>
+              <w:fldChar w:fldCharType="separate"/>
+            </w:r>
+            <w:r>
+              <w:rPr>
+                <w:noProof/>
+                <w:webHidden/>
+              </w:rPr>
+              <w:t>13</w:t>
+            </w:r>
+            <w:r>
+              <w:rPr>
+                <w:noProof/>
+                <w:webHidden/>
+              </w:rPr>
+              <w:fldChar w:fldCharType="end"/>
+            </w:r>
+          </w:hyperlink>
+        </w:p>
+        <w:p>
           <w:r>
             <w:rPr>
               <w:b/>
@@ -1094,14 +1243,12 @@
       <w:r>
         <w:br w:type="page"/>
       </w:r>
-      <w:bookmarkStart w:id="1" w:name="_GoBack"/>
-      <w:bookmarkEnd w:id="1"/>
     </w:p>
     <w:p>
       <w:pPr>
         <w:pStyle w:val="Ttulo1"/>
       </w:pPr>
-      <w:bookmarkStart w:id="2" w:name="_Toc37412327"/>
+      <w:bookmarkStart w:id="2" w:name="_Toc37490838"/>
       <w:r>
         <w:lastRenderedPageBreak/>
         <w:t>1.- PRIMERA ITERACIÓN</w:t>
@@ -1113,7 +1260,7 @@
       <w:pPr>
         <w:pStyle w:val="Ttulo2"/>
       </w:pPr>
-      <w:bookmarkStart w:id="3" w:name="_Toc37412328"/>
+      <w:bookmarkStart w:id="3" w:name="_Toc37490839"/>
       <w:r>
         <w:t>1.1.- Introducción</w:t>
       </w:r>
@@ -2271,7 +2418,7 @@
       <w:pPr>
         <w:pStyle w:val="Ttulo1"/>
       </w:pPr>
-      <w:bookmarkStart w:id="4" w:name="_Toc37412329"/>
+      <w:bookmarkStart w:id="4" w:name="_Toc37490840"/>
       <w:r>
         <w:t>2.- SEGUNDA ITERACIÓN</w:t>
       </w:r>
@@ -2294,7 +2441,7 @@
       <w:pPr>
         <w:pStyle w:val="Ttulo2"/>
       </w:pPr>
-      <w:bookmarkStart w:id="5" w:name="_Toc37412330"/>
+      <w:bookmarkStart w:id="5" w:name="_Toc37490841"/>
       <w:r>
         <w:t>2.1.- UML</w:t>
       </w:r>
@@ -2403,7 +2550,7 @@
       <w:pPr>
         <w:pStyle w:val="Ttulo2"/>
       </w:pPr>
-      <w:bookmarkStart w:id="6" w:name="_Toc37412331"/>
+      <w:bookmarkStart w:id="6" w:name="_Toc37490842"/>
       <w:r>
         <w:lastRenderedPageBreak/>
         <w:t>2.2.- ESQUEMA E/R</w:t>
@@ -2492,7 +2639,7 @@
       <w:pPr>
         <w:pStyle w:val="Ttulo1"/>
       </w:pPr>
-      <w:bookmarkStart w:id="7" w:name="_Toc37412332"/>
+      <w:bookmarkStart w:id="7" w:name="_Toc37490843"/>
       <w:r>
         <w:t>3.- TERCERA ITERACIÓN</w:t>
       </w:r>
@@ -2514,7 +2661,7 @@
       <w:pPr>
         <w:pStyle w:val="Ttulo2"/>
       </w:pPr>
-      <w:bookmarkStart w:id="8" w:name="_Toc37412333"/>
+      <w:bookmarkStart w:id="8" w:name="_Toc37490844"/>
       <w:r>
         <w:t>3.1.- P</w:t>
       </w:r>
@@ -4344,7 +4491,7 @@
         </w:rPr>
         <w:lastRenderedPageBreak/>
         <w:drawing>
-          <wp:anchor distT="0" distB="0" distL="114300" distR="114300" simplePos="0" relativeHeight="251674624" behindDoc="0" locked="0" layoutInCell="1" allowOverlap="1" wp14:anchorId="60DF490F" wp14:editId="5ED149FC">
+          <wp:anchor distT="0" distB="0" distL="114300" distR="114300" simplePos="0" relativeHeight="251674624" behindDoc="0" locked="0" layoutInCell="1" allowOverlap="1" wp14:anchorId="60DF490F" wp14:editId="37D6B85F">
             <wp:simplePos x="0" y="0"/>
             <wp:positionH relativeFrom="margin">
               <wp:align>center</wp:align>
@@ -4517,23 +4664,1228 @@
     </w:p>
     <w:p>
       <w:pPr>
+        <w:pStyle w:val="Prrafodelista"/>
+      </w:pPr>
+    </w:p>
+    <w:p>
+      <w:pPr>
+        <w:pStyle w:val="Prrafodelista"/>
+      </w:pPr>
+    </w:p>
+    <w:p>
+      <w:pPr>
         <w:pStyle w:val="Ttulo2"/>
       </w:pPr>
-      <w:bookmarkStart w:id="9" w:name="_Toc37412334"/>
+      <w:bookmarkStart w:id="9" w:name="_Toc37490845"/>
       <w:r>
         <w:t>3.2.- GET</w:t>
       </w:r>
       <w:bookmarkEnd w:id="9"/>
+    </w:p>
+    <w:p/>
+    <w:p>
+      <w:r>
+        <w:t>Usaremos los GET para hacer SELECT a la BBDD.</w:t>
+      </w:r>
+    </w:p>
+    <w:p/>
+    <w:p>
+      <w:pPr>
+        <w:pStyle w:val="Prrafodelista"/>
+        <w:numPr>
+          <w:ilvl w:val="0"/>
+          <w:numId w:val="5"/>
+        </w:numPr>
+      </w:pPr>
+      <w:r>
+        <w:t>"/api/</w:t>
+      </w:r>
+      <w:proofErr w:type="spellStart"/>
+      <w:r>
+        <w:t>user</w:t>
+      </w:r>
+      <w:proofErr w:type="spellEnd"/>
+      <w:r>
+        <w:t>/:</w:t>
+      </w:r>
+      <w:proofErr w:type="spellStart"/>
+      <w:r>
+        <w:t>user</w:t>
+      </w:r>
+      <w:proofErr w:type="spellEnd"/>
+      <w:proofErr w:type="gramStart"/>
+      <w:r>
+        <w:t>/:</w:t>
+      </w:r>
+      <w:proofErr w:type="spellStart"/>
+      <w:r>
+        <w:t>pass</w:t>
+      </w:r>
+      <w:proofErr w:type="spellEnd"/>
+      <w:proofErr w:type="gramEnd"/>
+      <w:r>
+        <w:t>"</w:t>
+      </w:r>
+    </w:p>
+    <w:p>
+      <w:pPr>
+        <w:pStyle w:val="Prrafodelista"/>
+      </w:pPr>
+    </w:p>
+    <w:p>
+      <w:pPr>
+        <w:pStyle w:val="Prrafodelista"/>
+      </w:pPr>
+      <w:r>
+        <w:t xml:space="preserve">Esta URL se usará para el </w:t>
+      </w:r>
+      <w:proofErr w:type="spellStart"/>
+      <w:r>
+        <w:t>login</w:t>
+      </w:r>
+      <w:proofErr w:type="spellEnd"/>
+      <w:r>
+        <w:t xml:space="preserve"> del usuario. Se pedirá el usuario y la contraseña, rellenada en el formulario de </w:t>
+      </w:r>
+      <w:proofErr w:type="spellStart"/>
+      <w:r>
+        <w:t>login</w:t>
+      </w:r>
+      <w:proofErr w:type="spellEnd"/>
+      <w:r>
+        <w:t>. Si es correcto, se accederá a la aplicación, si es incorrecto, se enviará un mensaje de error.</w:t>
+      </w:r>
+    </w:p>
+    <w:p>
+      <w:pPr>
+        <w:pStyle w:val="Prrafodelista"/>
+      </w:pPr>
+    </w:p>
+    <w:p>
+      <w:pPr>
+        <w:pStyle w:val="Prrafodelista"/>
+      </w:pPr>
+      <w:r>
+        <w:t>Como es un GET, no hay cuerpo.</w:t>
+      </w:r>
+    </w:p>
+    <w:p>
+      <w:pPr>
+        <w:pStyle w:val="Prrafodelista"/>
+      </w:pPr>
+    </w:p>
+    <w:p>
+      <w:pPr>
+        <w:pStyle w:val="Prrafodelista"/>
+        <w:rPr>
+          <w:noProof/>
+        </w:rPr>
+      </w:pPr>
+    </w:p>
+    <w:p>
+      <w:pPr>
+        <w:pStyle w:val="Prrafodelista"/>
+        <w:rPr>
+          <w:noProof/>
+        </w:rPr>
+      </w:pPr>
+    </w:p>
+    <w:p>
+      <w:pPr>
+        <w:pStyle w:val="Prrafodelista"/>
+        <w:rPr>
+          <w:noProof/>
+        </w:rPr>
+      </w:pPr>
+    </w:p>
+    <w:p>
+      <w:pPr>
+        <w:pStyle w:val="Prrafodelista"/>
+        <w:rPr>
+          <w:noProof/>
+        </w:rPr>
+      </w:pPr>
+    </w:p>
+    <w:p>
+      <w:pPr>
+        <w:pStyle w:val="Prrafodelista"/>
+        <w:rPr>
+          <w:noProof/>
+        </w:rPr>
+      </w:pPr>
+    </w:p>
+    <w:p>
+      <w:pPr>
+        <w:rPr>
+          <w:noProof/>
+        </w:rPr>
+      </w:pPr>
+    </w:p>
+    <w:p>
+      <w:pPr>
+        <w:pStyle w:val="Prrafodelista"/>
+        <w:rPr>
+          <w:noProof/>
+        </w:rPr>
+      </w:pPr>
+    </w:p>
+    <w:p>
+      <w:pPr>
+        <w:pStyle w:val="Prrafodelista"/>
+        <w:rPr>
+          <w:noProof/>
+        </w:rPr>
+      </w:pPr>
+    </w:p>
+    <w:p>
+      <w:pPr>
+        <w:pStyle w:val="Prrafodelista"/>
+        <w:rPr>
+          <w:noProof/>
+        </w:rPr>
+      </w:pPr>
+    </w:p>
+    <w:p>
+      <w:pPr>
+        <w:pStyle w:val="Prrafodelista"/>
+        <w:rPr>
+          <w:noProof/>
+        </w:rPr>
+      </w:pPr>
+    </w:p>
+    <w:p>
+      <w:pPr>
+        <w:pStyle w:val="Prrafodelista"/>
+        <w:rPr>
+          <w:noProof/>
+        </w:rPr>
+      </w:pPr>
+      <w:r>
+        <w:rPr>
+          <w:noProof/>
+        </w:rPr>
+        <w:drawing>
+          <wp:anchor distT="0" distB="0" distL="114300" distR="114300" simplePos="0" relativeHeight="251675648" behindDoc="0" locked="0" layoutInCell="1" allowOverlap="1" wp14:anchorId="399A3339" wp14:editId="54518677">
+            <wp:simplePos x="0" y="0"/>
+            <wp:positionH relativeFrom="margin">
+              <wp:align>center</wp:align>
+            </wp:positionH>
+            <wp:positionV relativeFrom="paragraph">
+              <wp:posOffset>-290830</wp:posOffset>
+            </wp:positionV>
+            <wp:extent cx="6667500" cy="3968825"/>
+            <wp:effectExtent l="0" t="0" r="0" b="0"/>
+            <wp:wrapNone/>
+            <wp:docPr id="14" name="Imagen 14"/>
+            <wp:cNvGraphicFramePr>
+              <a:graphicFrameLocks xmlns:a="http://schemas.openxmlformats.org/drawingml/2006/main" noChangeAspect="1"/>
+            </wp:cNvGraphicFramePr>
+            <a:graphic xmlns:a="http://schemas.openxmlformats.org/drawingml/2006/main">
+              <a:graphicData uri="http://schemas.openxmlformats.org/drawingml/2006/picture">
+                <pic:pic xmlns:pic="http://schemas.openxmlformats.org/drawingml/2006/picture">
+                  <pic:nvPicPr>
+                    <pic:cNvPr id="1" name=""/>
+                    <pic:cNvPicPr/>
+                  </pic:nvPicPr>
+                  <pic:blipFill>
+                    <a:blip r:embed="rId24">
+                      <a:extLst>
+                        <a:ext uri="{28A0092B-C50C-407E-A947-70E740481C1C}">
+                          <a14:useLocalDpi xmlns:a14="http://schemas.microsoft.com/office/drawing/2010/main" val="0"/>
+                        </a:ext>
+                      </a:extLst>
+                    </a:blip>
+                    <a:stretch>
+                      <a:fillRect/>
+                    </a:stretch>
+                  </pic:blipFill>
+                  <pic:spPr>
+                    <a:xfrm>
+                      <a:off x="0" y="0"/>
+                      <a:ext cx="6667500" cy="3968825"/>
+                    </a:xfrm>
+                    <a:prstGeom prst="rect">
+                      <a:avLst/>
+                    </a:prstGeom>
+                  </pic:spPr>
+                </pic:pic>
+              </a:graphicData>
+            </a:graphic>
+            <wp14:sizeRelH relativeFrom="page">
+              <wp14:pctWidth>0</wp14:pctWidth>
+            </wp14:sizeRelH>
+            <wp14:sizeRelV relativeFrom="page">
+              <wp14:pctHeight>0</wp14:pctHeight>
+            </wp14:sizeRelV>
+          </wp:anchor>
+        </w:drawing>
+      </w:r>
+    </w:p>
+    <w:p>
+      <w:pPr>
+        <w:pStyle w:val="Prrafodelista"/>
+        <w:rPr>
+          <w:noProof/>
+        </w:rPr>
+      </w:pPr>
+    </w:p>
+    <w:p>
+      <w:pPr>
+        <w:pStyle w:val="Prrafodelista"/>
+        <w:rPr>
+          <w:noProof/>
+        </w:rPr>
+      </w:pPr>
+    </w:p>
+    <w:p>
+      <w:pPr>
+        <w:pStyle w:val="Prrafodelista"/>
+      </w:pPr>
+    </w:p>
+    <w:p>
+      <w:pPr>
+        <w:pStyle w:val="Prrafodelista"/>
+      </w:pPr>
+    </w:p>
+    <w:p>
+      <w:pPr>
+        <w:pStyle w:val="Prrafodelista"/>
+      </w:pPr>
+    </w:p>
+    <w:p>
+      <w:pPr>
+        <w:pStyle w:val="Prrafodelista"/>
+      </w:pPr>
+    </w:p>
+    <w:p>
+      <w:pPr>
+        <w:pStyle w:val="Prrafodelista"/>
+      </w:pPr>
+    </w:p>
+    <w:p>
+      <w:pPr>
+        <w:pStyle w:val="Prrafodelista"/>
+      </w:pPr>
+    </w:p>
+    <w:p>
+      <w:pPr>
+        <w:pStyle w:val="Prrafodelista"/>
+      </w:pPr>
+    </w:p>
+    <w:p>
+      <w:pPr>
+        <w:pStyle w:val="Prrafodelista"/>
+      </w:pPr>
+    </w:p>
+    <w:p>
+      <w:pPr>
+        <w:pStyle w:val="Prrafodelista"/>
+      </w:pPr>
+    </w:p>
+    <w:p>
+      <w:pPr>
+        <w:pStyle w:val="Prrafodelista"/>
+      </w:pPr>
+    </w:p>
+    <w:p>
+      <w:pPr>
+        <w:pStyle w:val="Prrafodelista"/>
+      </w:pPr>
+    </w:p>
+    <w:p>
+      <w:pPr>
+        <w:pStyle w:val="Prrafodelista"/>
+      </w:pPr>
+    </w:p>
+    <w:p/>
+    <w:p>
+      <w:pPr>
+        <w:pStyle w:val="Ttulo2"/>
+      </w:pPr>
+    </w:p>
+    <w:p>
+      <w:pPr>
+        <w:pStyle w:val="Ttulo2"/>
+      </w:pPr>
+    </w:p>
+    <w:p>
+      <w:pPr>
+        <w:pStyle w:val="Ttulo2"/>
+      </w:pPr>
+    </w:p>
+    <w:p/>
+    <w:p>
+      <w:pPr>
+        <w:pStyle w:val="Prrafodelista"/>
+        <w:numPr>
+          <w:ilvl w:val="0"/>
+          <w:numId w:val="5"/>
+        </w:numPr>
+      </w:pPr>
+      <w:r>
+        <w:t>"/api/</w:t>
+      </w:r>
+      <w:proofErr w:type="spellStart"/>
+      <w:r>
+        <w:t>user</w:t>
+      </w:r>
+      <w:proofErr w:type="spellEnd"/>
+      <w:proofErr w:type="gramStart"/>
+      <w:r>
+        <w:t>/:</w:t>
+      </w:r>
+      <w:proofErr w:type="spellStart"/>
+      <w:r>
+        <w:t>idusuario</w:t>
+      </w:r>
+      <w:proofErr w:type="spellEnd"/>
+      <w:proofErr w:type="gramEnd"/>
+      <w:r>
+        <w:t>"</w:t>
+      </w:r>
+    </w:p>
+    <w:p>
+      <w:pPr>
+        <w:pStyle w:val="Prrafodelista"/>
+      </w:pPr>
+    </w:p>
+    <w:p>
+      <w:pPr>
+        <w:pStyle w:val="Prrafodelista"/>
+      </w:pPr>
+      <w:r>
+        <w:t>Dado el id de un usuario, carga todos los datos de dicho usuario. Usado para cargar las cajas de texto de edición de usuario. Como es un GET, no hay cuerpo.</w:t>
+      </w:r>
+    </w:p>
+    <w:p>
+      <w:pPr>
+        <w:pStyle w:val="Prrafodelista"/>
+      </w:pPr>
+    </w:p>
+    <w:p>
+      <w:pPr>
+        <w:pStyle w:val="Prrafodelista"/>
+      </w:pPr>
+      <w:r>
+        <w:rPr>
+          <w:noProof/>
+        </w:rPr>
+        <w:drawing>
+          <wp:anchor distT="0" distB="0" distL="114300" distR="114300" simplePos="0" relativeHeight="251676672" behindDoc="0" locked="0" layoutInCell="1" allowOverlap="1" wp14:anchorId="2D5EB8EB" wp14:editId="0DBD89B6">
+            <wp:simplePos x="0" y="0"/>
+            <wp:positionH relativeFrom="margin">
+              <wp:posOffset>-60960</wp:posOffset>
+            </wp:positionH>
+            <wp:positionV relativeFrom="paragraph">
+              <wp:posOffset>66675</wp:posOffset>
+            </wp:positionV>
+            <wp:extent cx="5734050" cy="3392962"/>
+            <wp:effectExtent l="0" t="0" r="0" b="0"/>
+            <wp:wrapNone/>
+            <wp:docPr id="15" name="Imagen 15"/>
+            <wp:cNvGraphicFramePr>
+              <a:graphicFrameLocks xmlns:a="http://schemas.openxmlformats.org/drawingml/2006/main" noChangeAspect="1"/>
+            </wp:cNvGraphicFramePr>
+            <a:graphic xmlns:a="http://schemas.openxmlformats.org/drawingml/2006/main">
+              <a:graphicData uri="http://schemas.openxmlformats.org/drawingml/2006/picture">
+                <pic:pic xmlns:pic="http://schemas.openxmlformats.org/drawingml/2006/picture">
+                  <pic:nvPicPr>
+                    <pic:cNvPr id="1" name=""/>
+                    <pic:cNvPicPr/>
+                  </pic:nvPicPr>
+                  <pic:blipFill>
+                    <a:blip r:embed="rId25">
+                      <a:extLst>
+                        <a:ext uri="{28A0092B-C50C-407E-A947-70E740481C1C}">
+                          <a14:useLocalDpi xmlns:a14="http://schemas.microsoft.com/office/drawing/2010/main" val="0"/>
+                        </a:ext>
+                      </a:extLst>
+                    </a:blip>
+                    <a:stretch>
+                      <a:fillRect/>
+                    </a:stretch>
+                  </pic:blipFill>
+                  <pic:spPr>
+                    <a:xfrm>
+                      <a:off x="0" y="0"/>
+                      <a:ext cx="5734050" cy="3392962"/>
+                    </a:xfrm>
+                    <a:prstGeom prst="rect">
+                      <a:avLst/>
+                    </a:prstGeom>
+                  </pic:spPr>
+                </pic:pic>
+              </a:graphicData>
+            </a:graphic>
+            <wp14:sizeRelH relativeFrom="page">
+              <wp14:pctWidth>0</wp14:pctWidth>
+            </wp14:sizeRelH>
+            <wp14:sizeRelV relativeFrom="page">
+              <wp14:pctHeight>0</wp14:pctHeight>
+            </wp14:sizeRelV>
+          </wp:anchor>
+        </w:drawing>
+      </w:r>
+    </w:p>
+    <w:p>
+      <w:r>
+        <w:br w:type="page"/>
+      </w:r>
+    </w:p>
+    <w:p>
+      <w:pPr>
+        <w:pStyle w:val="Prrafodelista"/>
+        <w:numPr>
+          <w:ilvl w:val="0"/>
+          <w:numId w:val="5"/>
+        </w:numPr>
+      </w:pPr>
+      <w:r>
+        <w:lastRenderedPageBreak/>
+        <w:t>"/api/</w:t>
+      </w:r>
+      <w:proofErr w:type="spellStart"/>
+      <w:r>
+        <w:t>device</w:t>
+      </w:r>
+      <w:proofErr w:type="spellEnd"/>
+      <w:proofErr w:type="gramStart"/>
+      <w:r>
+        <w:t>/:</w:t>
+      </w:r>
+      <w:proofErr w:type="spellStart"/>
+      <w:r>
+        <w:t>idusuario</w:t>
+      </w:r>
+      <w:proofErr w:type="spellEnd"/>
+      <w:proofErr w:type="gramEnd"/>
+      <w:r>
+        <w:t>"</w:t>
+      </w:r>
+    </w:p>
+    <w:p>
+      <w:pPr>
+        <w:pStyle w:val="Prrafodelista"/>
+      </w:pPr>
+    </w:p>
+    <w:p>
+      <w:pPr>
+        <w:pStyle w:val="Prrafodelista"/>
+      </w:pPr>
+      <w:r>
+        <w:t>Dado el id del usuario, permite visualizar una lista de dispositivos que tiene dicho usuario dado de alta. Como es un GET, no tiene cuerpo.</w:t>
+      </w:r>
+    </w:p>
+    <w:p>
+      <w:pPr>
+        <w:pStyle w:val="Prrafodelista"/>
+      </w:pPr>
+      <w:r>
+        <w:rPr>
+          <w:noProof/>
+        </w:rPr>
+        <w:drawing>
+          <wp:anchor distT="0" distB="0" distL="114300" distR="114300" simplePos="0" relativeHeight="251677696" behindDoc="0" locked="0" layoutInCell="1" allowOverlap="1" wp14:anchorId="0DBCC7D8" wp14:editId="15313E7E">
+            <wp:simplePos x="0" y="0"/>
+            <wp:positionH relativeFrom="margin">
+              <wp:align>center</wp:align>
+            </wp:positionH>
+            <wp:positionV relativeFrom="paragraph">
+              <wp:posOffset>116840</wp:posOffset>
+            </wp:positionV>
+            <wp:extent cx="6477000" cy="3835627"/>
+            <wp:effectExtent l="0" t="0" r="0" b="0"/>
+            <wp:wrapNone/>
+            <wp:docPr id="16" name="Imagen 16"/>
+            <wp:cNvGraphicFramePr>
+              <a:graphicFrameLocks xmlns:a="http://schemas.openxmlformats.org/drawingml/2006/main" noChangeAspect="1"/>
+            </wp:cNvGraphicFramePr>
+            <a:graphic xmlns:a="http://schemas.openxmlformats.org/drawingml/2006/main">
+              <a:graphicData uri="http://schemas.openxmlformats.org/drawingml/2006/picture">
+                <pic:pic xmlns:pic="http://schemas.openxmlformats.org/drawingml/2006/picture">
+                  <pic:nvPicPr>
+                    <pic:cNvPr id="1" name=""/>
+                    <pic:cNvPicPr/>
+                  </pic:nvPicPr>
+                  <pic:blipFill>
+                    <a:blip r:embed="rId26">
+                      <a:extLst>
+                        <a:ext uri="{28A0092B-C50C-407E-A947-70E740481C1C}">
+                          <a14:useLocalDpi xmlns:a14="http://schemas.microsoft.com/office/drawing/2010/main" val="0"/>
+                        </a:ext>
+                      </a:extLst>
+                    </a:blip>
+                    <a:stretch>
+                      <a:fillRect/>
+                    </a:stretch>
+                  </pic:blipFill>
+                  <pic:spPr>
+                    <a:xfrm>
+                      <a:off x="0" y="0"/>
+                      <a:ext cx="6477000" cy="3835627"/>
+                    </a:xfrm>
+                    <a:prstGeom prst="rect">
+                      <a:avLst/>
+                    </a:prstGeom>
+                  </pic:spPr>
+                </pic:pic>
+              </a:graphicData>
+            </a:graphic>
+            <wp14:sizeRelH relativeFrom="page">
+              <wp14:pctWidth>0</wp14:pctWidth>
+            </wp14:sizeRelH>
+            <wp14:sizeRelV relativeFrom="page">
+              <wp14:pctHeight>0</wp14:pctHeight>
+            </wp14:sizeRelV>
+          </wp:anchor>
+        </w:drawing>
+      </w:r>
+    </w:p>
+    <w:p>
+      <w:pPr>
+        <w:pStyle w:val="Prrafodelista"/>
+      </w:pPr>
+    </w:p>
+    <w:p/>
+    <w:p>
+      <w:pPr>
+        <w:pStyle w:val="Ttulo2"/>
+      </w:pPr>
+    </w:p>
+    <w:p>
+      <w:pPr>
+        <w:pStyle w:val="Ttulo2"/>
+      </w:pPr>
+    </w:p>
+    <w:p>
+      <w:pPr>
+        <w:pStyle w:val="Ttulo2"/>
+      </w:pPr>
+    </w:p>
+    <w:p>
+      <w:pPr>
+        <w:pStyle w:val="Ttulo2"/>
+      </w:pPr>
+    </w:p>
+    <w:p>
+      <w:pPr>
+        <w:pStyle w:val="Ttulo2"/>
+      </w:pPr>
+    </w:p>
+    <w:p>
+      <w:pPr>
+        <w:pStyle w:val="Ttulo2"/>
+      </w:pPr>
+    </w:p>
+    <w:p>
+      <w:pPr>
+        <w:pStyle w:val="Ttulo2"/>
+      </w:pPr>
+    </w:p>
+    <w:p>
+      <w:pPr>
+        <w:pStyle w:val="Ttulo2"/>
+      </w:pPr>
+    </w:p>
+    <w:p>
+      <w:pPr>
+        <w:pStyle w:val="Ttulo2"/>
+      </w:pPr>
+    </w:p>
+    <w:p>
+      <w:pPr>
+        <w:pStyle w:val="Ttulo2"/>
+      </w:pPr>
+    </w:p>
+    <w:p>
+      <w:pPr>
+        <w:pStyle w:val="Ttulo2"/>
+      </w:pPr>
+    </w:p>
+    <w:p>
+      <w:pPr>
+        <w:pStyle w:val="Ttulo2"/>
+      </w:pPr>
+    </w:p>
+    <w:p>
+      <w:pPr>
+        <w:pStyle w:val="Ttulo2"/>
+      </w:pPr>
+    </w:p>
+    <w:p>
+      <w:pPr>
+        <w:pStyle w:val="Ttulo2"/>
+      </w:pPr>
+    </w:p>
+    <w:p/>
+    <w:p>
+      <w:pPr>
+        <w:pStyle w:val="Prrafodelista"/>
+        <w:numPr>
+          <w:ilvl w:val="0"/>
+          <w:numId w:val="5"/>
+        </w:numPr>
+      </w:pPr>
+      <w:r>
+        <w:t>"/api/</w:t>
+      </w:r>
+      <w:proofErr w:type="spellStart"/>
+      <w:r>
+        <w:t>device</w:t>
+      </w:r>
+      <w:proofErr w:type="spellEnd"/>
+      <w:r>
+        <w:t>/sensor</w:t>
+      </w:r>
+      <w:proofErr w:type="gramStart"/>
+      <w:r>
+        <w:t>/:</w:t>
+      </w:r>
+      <w:proofErr w:type="spellStart"/>
+      <w:r>
+        <w:t>idsensor</w:t>
+      </w:r>
+      <w:proofErr w:type="spellEnd"/>
+      <w:proofErr w:type="gramEnd"/>
+      <w:r>
+        <w:t>"</w:t>
+      </w:r>
+    </w:p>
+    <w:p>
+      <w:pPr>
+        <w:pStyle w:val="Prrafodelista"/>
+      </w:pPr>
+    </w:p>
+    <w:p>
+      <w:pPr>
+        <w:pStyle w:val="Prrafodelista"/>
+      </w:pPr>
+      <w:r>
+        <w:t>Dado el id del dispositivo, carga una lista de sensores vinculados a dicho dispositivo. Como es un GET, no tiene cuerpo.</w:t>
+      </w:r>
+    </w:p>
+    <w:p>
+      <w:pPr>
+        <w:pStyle w:val="Prrafodelista"/>
+      </w:pPr>
+      <w:r>
+        <w:rPr>
+          <w:noProof/>
+        </w:rPr>
+        <w:drawing>
+          <wp:anchor distT="0" distB="0" distL="114300" distR="114300" simplePos="0" relativeHeight="251678720" behindDoc="0" locked="0" layoutInCell="1" allowOverlap="1" wp14:anchorId="4E4865BF" wp14:editId="3F4936E5">
+            <wp:simplePos x="0" y="0"/>
+            <wp:positionH relativeFrom="column">
+              <wp:posOffset>-613410</wp:posOffset>
+            </wp:positionH>
+            <wp:positionV relativeFrom="paragraph">
+              <wp:posOffset>69850</wp:posOffset>
+            </wp:positionV>
+            <wp:extent cx="6562725" cy="3047954"/>
+            <wp:effectExtent l="0" t="0" r="0" b="635"/>
+            <wp:wrapNone/>
+            <wp:docPr id="17" name="Imagen 17"/>
+            <wp:cNvGraphicFramePr>
+              <a:graphicFrameLocks xmlns:a="http://schemas.openxmlformats.org/drawingml/2006/main" noChangeAspect="1"/>
+            </wp:cNvGraphicFramePr>
+            <a:graphic xmlns:a="http://schemas.openxmlformats.org/drawingml/2006/main">
+              <a:graphicData uri="http://schemas.openxmlformats.org/drawingml/2006/picture">
+                <pic:pic xmlns:pic="http://schemas.openxmlformats.org/drawingml/2006/picture">
+                  <pic:nvPicPr>
+                    <pic:cNvPr id="1" name=""/>
+                    <pic:cNvPicPr/>
+                  </pic:nvPicPr>
+                  <pic:blipFill>
+                    <a:blip r:embed="rId27">
+                      <a:extLst>
+                        <a:ext uri="{28A0092B-C50C-407E-A947-70E740481C1C}">
+                          <a14:useLocalDpi xmlns:a14="http://schemas.microsoft.com/office/drawing/2010/main" val="0"/>
+                        </a:ext>
+                      </a:extLst>
+                    </a:blip>
+                    <a:stretch>
+                      <a:fillRect/>
+                    </a:stretch>
+                  </pic:blipFill>
+                  <pic:spPr>
+                    <a:xfrm>
+                      <a:off x="0" y="0"/>
+                      <a:ext cx="6593976" cy="3062468"/>
+                    </a:xfrm>
+                    <a:prstGeom prst="rect">
+                      <a:avLst/>
+                    </a:prstGeom>
+                  </pic:spPr>
+                </pic:pic>
+              </a:graphicData>
+            </a:graphic>
+            <wp14:sizeRelH relativeFrom="page">
+              <wp14:pctWidth>0</wp14:pctWidth>
+            </wp14:sizeRelH>
+            <wp14:sizeRelV relativeFrom="page">
+              <wp14:pctHeight>0</wp14:pctHeight>
+            </wp14:sizeRelV>
+          </wp:anchor>
+        </w:drawing>
+      </w:r>
+    </w:p>
+    <w:p>
+      <w:pPr>
+        <w:pStyle w:val="Prrafodelista"/>
+      </w:pPr>
+    </w:p>
+    <w:p>
+      <w:pPr>
+        <w:pStyle w:val="Ttulo2"/>
+      </w:pPr>
+    </w:p>
+    <w:p>
+      <w:pPr>
+        <w:rPr>
+          <w:rFonts w:asciiTheme="majorHAnsi" w:eastAsiaTheme="majorEastAsia" w:hAnsiTheme="majorHAnsi" w:cstheme="majorBidi"/>
+          <w:color w:val="2F5496" w:themeColor="accent1" w:themeShade="BF"/>
+          <w:sz w:val="26"/>
+          <w:szCs w:val="26"/>
+        </w:rPr>
+      </w:pPr>
+      <w:r>
+        <w:br w:type="page"/>
+      </w:r>
+    </w:p>
+    <w:p>
+      <w:pPr>
+        <w:pStyle w:val="Prrafodelista"/>
+        <w:numPr>
+          <w:ilvl w:val="0"/>
+          <w:numId w:val="5"/>
+        </w:numPr>
+      </w:pPr>
+      <w:r>
+        <w:lastRenderedPageBreak/>
+        <w:t>"/api/</w:t>
+      </w:r>
+      <w:proofErr w:type="spellStart"/>
+      <w:r>
+        <w:t>device</w:t>
+      </w:r>
+      <w:proofErr w:type="spellEnd"/>
+      <w:r>
+        <w:t>/sensor/</w:t>
+      </w:r>
+      <w:proofErr w:type="spellStart"/>
+      <w:r>
+        <w:t>values</w:t>
+      </w:r>
+      <w:proofErr w:type="spellEnd"/>
+      <w:proofErr w:type="gramStart"/>
+      <w:r>
+        <w:t>/:</w:t>
+      </w:r>
+      <w:proofErr w:type="spellStart"/>
+      <w:r>
+        <w:t>idSensor</w:t>
+      </w:r>
+      <w:proofErr w:type="spellEnd"/>
+      <w:proofErr w:type="gramEnd"/>
+      <w:r>
+        <w:t>"</w:t>
+      </w:r>
+    </w:p>
+    <w:p>
+      <w:pPr>
+        <w:pStyle w:val="Prrafodelista"/>
+      </w:pPr>
+    </w:p>
+    <w:p>
+      <w:pPr>
+        <w:pStyle w:val="Prrafodelista"/>
+      </w:pPr>
+      <w:r>
+        <w:t xml:space="preserve">Dado el id del sensor, mostrará una tabla con todos los valores leídos </w:t>
+      </w:r>
+      <w:r>
+        <w:t>por dicho sensor. Como es un GET, no tiene cuerpo.</w:t>
+      </w:r>
+    </w:p>
+    <w:p>
+      <w:pPr>
+        <w:pStyle w:val="Prrafodelista"/>
+      </w:pPr>
+      <w:r>
+        <w:rPr>
+          <w:noProof/>
+        </w:rPr>
+        <w:drawing>
+          <wp:anchor distT="0" distB="0" distL="114300" distR="114300" simplePos="0" relativeHeight="251679744" behindDoc="0" locked="0" layoutInCell="1" allowOverlap="1" wp14:anchorId="6CEDED1D" wp14:editId="6112FB56">
+            <wp:simplePos x="0" y="0"/>
+            <wp:positionH relativeFrom="margin">
+              <wp:align>center</wp:align>
+            </wp:positionH>
+            <wp:positionV relativeFrom="paragraph">
+              <wp:posOffset>126365</wp:posOffset>
+            </wp:positionV>
+            <wp:extent cx="6419850" cy="3641090"/>
+            <wp:effectExtent l="0" t="0" r="0" b="0"/>
+            <wp:wrapNone/>
+            <wp:docPr id="18" name="Imagen 18"/>
+            <wp:cNvGraphicFramePr>
+              <a:graphicFrameLocks xmlns:a="http://schemas.openxmlformats.org/drawingml/2006/main" noChangeAspect="1"/>
+            </wp:cNvGraphicFramePr>
+            <a:graphic xmlns:a="http://schemas.openxmlformats.org/drawingml/2006/main">
+              <a:graphicData uri="http://schemas.openxmlformats.org/drawingml/2006/picture">
+                <pic:pic xmlns:pic="http://schemas.openxmlformats.org/drawingml/2006/picture">
+                  <pic:nvPicPr>
+                    <pic:cNvPr id="1" name=""/>
+                    <pic:cNvPicPr/>
+                  </pic:nvPicPr>
+                  <pic:blipFill>
+                    <a:blip r:embed="rId28">
+                      <a:extLst>
+                        <a:ext uri="{28A0092B-C50C-407E-A947-70E740481C1C}">
+                          <a14:useLocalDpi xmlns:a14="http://schemas.microsoft.com/office/drawing/2010/main" val="0"/>
+                        </a:ext>
+                      </a:extLst>
+                    </a:blip>
+                    <a:stretch>
+                      <a:fillRect/>
+                    </a:stretch>
+                  </pic:blipFill>
+                  <pic:spPr>
+                    <a:xfrm>
+                      <a:off x="0" y="0"/>
+                      <a:ext cx="6419850" cy="3641090"/>
+                    </a:xfrm>
+                    <a:prstGeom prst="rect">
+                      <a:avLst/>
+                    </a:prstGeom>
+                  </pic:spPr>
+                </pic:pic>
+              </a:graphicData>
+            </a:graphic>
+            <wp14:sizeRelH relativeFrom="page">
+              <wp14:pctWidth>0</wp14:pctWidth>
+            </wp14:sizeRelH>
+            <wp14:sizeRelV relativeFrom="page">
+              <wp14:pctHeight>0</wp14:pctHeight>
+            </wp14:sizeRelV>
+          </wp:anchor>
+        </w:drawing>
+      </w:r>
+    </w:p>
+    <w:p>
+      <w:pPr>
+        <w:pStyle w:val="Prrafodelista"/>
+      </w:pPr>
+    </w:p>
+    <w:p/>
+    <w:p>
+      <w:pPr>
+        <w:pStyle w:val="Ttulo2"/>
+      </w:pPr>
+    </w:p>
+    <w:p>
+      <w:pPr>
+        <w:pStyle w:val="Ttulo2"/>
+      </w:pPr>
+    </w:p>
+    <w:p>
+      <w:pPr>
+        <w:pStyle w:val="Ttulo2"/>
+      </w:pPr>
+    </w:p>
+    <w:p>
+      <w:pPr>
+        <w:pStyle w:val="Ttulo2"/>
+      </w:pPr>
+    </w:p>
+    <w:p>
+      <w:pPr>
+        <w:pStyle w:val="Ttulo2"/>
+      </w:pPr>
+    </w:p>
+    <w:p>
+      <w:pPr>
+        <w:pStyle w:val="Ttulo2"/>
+      </w:pPr>
+    </w:p>
+    <w:p>
+      <w:pPr>
+        <w:pStyle w:val="Ttulo2"/>
+      </w:pPr>
+    </w:p>
+    <w:p>
+      <w:pPr>
+        <w:pStyle w:val="Ttulo2"/>
+      </w:pPr>
+    </w:p>
+    <w:p>
+      <w:pPr>
+        <w:pStyle w:val="Ttulo2"/>
+      </w:pPr>
+    </w:p>
+    <w:p>
+      <w:pPr>
+        <w:pStyle w:val="Ttulo2"/>
+      </w:pPr>
+    </w:p>
+    <w:p>
+      <w:pPr>
+        <w:pStyle w:val="Ttulo2"/>
+      </w:pPr>
+    </w:p>
+    <w:p>
+      <w:pPr>
+        <w:pStyle w:val="Ttulo2"/>
+      </w:pPr>
+    </w:p>
+    <w:p>
+      <w:pPr>
+        <w:pStyle w:val="Ttulo2"/>
+      </w:pPr>
+    </w:p>
+    <w:p>
+      <w:pPr>
+        <w:pStyle w:val="Ttulo2"/>
+      </w:pPr>
+    </w:p>
+    <w:p>
+      <w:pPr>
+        <w:pStyle w:val="Prrafodelista"/>
+        <w:numPr>
+          <w:ilvl w:val="0"/>
+          <w:numId w:val="5"/>
+        </w:numPr>
+      </w:pPr>
+      <w:r>
+        <w:t>"/api/</w:t>
+      </w:r>
+      <w:proofErr w:type="spellStart"/>
+      <w:r>
+        <w:t>device</w:t>
+      </w:r>
+      <w:proofErr w:type="spellEnd"/>
+      <w:r>
+        <w:t>/sensor/riego</w:t>
+      </w:r>
+      <w:proofErr w:type="gramStart"/>
+      <w:r>
+        <w:t>/:</w:t>
+      </w:r>
+      <w:proofErr w:type="spellStart"/>
+      <w:r>
+        <w:t>idsensor</w:t>
+      </w:r>
+      <w:proofErr w:type="spellEnd"/>
+      <w:proofErr w:type="gramEnd"/>
+      <w:r>
+        <w:t>"</w:t>
+      </w:r>
+    </w:p>
+    <w:p>
+      <w:pPr>
+        <w:pStyle w:val="Prrafodelista"/>
+      </w:pPr>
+    </w:p>
+    <w:p>
+      <w:pPr>
+        <w:pStyle w:val="Prrafodelista"/>
+      </w:pPr>
+      <w:r>
+        <w:t>Dado el id del sensor, mostrará un registro de los riegos que se han realizado dicho sensor. Como es un GET, no lleva cuerpo.</w:t>
+      </w:r>
+    </w:p>
+    <w:p>
+      <w:pPr>
+        <w:pStyle w:val="Prrafodelista"/>
+      </w:pPr>
+      <w:r>
+        <w:rPr>
+          <w:noProof/>
+        </w:rPr>
+        <w:drawing>
+          <wp:anchor distT="0" distB="0" distL="114300" distR="114300" simplePos="0" relativeHeight="251680768" behindDoc="0" locked="0" layoutInCell="1" allowOverlap="1" wp14:anchorId="4835A87B" wp14:editId="3B3093FA">
+            <wp:simplePos x="0" y="0"/>
+            <wp:positionH relativeFrom="margin">
+              <wp:align>center</wp:align>
+            </wp:positionH>
+            <wp:positionV relativeFrom="paragraph">
+              <wp:posOffset>60325</wp:posOffset>
+            </wp:positionV>
+            <wp:extent cx="6419850" cy="3216275"/>
+            <wp:effectExtent l="0" t="0" r="0" b="3175"/>
+            <wp:wrapNone/>
+            <wp:docPr id="19" name="Imagen 19"/>
+            <wp:cNvGraphicFramePr>
+              <a:graphicFrameLocks xmlns:a="http://schemas.openxmlformats.org/drawingml/2006/main" noChangeAspect="1"/>
+            </wp:cNvGraphicFramePr>
+            <a:graphic xmlns:a="http://schemas.openxmlformats.org/drawingml/2006/main">
+              <a:graphicData uri="http://schemas.openxmlformats.org/drawingml/2006/picture">
+                <pic:pic xmlns:pic="http://schemas.openxmlformats.org/drawingml/2006/picture">
+                  <pic:nvPicPr>
+                    <pic:cNvPr id="1" name=""/>
+                    <pic:cNvPicPr/>
+                  </pic:nvPicPr>
+                  <pic:blipFill>
+                    <a:blip r:embed="rId29">
+                      <a:extLst>
+                        <a:ext uri="{28A0092B-C50C-407E-A947-70E740481C1C}">
+                          <a14:useLocalDpi xmlns:a14="http://schemas.microsoft.com/office/drawing/2010/main" val="0"/>
+                        </a:ext>
+                      </a:extLst>
+                    </a:blip>
+                    <a:stretch>
+                      <a:fillRect/>
+                    </a:stretch>
+                  </pic:blipFill>
+                  <pic:spPr>
+                    <a:xfrm>
+                      <a:off x="0" y="0"/>
+                      <a:ext cx="6419850" cy="3216275"/>
+                    </a:xfrm>
+                    <a:prstGeom prst="rect">
+                      <a:avLst/>
+                    </a:prstGeom>
+                  </pic:spPr>
+                </pic:pic>
+              </a:graphicData>
+            </a:graphic>
+            <wp14:sizeRelH relativeFrom="page">
+              <wp14:pctWidth>0</wp14:pctWidth>
+            </wp14:sizeRelH>
+            <wp14:sizeRelV relativeFrom="page">
+              <wp14:pctHeight>0</wp14:pctHeight>
+            </wp14:sizeRelV>
+          </wp:anchor>
+        </w:drawing>
+      </w:r>
+    </w:p>
+    <w:p>
+      <w:pPr>
+        <w:pStyle w:val="Prrafodelista"/>
+      </w:pPr>
+    </w:p>
+    <w:p>
+      <w:pPr>
+        <w:pStyle w:val="Ttulo2"/>
+      </w:pPr>
+    </w:p>
+    <w:p>
+      <w:pPr>
+        <w:rPr>
+          <w:rFonts w:asciiTheme="majorHAnsi" w:eastAsiaTheme="majorEastAsia" w:hAnsiTheme="majorHAnsi" w:cstheme="majorBidi"/>
+          <w:color w:val="2F5496" w:themeColor="accent1" w:themeShade="BF"/>
+          <w:sz w:val="26"/>
+          <w:szCs w:val="26"/>
+        </w:rPr>
+      </w:pPr>
+      <w:r>
+        <w:br w:type="page"/>
+      </w:r>
+    </w:p>
+    <w:p>
+      <w:pPr>
+        <w:pStyle w:val="Ttulo2"/>
+      </w:pPr>
+      <w:bookmarkStart w:id="10" w:name="_Toc37490846"/>
+      <w:r>
+        <w:lastRenderedPageBreak/>
+        <w:t>3.3.- PUT</w:t>
+      </w:r>
+      <w:bookmarkEnd w:id="10"/>
+    </w:p>
+    <w:p/>
+    <w:p>
+      <w:r>
+        <w:t>Usaremos los PUT para hacer UPDATE en la BBDD.</w:t>
+      </w:r>
+    </w:p>
+    <w:p/>
+    <w:p>
+      <w:pPr>
+        <w:pStyle w:val="Prrafodelista"/>
+        <w:numPr>
+          <w:ilvl w:val="0"/>
+          <w:numId w:val="5"/>
+        </w:numPr>
+      </w:pPr>
+      <w:r>
+        <w:t>"/api/</w:t>
+      </w:r>
+      <w:proofErr w:type="spellStart"/>
+      <w:r>
+        <w:t>user</w:t>
+      </w:r>
+      <w:proofErr w:type="spellEnd"/>
+      <w:proofErr w:type="gramStart"/>
+      <w:r>
+        <w:t>/:</w:t>
+      </w:r>
+      <w:proofErr w:type="spellStart"/>
+      <w:r>
+        <w:t>idusuario</w:t>
+      </w:r>
+      <w:proofErr w:type="spellEnd"/>
+      <w:proofErr w:type="gramEnd"/>
+      <w:r>
+        <w:t>"</w:t>
+      </w:r>
+    </w:p>
+    <w:p>
+      <w:pPr>
+        <w:pStyle w:val="Prrafodelista"/>
+      </w:pPr>
+    </w:p>
+    <w:p>
+      <w:pPr>
+        <w:pStyle w:val="Prrafodelista"/>
+      </w:pPr>
+      <w:r>
+        <w:t>Dado el id del usuario, se actualizarán los datos de dicho usuario con los datos rellenados en un formulario.</w:t>
+      </w:r>
+    </w:p>
+    <w:p>
+      <w:pPr>
+        <w:pStyle w:val="Prrafodelista"/>
+      </w:pPr>
+    </w:p>
+    <w:p>
+      <w:pPr>
+        <w:pStyle w:val="Prrafodelista"/>
+      </w:pPr>
+      <w:r>
+        <w:t>El cuerpo es el siguiente:</w:t>
+      </w:r>
+    </w:p>
+    <w:p>
+      <w:pPr>
+        <w:pStyle w:val="Prrafodelista"/>
+      </w:pPr>
+    </w:p>
+    <w:p>
+      <w:pPr>
+        <w:pStyle w:val="Prrafodelista"/>
+      </w:pPr>
+    </w:p>
+    <w:p/>
+    <w:p>
+      <w:pPr>
+        <w:pStyle w:val="Ttulo2"/>
+      </w:pPr>
+      <w:bookmarkStart w:id="11" w:name="_Toc37490847"/>
+      <w:r>
+        <w:t>3.4.- DELETE</w:t>
+      </w:r>
+      <w:bookmarkEnd w:id="11"/>
     </w:p>
     <w:p/>
     <w:p/>
     <w:sectPr>
-      <w:headerReference w:type="even" r:id="rId24"/>
-      <w:headerReference w:type="default" r:id="rId25"/>
-      <w:footerReference w:type="even" r:id="rId26"/>
-      <w:footerReference w:type="default" r:id="rId27"/>
-      <w:headerReference w:type="first" r:id="rId28"/>
-      <w:footerReference w:type="first" r:id="rId29"/>
+      <w:headerReference w:type="even" r:id="rId30"/>
+      <w:headerReference w:type="default" r:id="rId31"/>
+      <w:footerReference w:type="even" r:id="rId32"/>
+      <w:footerReference w:type="default" r:id="rId33"/>
+      <w:headerReference w:type="first" r:id="rId34"/>
+      <w:footerReference w:type="first" r:id="rId35"/>
       <w:pgSz w:w="11906" w:h="16838"/>
       <w:pgMar w:top="1417" w:right="1701" w:bottom="1417" w:left="1701" w:header="708" w:footer="708" w:gutter="0"/>
       <w:pgNumType w:start="0"/>
@@ -6123,12 +7475,14 @@
     <w:rsid w:val="0007302D"/>
     <w:rsid w:val="000D01C5"/>
     <w:rsid w:val="002F593D"/>
+    <w:rsid w:val="00455EB1"/>
     <w:rsid w:val="00684DA0"/>
     <w:rsid w:val="0071702B"/>
-    <w:rsid w:val="008C1298"/>
     <w:rsid w:val="009564C6"/>
     <w:rsid w:val="00BE51A0"/>
     <w:rsid w:val="00C40C72"/>
+    <w:rsid w:val="00CF1F77"/>
+    <w:rsid w:val="00FA09C4"/>
   </w:rsids>
   <m:mathPr>
     <m:mathFont m:val="Cambria Math"/>
@@ -6915,7 +8269,7 @@
 </file>
 
 <file path=customXml/itemProps2.xml><?xml version="1.0" encoding="utf-8"?>
-<ds:datastoreItem xmlns:ds="http://schemas.openxmlformats.org/officeDocument/2006/customXml" ds:itemID="{3BFE3352-1D6E-4808-8103-4938F0B635C5}">
+<ds:datastoreItem xmlns:ds="http://schemas.openxmlformats.org/officeDocument/2006/customXml" ds:itemID="{A62191D5-2F89-468F-8859-7F4D256CD96E}">
   <ds:schemaRefs>
     <ds:schemaRef ds:uri="http://schemas.openxmlformats.org/officeDocument/2006/bibliography"/>
   </ds:schemaRefs>

</xml_diff>

<commit_message>
Preparado para la tercera entrega
</commit_message>
<xml_diff>
--- a/Trabajo DAD.docx
+++ b/Trabajo DAD.docx
@@ -2,10 +2,8 @@
 <file path=word/document.xml><?xml version="1.0" encoding="utf-8"?>
 <w:document xmlns:wpc="http://schemas.microsoft.com/office/word/2010/wordprocessingCanvas" xmlns:cx="http://schemas.microsoft.com/office/drawing/2014/chartex" xmlns:cx1="http://schemas.microsoft.com/office/drawing/2015/9/8/chartex" xmlns:cx2="http://schemas.microsoft.com/office/drawing/2015/10/21/chartex" xmlns:cx3="http://schemas.microsoft.com/office/drawing/2016/5/9/chartex" xmlns:cx4="http://schemas.microsoft.com/office/drawing/2016/5/10/chartex" xmlns:cx5="http://schemas.microsoft.com/office/drawing/2016/5/11/chartex" xmlns:cx6="http://schemas.microsoft.com/office/drawing/2016/5/12/chartex" xmlns:cx7="http://schemas.microsoft.com/office/drawing/2016/5/13/chartex" xmlns:cx8="http://schemas.microsoft.com/office/drawing/2016/5/14/chartex" xmlns:mc="http://schemas.openxmlformats.org/markup-compatibility/2006" xmlns:aink="http://schemas.microsoft.com/office/drawing/2016/ink" xmlns:am3d="http://schemas.microsoft.com/office/drawing/2017/model3d" xmlns:o="urn:schemas-microsoft-com:office:office" xmlns:r="http://schemas.openxmlformats.org/officeDocument/2006/relationships" xmlns:m="http://schemas.openxmlformats.org/officeDocument/2006/math" xmlns:v="urn:schemas-microsoft-com:vml" xmlns:wp14="http://schemas.microsoft.com/office/word/2010/wordprocessingDrawing" xmlns:wp="http://schemas.openxmlformats.org/drawingml/2006/wordprocessingDrawing" xmlns:w10="urn:schemas-microsoft-com:office:word" xmlns:w="http://schemas.openxmlformats.org/wordprocessingml/2006/main" xmlns:w14="http://schemas.microsoft.com/office/word/2010/wordml" xmlns:w15="http://schemas.microsoft.com/office/word/2012/wordml" xmlns:w16cid="http://schemas.microsoft.com/office/word/2016/wordml/cid" xmlns:w16se="http://schemas.microsoft.com/office/word/2015/wordml/symex" xmlns:wpg="http://schemas.microsoft.com/office/word/2010/wordprocessingGroup" xmlns:wpi="http://schemas.microsoft.com/office/word/2010/wordprocessingInk" xmlns:wne="http://schemas.microsoft.com/office/word/2006/wordml" xmlns:wps="http://schemas.microsoft.com/office/word/2010/wordprocessingShape" mc:Ignorable="w14 w15 w16se w16cid wp14">
   <w:body>
-    <w:bookmarkStart w:id="0" w:name="_GoBack" w:displacedByCustomXml="next"/>
+    <w:bookmarkStart w:id="0" w:name="_Hlk33860200" w:displacedByCustomXml="next"/>
     <w:bookmarkEnd w:id="0" w:displacedByCustomXml="next"/>
-    <w:bookmarkStart w:id="1" w:name="_Hlk33860200" w:displacedByCustomXml="next"/>
-    <w:bookmarkEnd w:id="1" w:displacedByCustomXml="next"/>
     <w:sdt>
       <w:sdtPr>
         <w:rPr>
@@ -540,7 +538,7 @@
           <w:r>
             <w:fldChar w:fldCharType="separate"/>
           </w:r>
-          <w:hyperlink w:anchor="_Toc37490838" w:history="1">
+          <w:hyperlink w:anchor="_Toc37664889" w:history="1">
             <w:r>
               <w:rPr>
                 <w:rStyle w:val="Hipervnculo"/>
@@ -567,7 +565,7 @@
                 <w:noProof/>
                 <w:webHidden/>
               </w:rPr>
-              <w:instrText xml:space="preserve"> PAGEREF _Toc37490838 \h </w:instrText>
+              <w:instrText xml:space="preserve"> PAGEREF _Toc37664889 \h </w:instrText>
             </w:r>
             <w:r>
               <w:rPr>
@@ -610,7 +608,7 @@
               <w:lang w:eastAsia="es-ES"/>
             </w:rPr>
           </w:pPr>
-          <w:hyperlink w:anchor="_Toc37490839" w:history="1">
+          <w:hyperlink w:anchor="_Toc37664890" w:history="1">
             <w:r>
               <w:rPr>
                 <w:rStyle w:val="Hipervnculo"/>
@@ -637,7 +635,7 @@
                 <w:noProof/>
                 <w:webHidden/>
               </w:rPr>
-              <w:instrText xml:space="preserve"> PAGEREF _Toc37490839 \h </w:instrText>
+              <w:instrText xml:space="preserve"> PAGEREF _Toc37664890 \h </w:instrText>
             </w:r>
             <w:r>
               <w:rPr>
@@ -680,7 +678,7 @@
               <w:lang w:eastAsia="es-ES"/>
             </w:rPr>
           </w:pPr>
-          <w:hyperlink w:anchor="_Toc37490840" w:history="1">
+          <w:hyperlink w:anchor="_Toc37664891" w:history="1">
             <w:r>
               <w:rPr>
                 <w:rStyle w:val="Hipervnculo"/>
@@ -707,7 +705,7 @@
                 <w:noProof/>
                 <w:webHidden/>
               </w:rPr>
-              <w:instrText xml:space="preserve"> PAGEREF _Toc37490840 \h </w:instrText>
+              <w:instrText xml:space="preserve"> PAGEREF _Toc37664891 \h </w:instrText>
             </w:r>
             <w:r>
               <w:rPr>
@@ -750,7 +748,7 @@
               <w:lang w:eastAsia="es-ES"/>
             </w:rPr>
           </w:pPr>
-          <w:hyperlink w:anchor="_Toc37490841" w:history="1">
+          <w:hyperlink w:anchor="_Toc37664892" w:history="1">
             <w:r>
               <w:rPr>
                 <w:rStyle w:val="Hipervnculo"/>
@@ -777,7 +775,7 @@
                 <w:noProof/>
                 <w:webHidden/>
               </w:rPr>
-              <w:instrText xml:space="preserve"> PAGEREF _Toc37490841 \h </w:instrText>
+              <w:instrText xml:space="preserve"> PAGEREF _Toc37664892 \h </w:instrText>
             </w:r>
             <w:r>
               <w:rPr>
@@ -820,7 +818,7 @@
               <w:lang w:eastAsia="es-ES"/>
             </w:rPr>
           </w:pPr>
-          <w:hyperlink w:anchor="_Toc37490842" w:history="1">
+          <w:hyperlink w:anchor="_Toc37664893" w:history="1">
             <w:r>
               <w:rPr>
                 <w:rStyle w:val="Hipervnculo"/>
@@ -847,7 +845,7 @@
                 <w:noProof/>
                 <w:webHidden/>
               </w:rPr>
-              <w:instrText xml:space="preserve"> PAGEREF _Toc37490842 \h </w:instrText>
+              <w:instrText xml:space="preserve"> PAGEREF _Toc37664893 \h </w:instrText>
             </w:r>
             <w:r>
               <w:rPr>
@@ -890,7 +888,7 @@
               <w:lang w:eastAsia="es-ES"/>
             </w:rPr>
           </w:pPr>
-          <w:hyperlink w:anchor="_Toc37490843" w:history="1">
+          <w:hyperlink w:anchor="_Toc37664894" w:history="1">
             <w:r>
               <w:rPr>
                 <w:rStyle w:val="Hipervnculo"/>
@@ -917,7 +915,7 @@
                 <w:noProof/>
                 <w:webHidden/>
               </w:rPr>
-              <w:instrText xml:space="preserve"> PAGEREF _Toc37490843 \h </w:instrText>
+              <w:instrText xml:space="preserve"> PAGEREF _Toc37664894 \h </w:instrText>
             </w:r>
             <w:r>
               <w:rPr>
@@ -960,7 +958,7 @@
               <w:lang w:eastAsia="es-ES"/>
             </w:rPr>
           </w:pPr>
-          <w:hyperlink w:anchor="_Toc37490844" w:history="1">
+          <w:hyperlink w:anchor="_Toc37664895" w:history="1">
             <w:r>
               <w:rPr>
                 <w:rStyle w:val="Hipervnculo"/>
@@ -987,7 +985,7 @@
                 <w:noProof/>
                 <w:webHidden/>
               </w:rPr>
-              <w:instrText xml:space="preserve"> PAGEREF _Toc37490844 \h </w:instrText>
+              <w:instrText xml:space="preserve"> PAGEREF _Toc37664895 \h </w:instrText>
             </w:r>
             <w:r>
               <w:rPr>
@@ -1030,7 +1028,7 @@
               <w:lang w:eastAsia="es-ES"/>
             </w:rPr>
           </w:pPr>
-          <w:hyperlink w:anchor="_Toc37490845" w:history="1">
+          <w:hyperlink w:anchor="_Toc37664896" w:history="1">
             <w:r>
               <w:rPr>
                 <w:rStyle w:val="Hipervnculo"/>
@@ -1057,7 +1055,7 @@
                 <w:noProof/>
                 <w:webHidden/>
               </w:rPr>
-              <w:instrText xml:space="preserve"> PAGEREF _Toc37490845 \h </w:instrText>
+              <w:instrText xml:space="preserve"> PAGEREF _Toc37664896 \h </w:instrText>
             </w:r>
             <w:r>
               <w:rPr>
@@ -1100,7 +1098,7 @@
               <w:lang w:eastAsia="es-ES"/>
             </w:rPr>
           </w:pPr>
-          <w:hyperlink w:anchor="_Toc37490846" w:history="1">
+          <w:hyperlink w:anchor="_Toc37664897" w:history="1">
             <w:r>
               <w:rPr>
                 <w:rStyle w:val="Hipervnculo"/>
@@ -1127,7 +1125,7 @@
                 <w:noProof/>
                 <w:webHidden/>
               </w:rPr>
-              <w:instrText xml:space="preserve"> PAGEREF _Toc37490846 \h </w:instrText>
+              <w:instrText xml:space="preserve"> PAGEREF _Toc37664897 \h </w:instrText>
             </w:r>
             <w:r>
               <w:rPr>
@@ -1170,7 +1168,7 @@
               <w:lang w:eastAsia="es-ES"/>
             </w:rPr>
           </w:pPr>
-          <w:hyperlink w:anchor="_Toc37490847" w:history="1">
+          <w:hyperlink w:anchor="_Toc37664898" w:history="1">
             <w:r>
               <w:rPr>
                 <w:rStyle w:val="Hipervnculo"/>
@@ -1197,7 +1195,7 @@
                 <w:noProof/>
                 <w:webHidden/>
               </w:rPr>
-              <w:instrText xml:space="preserve"> PAGEREF _Toc37490847 \h </w:instrText>
+              <w:instrText xml:space="preserve"> PAGEREF _Toc37664898 \h </w:instrText>
             </w:r>
             <w:r>
               <w:rPr>
@@ -1217,7 +1215,7 @@
                 <w:noProof/>
                 <w:webHidden/>
               </w:rPr>
-              <w:t>13</w:t>
+              <w:t>15</w:t>
             </w:r>
             <w:r>
               <w:rPr>
@@ -1243,12 +1241,14 @@
       <w:r>
         <w:br w:type="page"/>
       </w:r>
+      <w:bookmarkStart w:id="1" w:name="_GoBack"/>
+      <w:bookmarkEnd w:id="1"/>
     </w:p>
     <w:p>
       <w:pPr>
         <w:pStyle w:val="Ttulo1"/>
       </w:pPr>
-      <w:bookmarkStart w:id="2" w:name="_Toc37490838"/>
+      <w:bookmarkStart w:id="2" w:name="_Toc37664889"/>
       <w:r>
         <w:lastRenderedPageBreak/>
         <w:t>1.- PRIMERA ITERACIÓN</w:t>
@@ -1260,7 +1260,7 @@
       <w:pPr>
         <w:pStyle w:val="Ttulo2"/>
       </w:pPr>
-      <w:bookmarkStart w:id="3" w:name="_Toc37490839"/>
+      <w:bookmarkStart w:id="3" w:name="_Toc37664890"/>
       <w:r>
         <w:t>1.1.- Introducción</w:t>
       </w:r>
@@ -2418,7 +2418,7 @@
       <w:pPr>
         <w:pStyle w:val="Ttulo1"/>
       </w:pPr>
-      <w:bookmarkStart w:id="4" w:name="_Toc37490840"/>
+      <w:bookmarkStart w:id="4" w:name="_Toc37664891"/>
       <w:r>
         <w:t>2.- SEGUNDA ITERACIÓN</w:t>
       </w:r>
@@ -2441,7 +2441,7 @@
       <w:pPr>
         <w:pStyle w:val="Ttulo2"/>
       </w:pPr>
-      <w:bookmarkStart w:id="5" w:name="_Toc37490841"/>
+      <w:bookmarkStart w:id="5" w:name="_Toc37664892"/>
       <w:r>
         <w:t>2.1.- UML</w:t>
       </w:r>
@@ -2550,7 +2550,7 @@
       <w:pPr>
         <w:pStyle w:val="Ttulo2"/>
       </w:pPr>
-      <w:bookmarkStart w:id="6" w:name="_Toc37490842"/>
+      <w:bookmarkStart w:id="6" w:name="_Toc37664893"/>
       <w:r>
         <w:lastRenderedPageBreak/>
         <w:t>2.2.- ESQUEMA E/R</w:t>
@@ -2639,7 +2639,7 @@
       <w:pPr>
         <w:pStyle w:val="Ttulo1"/>
       </w:pPr>
-      <w:bookmarkStart w:id="7" w:name="_Toc37490843"/>
+      <w:bookmarkStart w:id="7" w:name="_Toc37664894"/>
       <w:r>
         <w:t>3.- TERCERA ITERACIÓN</w:t>
       </w:r>
@@ -2661,7 +2661,7 @@
       <w:pPr>
         <w:pStyle w:val="Ttulo2"/>
       </w:pPr>
-      <w:bookmarkStart w:id="8" w:name="_Toc37490844"/>
+      <w:bookmarkStart w:id="8" w:name="_Toc37664895"/>
       <w:r>
         <w:t>3.1.- P</w:t>
       </w:r>
@@ -4676,7 +4676,7 @@
       <w:pPr>
         <w:pStyle w:val="Ttulo2"/>
       </w:pPr>
-      <w:bookmarkStart w:id="9" w:name="_Toc37490845"/>
+      <w:bookmarkStart w:id="9" w:name="_Toc37664896"/>
       <w:r>
         <w:t>3.2.- GET</w:t>
       </w:r>
@@ -5786,7 +5786,7 @@
       <w:pPr>
         <w:pStyle w:val="Ttulo2"/>
       </w:pPr>
-      <w:bookmarkStart w:id="10" w:name="_Toc37490846"/>
+      <w:bookmarkStart w:id="10" w:name="_Toc37664897"/>
       <w:r>
         <w:lastRenderedPageBreak/>
         <w:t>3.3.- PUT</w:t>
@@ -5865,27 +5865,1275 @@
       <w:pPr>
         <w:pStyle w:val="Prrafodelista"/>
       </w:pPr>
+      <w:r>
+        <w:t>{</w:t>
+      </w:r>
+    </w:p>
+    <w:p>
+      <w:pPr>
+        <w:pStyle w:val="Prrafodelista"/>
+      </w:pPr>
+      <w:r>
+        <w:tab/>
+        <w:t>"</w:t>
+      </w:r>
+      <w:proofErr w:type="spellStart"/>
+      <w:r>
+        <w:t>user</w:t>
+      </w:r>
+      <w:proofErr w:type="spellEnd"/>
+      <w:proofErr w:type="gramStart"/>
+      <w:r>
+        <w:t>" :</w:t>
+      </w:r>
+      <w:proofErr w:type="gramEnd"/>
+      <w:r>
+        <w:t xml:space="preserve"> "plg225",</w:t>
+      </w:r>
+    </w:p>
+    <w:p>
+      <w:pPr>
+        <w:pStyle w:val="Prrafodelista"/>
+      </w:pPr>
+      <w:r>
+        <w:tab/>
+        <w:t>"</w:t>
+      </w:r>
+      <w:proofErr w:type="spellStart"/>
+      <w:r>
+        <w:t>pass</w:t>
+      </w:r>
+      <w:proofErr w:type="spellEnd"/>
+      <w:proofErr w:type="gramStart"/>
+      <w:r>
+        <w:t>" :</w:t>
+      </w:r>
+      <w:proofErr w:type="gramEnd"/>
+      <w:r>
+        <w:t xml:space="preserve"> "2563",</w:t>
+      </w:r>
+    </w:p>
+    <w:p>
+      <w:pPr>
+        <w:pStyle w:val="Prrafodelista"/>
+      </w:pPr>
+      <w:r>
+        <w:tab/>
+        <w:t>"</w:t>
+      </w:r>
+      <w:proofErr w:type="spellStart"/>
+      <w:r>
+        <w:t>name</w:t>
+      </w:r>
+      <w:proofErr w:type="spellEnd"/>
+      <w:proofErr w:type="gramStart"/>
+      <w:r>
+        <w:t>" :</w:t>
+      </w:r>
+      <w:proofErr w:type="gramEnd"/>
+      <w:r>
+        <w:t xml:space="preserve"> "Paco",</w:t>
+      </w:r>
+    </w:p>
+    <w:p>
+      <w:pPr>
+        <w:pStyle w:val="Prrafodelista"/>
+      </w:pPr>
+      <w:r>
+        <w:tab/>
+        <w:t>"</w:t>
+      </w:r>
+      <w:proofErr w:type="spellStart"/>
+      <w:r>
+        <w:t>surname</w:t>
+      </w:r>
+      <w:proofErr w:type="spellEnd"/>
+      <w:proofErr w:type="gramStart"/>
+      <w:r>
+        <w:t>" :</w:t>
+      </w:r>
+      <w:proofErr w:type="gramEnd"/>
+      <w:r>
+        <w:t xml:space="preserve"> "</w:t>
+      </w:r>
+      <w:proofErr w:type="spellStart"/>
+      <w:r>
+        <w:t>Lopez</w:t>
+      </w:r>
+      <w:proofErr w:type="spellEnd"/>
+      <w:r>
+        <w:t>",</w:t>
+      </w:r>
+    </w:p>
+    <w:p>
+      <w:pPr>
+        <w:pStyle w:val="Prrafodelista"/>
+      </w:pPr>
+      <w:r>
+        <w:tab/>
+        <w:t>"</w:t>
+      </w:r>
+      <w:proofErr w:type="spellStart"/>
+      <w:r>
+        <w:t>dni</w:t>
+      </w:r>
+      <w:proofErr w:type="spellEnd"/>
+      <w:proofErr w:type="gramStart"/>
+      <w:r>
+        <w:t>" :</w:t>
+      </w:r>
+      <w:proofErr w:type="gramEnd"/>
+      <w:r>
+        <w:t xml:space="preserve"> "11111111D",</w:t>
+      </w:r>
+    </w:p>
+    <w:p>
+      <w:pPr>
+        <w:pStyle w:val="Prrafodelista"/>
+      </w:pPr>
+      <w:r>
+        <w:tab/>
+        <w:t>"</w:t>
+      </w:r>
+      <w:proofErr w:type="spellStart"/>
+      <w:r>
+        <w:t>birthdate</w:t>
+      </w:r>
+      <w:proofErr w:type="spellEnd"/>
+      <w:proofErr w:type="gramStart"/>
+      <w:r>
+        <w:t>" :</w:t>
+      </w:r>
+      <w:proofErr w:type="gramEnd"/>
+      <w:r>
+        <w:t xml:space="preserve"> 21355546</w:t>
+      </w:r>
+    </w:p>
+    <w:p>
+      <w:pPr>
+        <w:pStyle w:val="Prrafodelista"/>
+      </w:pPr>
+      <w:r>
+        <w:t>}</w:t>
+      </w:r>
+    </w:p>
+    <w:p>
+      <w:pPr>
+        <w:pStyle w:val="Prrafodelista"/>
+      </w:pPr>
+    </w:p>
+    <w:p>
+      <w:pPr>
+        <w:pStyle w:val="Prrafodelista"/>
+      </w:pPr>
+      <w:r>
+        <w:t>Como se puede ver, se permite cambiar cualquier dato del usuario.</w:t>
+      </w:r>
+    </w:p>
+    <w:p>
+      <w:pPr>
+        <w:pStyle w:val="Prrafodelista"/>
+      </w:pPr>
+    </w:p>
+    <w:p>
+      <w:pPr>
+        <w:pStyle w:val="Prrafodelista"/>
+      </w:pPr>
+      <w:r>
+        <w:rPr>
+          <w:noProof/>
+        </w:rPr>
+        <w:drawing>
+          <wp:anchor distT="0" distB="0" distL="114300" distR="114300" simplePos="0" relativeHeight="251681792" behindDoc="0" locked="0" layoutInCell="1" allowOverlap="1" wp14:anchorId="30628914" wp14:editId="7BAA4626">
+            <wp:simplePos x="0" y="0"/>
+            <wp:positionH relativeFrom="margin">
+              <wp:align>center</wp:align>
+            </wp:positionH>
+            <wp:positionV relativeFrom="paragraph">
+              <wp:posOffset>364490</wp:posOffset>
+            </wp:positionV>
+            <wp:extent cx="6821103" cy="4038600"/>
+            <wp:effectExtent l="0" t="0" r="0" b="0"/>
+            <wp:wrapNone/>
+            <wp:docPr id="20" name="Imagen 20"/>
+            <wp:cNvGraphicFramePr>
+              <a:graphicFrameLocks xmlns:a="http://schemas.openxmlformats.org/drawingml/2006/main" noChangeAspect="1"/>
+            </wp:cNvGraphicFramePr>
+            <a:graphic xmlns:a="http://schemas.openxmlformats.org/drawingml/2006/main">
+              <a:graphicData uri="http://schemas.openxmlformats.org/drawingml/2006/picture">
+                <pic:pic xmlns:pic="http://schemas.openxmlformats.org/drawingml/2006/picture">
+                  <pic:nvPicPr>
+                    <pic:cNvPr id="1" name=""/>
+                    <pic:cNvPicPr/>
+                  </pic:nvPicPr>
+                  <pic:blipFill>
+                    <a:blip r:embed="rId30">
+                      <a:extLst>
+                        <a:ext uri="{28A0092B-C50C-407E-A947-70E740481C1C}">
+                          <a14:useLocalDpi xmlns:a14="http://schemas.microsoft.com/office/drawing/2010/main" val="0"/>
+                        </a:ext>
+                      </a:extLst>
+                    </a:blip>
+                    <a:stretch>
+                      <a:fillRect/>
+                    </a:stretch>
+                  </pic:blipFill>
+                  <pic:spPr>
+                    <a:xfrm>
+                      <a:off x="0" y="0"/>
+                      <a:ext cx="6821103" cy="4038600"/>
+                    </a:xfrm>
+                    <a:prstGeom prst="rect">
+                      <a:avLst/>
+                    </a:prstGeom>
+                  </pic:spPr>
+                </pic:pic>
+              </a:graphicData>
+            </a:graphic>
+            <wp14:sizeRelH relativeFrom="page">
+              <wp14:pctWidth>0</wp14:pctWidth>
+            </wp14:sizeRelH>
+            <wp14:sizeRelV relativeFrom="page">
+              <wp14:pctHeight>0</wp14:pctHeight>
+            </wp14:sizeRelV>
+          </wp:anchor>
+        </w:drawing>
+      </w:r>
+      <w:r>
+        <w:t>Una respuesta al cliente sería que los datos del usuario se han actualizado correctamente.</w:t>
+      </w:r>
+    </w:p>
+    <w:p>
+      <w:pPr>
+        <w:pStyle w:val="Prrafodelista"/>
+      </w:pPr>
     </w:p>
     <w:p/>
     <w:p>
       <w:pPr>
         <w:pStyle w:val="Ttulo2"/>
       </w:pPr>
-      <w:bookmarkStart w:id="11" w:name="_Toc37490847"/>
-      <w:r>
-        <w:t>3.4.- DELETE</w:t>
-      </w:r>
-      <w:bookmarkEnd w:id="11"/>
+    </w:p>
+    <w:p>
+      <w:pPr>
+        <w:pStyle w:val="Ttulo2"/>
+      </w:pPr>
+    </w:p>
+    <w:p>
+      <w:pPr>
+        <w:pStyle w:val="Ttulo2"/>
+      </w:pPr>
+    </w:p>
+    <w:p>
+      <w:pPr>
+        <w:pStyle w:val="Ttulo2"/>
+      </w:pPr>
+    </w:p>
+    <w:p>
+      <w:pPr>
+        <w:pStyle w:val="Ttulo2"/>
+      </w:pPr>
+    </w:p>
+    <w:p>
+      <w:pPr>
+        <w:pStyle w:val="Ttulo2"/>
+      </w:pPr>
+    </w:p>
+    <w:p>
+      <w:pPr>
+        <w:pStyle w:val="Ttulo2"/>
+      </w:pPr>
+    </w:p>
+    <w:p>
+      <w:pPr>
+        <w:pStyle w:val="Ttulo2"/>
+      </w:pPr>
+    </w:p>
+    <w:p>
+      <w:pPr>
+        <w:pStyle w:val="Ttulo2"/>
+      </w:pPr>
+    </w:p>
+    <w:p>
+      <w:pPr>
+        <w:pStyle w:val="Ttulo2"/>
+      </w:pPr>
+    </w:p>
+    <w:p>
+      <w:pPr>
+        <w:pStyle w:val="Ttulo2"/>
+      </w:pPr>
+    </w:p>
+    <w:p>
+      <w:pPr>
+        <w:pStyle w:val="Ttulo2"/>
+      </w:pPr>
+    </w:p>
+    <w:p>
+      <w:pPr>
+        <w:pStyle w:val="Ttulo2"/>
+      </w:pPr>
+    </w:p>
+    <w:p>
+      <w:pPr>
+        <w:rPr>
+          <w:rFonts w:asciiTheme="majorHAnsi" w:eastAsiaTheme="majorEastAsia" w:hAnsiTheme="majorHAnsi" w:cstheme="majorBidi"/>
+          <w:color w:val="2F5496" w:themeColor="accent1" w:themeShade="BF"/>
+          <w:sz w:val="26"/>
+          <w:szCs w:val="26"/>
+        </w:rPr>
+      </w:pPr>
+      <w:r>
+        <w:br w:type="page"/>
+      </w:r>
+    </w:p>
+    <w:p>
+      <w:pPr>
+        <w:pStyle w:val="Prrafodelista"/>
+        <w:numPr>
+          <w:ilvl w:val="0"/>
+          <w:numId w:val="5"/>
+        </w:numPr>
+      </w:pPr>
+      <w:r>
+        <w:lastRenderedPageBreak/>
+        <w:t>"/api/</w:t>
+      </w:r>
+      <w:proofErr w:type="spellStart"/>
+      <w:r>
+        <w:t>device</w:t>
+      </w:r>
+      <w:proofErr w:type="spellEnd"/>
+      <w:r>
+        <w:t>/sensor</w:t>
+      </w:r>
+      <w:proofErr w:type="gramStart"/>
+      <w:r>
+        <w:t>/:</w:t>
+      </w:r>
+      <w:proofErr w:type="spellStart"/>
+      <w:r>
+        <w:t>idsensor</w:t>
+      </w:r>
+      <w:proofErr w:type="spellEnd"/>
+      <w:proofErr w:type="gramEnd"/>
+      <w:r>
+        <w:t>"</w:t>
+      </w:r>
+    </w:p>
+    <w:p>
+      <w:pPr>
+        <w:pStyle w:val="Prrafodelista"/>
+      </w:pPr>
+    </w:p>
+    <w:p>
+      <w:pPr>
+        <w:pStyle w:val="Prrafodelista"/>
+      </w:pPr>
+      <w:r>
+        <w:t xml:space="preserve">Dado el id del sensor, se actualizarán los datos del sensor, por si cambias de </w:t>
+      </w:r>
+      <w:proofErr w:type="gramStart"/>
+      <w:r>
+        <w:t>planta</w:t>
+      </w:r>
+      <w:proofErr w:type="gramEnd"/>
+      <w:r>
+        <w:t xml:space="preserve"> por ejemplo.</w:t>
+      </w:r>
+    </w:p>
+    <w:p>
+      <w:pPr>
+        <w:pStyle w:val="Prrafodelista"/>
+      </w:pPr>
+    </w:p>
+    <w:p>
+      <w:pPr>
+        <w:pStyle w:val="Prrafodelista"/>
+      </w:pPr>
+      <w:r>
+        <w:t>El cuerpo es el siguiente:</w:t>
+      </w:r>
+    </w:p>
+    <w:p>
+      <w:pPr>
+        <w:pStyle w:val="Prrafodelista"/>
+      </w:pPr>
+    </w:p>
+    <w:p>
+      <w:pPr>
+        <w:pStyle w:val="Prrafodelista"/>
+      </w:pPr>
+      <w:r>
+        <w:t>{</w:t>
+      </w:r>
+    </w:p>
+    <w:p>
+      <w:pPr>
+        <w:pStyle w:val="Prrafodelista"/>
+      </w:pPr>
+      <w:r>
+        <w:tab/>
+        <w:t>"planta</w:t>
+      </w:r>
+      <w:proofErr w:type="gramStart"/>
+      <w:r>
+        <w:t>" :</w:t>
+      </w:r>
+      <w:proofErr w:type="gramEnd"/>
+      <w:r>
+        <w:t xml:space="preserve"> "Aloe",</w:t>
+      </w:r>
+    </w:p>
+    <w:p>
+      <w:pPr>
+        <w:pStyle w:val="Prrafodelista"/>
+      </w:pPr>
+      <w:r>
+        <w:tab/>
+        <w:t>"umbral</w:t>
+      </w:r>
+      <w:proofErr w:type="gramStart"/>
+      <w:r>
+        <w:t>" :</w:t>
+      </w:r>
+      <w:proofErr w:type="gramEnd"/>
+      <w:r>
+        <w:t xml:space="preserve"> 650,</w:t>
+      </w:r>
+    </w:p>
+    <w:p>
+      <w:pPr>
+        <w:pStyle w:val="Prrafodelista"/>
+      </w:pPr>
+      <w:r>
+        <w:tab/>
+        <w:t>"potencia</w:t>
+      </w:r>
+      <w:proofErr w:type="gramStart"/>
+      <w:r>
+        <w:t>" :</w:t>
+      </w:r>
+      <w:proofErr w:type="gramEnd"/>
+      <w:r>
+        <w:t xml:space="preserve"> 5</w:t>
+      </w:r>
+    </w:p>
+    <w:p>
+      <w:pPr>
+        <w:pStyle w:val="Prrafodelista"/>
+      </w:pPr>
+      <w:r>
+        <w:t>}</w:t>
+      </w:r>
+    </w:p>
+    <w:p>
+      <w:pPr>
+        <w:pStyle w:val="Prrafodelista"/>
+      </w:pPr>
+    </w:p>
+    <w:p>
+      <w:pPr>
+        <w:pStyle w:val="Prrafodelista"/>
+      </w:pPr>
+      <w:r>
+        <w:t>Una respuesta al cliente sería que los datos han sido actualizados correctamente.</w:t>
+      </w:r>
+    </w:p>
+    <w:p>
+      <w:pPr>
+        <w:pStyle w:val="Prrafodelista"/>
+      </w:pPr>
+      <w:r>
+        <w:rPr>
+          <w:noProof/>
+        </w:rPr>
+        <w:drawing>
+          <wp:anchor distT="0" distB="0" distL="114300" distR="114300" simplePos="0" relativeHeight="251682816" behindDoc="0" locked="0" layoutInCell="1" allowOverlap="1" wp14:anchorId="681851A9" wp14:editId="67A13450">
+            <wp:simplePos x="0" y="0"/>
+            <wp:positionH relativeFrom="margin">
+              <wp:posOffset>-633730</wp:posOffset>
+            </wp:positionH>
+            <wp:positionV relativeFrom="paragraph">
+              <wp:posOffset>234950</wp:posOffset>
+            </wp:positionV>
+            <wp:extent cx="6724650" cy="3998889"/>
+            <wp:effectExtent l="0" t="0" r="0" b="1905"/>
+            <wp:wrapNone/>
+            <wp:docPr id="21" name="Imagen 21"/>
+            <wp:cNvGraphicFramePr>
+              <a:graphicFrameLocks xmlns:a="http://schemas.openxmlformats.org/drawingml/2006/main" noChangeAspect="1"/>
+            </wp:cNvGraphicFramePr>
+            <a:graphic xmlns:a="http://schemas.openxmlformats.org/drawingml/2006/main">
+              <a:graphicData uri="http://schemas.openxmlformats.org/drawingml/2006/picture">
+                <pic:pic xmlns:pic="http://schemas.openxmlformats.org/drawingml/2006/picture">
+                  <pic:nvPicPr>
+                    <pic:cNvPr id="1" name=""/>
+                    <pic:cNvPicPr/>
+                  </pic:nvPicPr>
+                  <pic:blipFill>
+                    <a:blip r:embed="rId31">
+                      <a:extLst>
+                        <a:ext uri="{28A0092B-C50C-407E-A947-70E740481C1C}">
+                          <a14:useLocalDpi xmlns:a14="http://schemas.microsoft.com/office/drawing/2010/main" val="0"/>
+                        </a:ext>
+                      </a:extLst>
+                    </a:blip>
+                    <a:stretch>
+                      <a:fillRect/>
+                    </a:stretch>
+                  </pic:blipFill>
+                  <pic:spPr>
+                    <a:xfrm>
+                      <a:off x="0" y="0"/>
+                      <a:ext cx="6724650" cy="3998889"/>
+                    </a:xfrm>
+                    <a:prstGeom prst="rect">
+                      <a:avLst/>
+                    </a:prstGeom>
+                  </pic:spPr>
+                </pic:pic>
+              </a:graphicData>
+            </a:graphic>
+            <wp14:sizeRelH relativeFrom="page">
+              <wp14:pctWidth>0</wp14:pctWidth>
+            </wp14:sizeRelH>
+            <wp14:sizeRelV relativeFrom="page">
+              <wp14:pctHeight>0</wp14:pctHeight>
+            </wp14:sizeRelV>
+          </wp:anchor>
+        </w:drawing>
+      </w:r>
+    </w:p>
+    <w:p>
+      <w:pPr>
+        <w:pStyle w:val="Prrafodelista"/>
+      </w:pPr>
+    </w:p>
+    <w:p>
+      <w:pPr>
+        <w:pStyle w:val="Ttulo2"/>
+      </w:pPr>
     </w:p>
     <w:p/>
     <w:p/>
+    <w:p/>
+    <w:p/>
+    <w:p/>
+    <w:p/>
+    <w:p/>
+    <w:p/>
+    <w:p/>
+    <w:p/>
+    <w:p>
+      <w:pPr>
+        <w:pStyle w:val="Ttulo2"/>
+      </w:pPr>
+    </w:p>
+    <w:p>
+      <w:pPr>
+        <w:pStyle w:val="Ttulo2"/>
+      </w:pPr>
+    </w:p>
+    <w:p>
+      <w:pPr>
+        <w:pStyle w:val="Ttulo2"/>
+      </w:pPr>
+    </w:p>
+    <w:p>
+      <w:pPr>
+        <w:pStyle w:val="Ttulo2"/>
+      </w:pPr>
+    </w:p>
+    <w:p>
+      <w:pPr>
+        <w:rPr>
+          <w:rFonts w:asciiTheme="majorHAnsi" w:eastAsiaTheme="majorEastAsia" w:hAnsiTheme="majorHAnsi" w:cstheme="majorBidi"/>
+          <w:color w:val="2F5496" w:themeColor="accent1" w:themeShade="BF"/>
+          <w:sz w:val="26"/>
+          <w:szCs w:val="26"/>
+        </w:rPr>
+      </w:pPr>
+      <w:r>
+        <w:br w:type="page"/>
+      </w:r>
+    </w:p>
+    <w:p>
+      <w:pPr>
+        <w:pStyle w:val="Ttulo2"/>
+      </w:pPr>
+      <w:bookmarkStart w:id="11" w:name="_Toc37664898"/>
+      <w:r>
+        <w:lastRenderedPageBreak/>
+        <w:t>3.4.- DELETE</w:t>
+      </w:r>
+      <w:bookmarkEnd w:id="11"/>
+    </w:p>
+    <w:p/>
+    <w:p>
+      <w:r>
+        <w:t>Usaremos los métodos DELETE para hacer DELETE en la BBDD.</w:t>
+      </w:r>
+    </w:p>
+    <w:p/>
+    <w:p>
+      <w:pPr>
+        <w:pStyle w:val="Prrafodelista"/>
+        <w:numPr>
+          <w:ilvl w:val="0"/>
+          <w:numId w:val="5"/>
+        </w:numPr>
+      </w:pPr>
+      <w:r>
+        <w:t>"/api/</w:t>
+      </w:r>
+      <w:proofErr w:type="spellStart"/>
+      <w:r>
+        <w:t>device</w:t>
+      </w:r>
+      <w:proofErr w:type="spellEnd"/>
+      <w:r>
+        <w:t>/sensor</w:t>
+      </w:r>
+      <w:proofErr w:type="gramStart"/>
+      <w:r>
+        <w:t>/:</w:t>
+      </w:r>
+      <w:proofErr w:type="spellStart"/>
+      <w:r>
+        <w:t>idsensor</w:t>
+      </w:r>
+      <w:proofErr w:type="spellEnd"/>
+      <w:proofErr w:type="gramEnd"/>
+      <w:r>
+        <w:t>"</w:t>
+      </w:r>
+    </w:p>
+    <w:p>
+      <w:pPr>
+        <w:pStyle w:val="Prrafodelista"/>
+      </w:pPr>
+    </w:p>
+    <w:p>
+      <w:pPr>
+        <w:pStyle w:val="Prrafodelista"/>
+      </w:pPr>
+      <w:r>
+        <w:t>Dado el id del sensor, se borrará todo dato de dicho sensor. Como está configurado para un borrado en CASCADE, las tablas de los valores del sensor y de los riegos se borrarán.</w:t>
+      </w:r>
+    </w:p>
+    <w:p>
+      <w:pPr>
+        <w:pStyle w:val="Prrafodelista"/>
+      </w:pPr>
+    </w:p>
+    <w:p>
+      <w:pPr>
+        <w:pStyle w:val="Prrafodelista"/>
+      </w:pPr>
+      <w:r>
+        <w:t>Como sólo nos interesa el id, no habrá cuerpo. Un mensaje al cliente sería que el sensor se ha dado de baja correctamente.</w:t>
+      </w:r>
+    </w:p>
+    <w:p>
+      <w:pPr>
+        <w:pStyle w:val="Prrafodelista"/>
+      </w:pPr>
+      <w:r>
+        <w:rPr>
+          <w:noProof/>
+        </w:rPr>
+        <w:drawing>
+          <wp:anchor distT="0" distB="0" distL="114300" distR="114300" simplePos="0" relativeHeight="251683840" behindDoc="0" locked="0" layoutInCell="1" allowOverlap="1" wp14:anchorId="0D2F6386" wp14:editId="3EBE208F">
+            <wp:simplePos x="0" y="0"/>
+            <wp:positionH relativeFrom="margin">
+              <wp:align>center</wp:align>
+            </wp:positionH>
+            <wp:positionV relativeFrom="paragraph">
+              <wp:posOffset>116205</wp:posOffset>
+            </wp:positionV>
+            <wp:extent cx="6881237" cy="4038600"/>
+            <wp:effectExtent l="0" t="0" r="0" b="0"/>
+            <wp:wrapNone/>
+            <wp:docPr id="22" name="Imagen 22"/>
+            <wp:cNvGraphicFramePr>
+              <a:graphicFrameLocks xmlns:a="http://schemas.openxmlformats.org/drawingml/2006/main" noChangeAspect="1"/>
+            </wp:cNvGraphicFramePr>
+            <a:graphic xmlns:a="http://schemas.openxmlformats.org/drawingml/2006/main">
+              <a:graphicData uri="http://schemas.openxmlformats.org/drawingml/2006/picture">
+                <pic:pic xmlns:pic="http://schemas.openxmlformats.org/drawingml/2006/picture">
+                  <pic:nvPicPr>
+                    <pic:cNvPr id="1" name=""/>
+                    <pic:cNvPicPr/>
+                  </pic:nvPicPr>
+                  <pic:blipFill>
+                    <a:blip r:embed="rId32">
+                      <a:extLst>
+                        <a:ext uri="{28A0092B-C50C-407E-A947-70E740481C1C}">
+                          <a14:useLocalDpi xmlns:a14="http://schemas.microsoft.com/office/drawing/2010/main" val="0"/>
+                        </a:ext>
+                      </a:extLst>
+                    </a:blip>
+                    <a:stretch>
+                      <a:fillRect/>
+                    </a:stretch>
+                  </pic:blipFill>
+                  <pic:spPr>
+                    <a:xfrm>
+                      <a:off x="0" y="0"/>
+                      <a:ext cx="6881237" cy="4038600"/>
+                    </a:xfrm>
+                    <a:prstGeom prst="rect">
+                      <a:avLst/>
+                    </a:prstGeom>
+                  </pic:spPr>
+                </pic:pic>
+              </a:graphicData>
+            </a:graphic>
+            <wp14:sizeRelH relativeFrom="page">
+              <wp14:pctWidth>0</wp14:pctWidth>
+            </wp14:sizeRelH>
+            <wp14:sizeRelV relativeFrom="page">
+              <wp14:pctHeight>0</wp14:pctHeight>
+            </wp14:sizeRelV>
+          </wp:anchor>
+        </w:drawing>
+      </w:r>
+    </w:p>
+    <w:p>
+      <w:pPr>
+        <w:pStyle w:val="Prrafodelista"/>
+      </w:pPr>
+    </w:p>
+    <w:p>
+      <w:pPr>
+        <w:pStyle w:val="Prrafodelista"/>
+      </w:pPr>
+    </w:p>
+    <w:p>
+      <w:pPr>
+        <w:pStyle w:val="Prrafodelista"/>
+      </w:pPr>
+    </w:p>
+    <w:p/>
+    <w:p/>
+    <w:p/>
+    <w:p/>
+    <w:p/>
+    <w:p/>
+    <w:p/>
+    <w:p/>
+    <w:p/>
+    <w:p/>
+    <w:p/>
+    <w:p/>
+    <w:p/>
+    <w:p>
+      <w:pPr>
+        <w:pStyle w:val="Prrafodelista"/>
+        <w:numPr>
+          <w:ilvl w:val="0"/>
+          <w:numId w:val="5"/>
+        </w:numPr>
+      </w:pPr>
+      <w:r>
+        <w:t>"/api/</w:t>
+      </w:r>
+      <w:proofErr w:type="spellStart"/>
+      <w:r>
+        <w:t>device</w:t>
+      </w:r>
+      <w:proofErr w:type="spellEnd"/>
+      <w:proofErr w:type="gramStart"/>
+      <w:r>
+        <w:t>/:</w:t>
+      </w:r>
+      <w:proofErr w:type="spellStart"/>
+      <w:r>
+        <w:t>iddispositivo</w:t>
+      </w:r>
+      <w:proofErr w:type="spellEnd"/>
+      <w:proofErr w:type="gramEnd"/>
+      <w:r>
+        <w:t>"</w:t>
+      </w:r>
+    </w:p>
+    <w:p>
+      <w:pPr>
+        <w:pStyle w:val="Prrafodelista"/>
+      </w:pPr>
+    </w:p>
+    <w:p>
+      <w:pPr>
+        <w:pStyle w:val="Prrafodelista"/>
+      </w:pPr>
+      <w:r>
+        <w:t xml:space="preserve">Dado el id del </w:t>
+      </w:r>
+      <w:r>
+        <w:t>dispositivo</w:t>
+      </w:r>
+      <w:r>
+        <w:t xml:space="preserve">, se borrará todo dato de dicho </w:t>
+      </w:r>
+      <w:r>
+        <w:t>dispositivo</w:t>
+      </w:r>
+      <w:r>
+        <w:t xml:space="preserve">. Como está configurado para un borrado en CASCADE, </w:t>
+      </w:r>
+      <w:r>
+        <w:t xml:space="preserve">los datos de todos los sensores conectados al </w:t>
+      </w:r>
+      <w:proofErr w:type="gramStart"/>
+      <w:r>
+        <w:t>dispositivo,</w:t>
+      </w:r>
+      <w:proofErr w:type="gramEnd"/>
+      <w:r>
+        <w:t xml:space="preserve"> se borrarán.</w:t>
+      </w:r>
+    </w:p>
+    <w:p>
+      <w:pPr>
+        <w:pStyle w:val="Prrafodelista"/>
+      </w:pPr>
+    </w:p>
+    <w:p>
+      <w:pPr>
+        <w:pStyle w:val="Prrafodelista"/>
+      </w:pPr>
+      <w:r>
+        <w:t xml:space="preserve">Como sólo nos interesa el id, no habrá cuerpo. Un mensaje al cliente sería que el </w:t>
+      </w:r>
+      <w:r>
+        <w:t>dispositivo</w:t>
+      </w:r>
+      <w:r>
+        <w:t xml:space="preserve"> se ha dado de baja correctamente.</w:t>
+      </w:r>
+    </w:p>
+    <w:p>
+      <w:pPr>
+        <w:pStyle w:val="Prrafodelista"/>
+      </w:pPr>
+    </w:p>
+    <w:p>
+      <w:pPr>
+        <w:pStyle w:val="Prrafodelista"/>
+      </w:pPr>
+      <w:r>
+        <w:rPr>
+          <w:noProof/>
+        </w:rPr>
+        <w:lastRenderedPageBreak/>
+        <w:drawing>
+          <wp:anchor distT="0" distB="0" distL="114300" distR="114300" simplePos="0" relativeHeight="251684864" behindDoc="0" locked="0" layoutInCell="1" allowOverlap="1" wp14:anchorId="06AAA81A" wp14:editId="737F9AFE">
+            <wp:simplePos x="0" y="0"/>
+            <wp:positionH relativeFrom="margin">
+              <wp:align>center</wp:align>
+            </wp:positionH>
+            <wp:positionV relativeFrom="paragraph">
+              <wp:posOffset>-404495</wp:posOffset>
+            </wp:positionV>
+            <wp:extent cx="6696774" cy="3990975"/>
+            <wp:effectExtent l="0" t="0" r="8890" b="0"/>
+            <wp:wrapNone/>
+            <wp:docPr id="23" name="Imagen 23"/>
+            <wp:cNvGraphicFramePr>
+              <a:graphicFrameLocks xmlns:a="http://schemas.openxmlformats.org/drawingml/2006/main" noChangeAspect="1"/>
+            </wp:cNvGraphicFramePr>
+            <a:graphic xmlns:a="http://schemas.openxmlformats.org/drawingml/2006/main">
+              <a:graphicData uri="http://schemas.openxmlformats.org/drawingml/2006/picture">
+                <pic:pic xmlns:pic="http://schemas.openxmlformats.org/drawingml/2006/picture">
+                  <pic:nvPicPr>
+                    <pic:cNvPr id="1" name=""/>
+                    <pic:cNvPicPr/>
+                  </pic:nvPicPr>
+                  <pic:blipFill>
+                    <a:blip r:embed="rId33">
+                      <a:extLst>
+                        <a:ext uri="{28A0092B-C50C-407E-A947-70E740481C1C}">
+                          <a14:useLocalDpi xmlns:a14="http://schemas.microsoft.com/office/drawing/2010/main" val="0"/>
+                        </a:ext>
+                      </a:extLst>
+                    </a:blip>
+                    <a:stretch>
+                      <a:fillRect/>
+                    </a:stretch>
+                  </pic:blipFill>
+                  <pic:spPr>
+                    <a:xfrm>
+                      <a:off x="0" y="0"/>
+                      <a:ext cx="6696774" cy="3990975"/>
+                    </a:xfrm>
+                    <a:prstGeom prst="rect">
+                      <a:avLst/>
+                    </a:prstGeom>
+                  </pic:spPr>
+                </pic:pic>
+              </a:graphicData>
+            </a:graphic>
+            <wp14:sizeRelH relativeFrom="page">
+              <wp14:pctWidth>0</wp14:pctWidth>
+            </wp14:sizeRelH>
+            <wp14:sizeRelV relativeFrom="page">
+              <wp14:pctHeight>0</wp14:pctHeight>
+            </wp14:sizeRelV>
+          </wp:anchor>
+        </w:drawing>
+      </w:r>
+    </w:p>
+    <w:p>
+      <w:pPr>
+        <w:pStyle w:val="Prrafodelista"/>
+      </w:pPr>
+    </w:p>
+    <w:p>
+      <w:pPr>
+        <w:pStyle w:val="Prrafodelista"/>
+      </w:pPr>
+    </w:p>
+    <w:p>
+      <w:pPr>
+        <w:pStyle w:val="Prrafodelista"/>
+      </w:pPr>
+    </w:p>
+    <w:p>
+      <w:pPr>
+        <w:pStyle w:val="Prrafodelista"/>
+      </w:pPr>
+    </w:p>
+    <w:p>
+      <w:pPr>
+        <w:pStyle w:val="Prrafodelista"/>
+      </w:pPr>
+    </w:p>
+    <w:p>
+      <w:pPr>
+        <w:pStyle w:val="Prrafodelista"/>
+      </w:pPr>
+    </w:p>
+    <w:p>
+      <w:pPr>
+        <w:pStyle w:val="Prrafodelista"/>
+      </w:pPr>
+    </w:p>
+    <w:p>
+      <w:pPr>
+        <w:pStyle w:val="Prrafodelista"/>
+      </w:pPr>
+    </w:p>
+    <w:p>
+      <w:pPr>
+        <w:pStyle w:val="Prrafodelista"/>
+      </w:pPr>
+    </w:p>
+    <w:p>
+      <w:pPr>
+        <w:pStyle w:val="Prrafodelista"/>
+      </w:pPr>
+    </w:p>
+    <w:p>
+      <w:pPr>
+        <w:pStyle w:val="Prrafodelista"/>
+      </w:pPr>
+    </w:p>
+    <w:p>
+      <w:pPr>
+        <w:pStyle w:val="Prrafodelista"/>
+      </w:pPr>
+    </w:p>
+    <w:p>
+      <w:pPr>
+        <w:pStyle w:val="Prrafodelista"/>
+      </w:pPr>
+    </w:p>
+    <w:p>
+      <w:pPr>
+        <w:pStyle w:val="Prrafodelista"/>
+      </w:pPr>
+    </w:p>
+    <w:p>
+      <w:pPr>
+        <w:pStyle w:val="Prrafodelista"/>
+      </w:pPr>
+    </w:p>
+    <w:p>
+      <w:pPr>
+        <w:pStyle w:val="Prrafodelista"/>
+      </w:pPr>
+    </w:p>
+    <w:p>
+      <w:pPr>
+        <w:pStyle w:val="Prrafodelista"/>
+      </w:pPr>
+    </w:p>
+    <w:p>
+      <w:pPr>
+        <w:pStyle w:val="Prrafodelista"/>
+      </w:pPr>
+    </w:p>
+    <w:p>
+      <w:pPr>
+        <w:pStyle w:val="Prrafodelista"/>
+      </w:pPr>
+    </w:p>
+    <w:p>
+      <w:pPr>
+        <w:pStyle w:val="Prrafodelista"/>
+      </w:pPr>
+    </w:p>
+    <w:p>
+      <w:pPr>
+        <w:pStyle w:val="Prrafodelista"/>
+        <w:numPr>
+          <w:ilvl w:val="0"/>
+          <w:numId w:val="5"/>
+        </w:numPr>
+      </w:pPr>
+      <w:r>
+        <w:t>"/api/</w:t>
+      </w:r>
+      <w:proofErr w:type="spellStart"/>
+      <w:r>
+        <w:t>user</w:t>
+      </w:r>
+      <w:proofErr w:type="spellEnd"/>
+      <w:proofErr w:type="gramStart"/>
+      <w:r>
+        <w:t>/:</w:t>
+      </w:r>
+      <w:proofErr w:type="spellStart"/>
+      <w:r>
+        <w:t>idusuario</w:t>
+      </w:r>
+      <w:proofErr w:type="spellEnd"/>
+      <w:proofErr w:type="gramEnd"/>
+      <w:r>
+        <w:t>"</w:t>
+      </w:r>
+    </w:p>
+    <w:p>
+      <w:pPr>
+        <w:pStyle w:val="Prrafodelista"/>
+      </w:pPr>
+    </w:p>
+    <w:p>
+      <w:pPr>
+        <w:pStyle w:val="Prrafodelista"/>
+      </w:pPr>
+      <w:r>
+        <w:t xml:space="preserve">Dado el id del </w:t>
+      </w:r>
+      <w:r>
+        <w:t>usuario</w:t>
+      </w:r>
+      <w:r>
+        <w:t xml:space="preserve">, se borrará todo dato de dicho </w:t>
+      </w:r>
+      <w:r>
+        <w:t>usuario</w:t>
+      </w:r>
+      <w:r>
+        <w:t xml:space="preserve">. Como está configurado para un borrado en CASCADE, los datos de todos los </w:t>
+      </w:r>
+      <w:r>
+        <w:t>dispositivos</w:t>
+      </w:r>
+      <w:r>
+        <w:t xml:space="preserve"> </w:t>
+      </w:r>
+      <w:r>
+        <w:t>asociados</w:t>
+      </w:r>
+      <w:r>
+        <w:t xml:space="preserve"> al </w:t>
+      </w:r>
+      <w:proofErr w:type="gramStart"/>
+      <w:r>
+        <w:t>usuario</w:t>
+      </w:r>
+      <w:r>
+        <w:t>,</w:t>
+      </w:r>
+      <w:proofErr w:type="gramEnd"/>
+      <w:r>
+        <w:t xml:space="preserve"> se borrarán.</w:t>
+      </w:r>
+    </w:p>
+    <w:p>
+      <w:pPr>
+        <w:pStyle w:val="Prrafodelista"/>
+      </w:pPr>
+    </w:p>
+    <w:p>
+      <w:pPr>
+        <w:pStyle w:val="Prrafodelista"/>
+      </w:pPr>
+      <w:r>
+        <w:t xml:space="preserve">Como sólo nos interesa el id, no habrá cuerpo. Un mensaje al cliente sería que </w:t>
+      </w:r>
+      <w:r>
+        <w:t>se ha dado de baja correctamente</w:t>
+      </w:r>
+      <w:r>
+        <w:t>.</w:t>
+      </w:r>
+    </w:p>
+    <w:p>
+      <w:pPr>
+        <w:pStyle w:val="Prrafodelista"/>
+      </w:pPr>
+      <w:r>
+        <w:rPr>
+          <w:noProof/>
+        </w:rPr>
+        <w:drawing>
+          <wp:anchor distT="0" distB="0" distL="114300" distR="114300" simplePos="0" relativeHeight="251685888" behindDoc="0" locked="0" layoutInCell="1" allowOverlap="1" wp14:anchorId="1032B2A6" wp14:editId="5E893236">
+            <wp:simplePos x="0" y="0"/>
+            <wp:positionH relativeFrom="margin">
+              <wp:align>center</wp:align>
+            </wp:positionH>
+            <wp:positionV relativeFrom="paragraph">
+              <wp:posOffset>49530</wp:posOffset>
+            </wp:positionV>
+            <wp:extent cx="6877050" cy="3547745"/>
+            <wp:effectExtent l="0" t="0" r="0" b="0"/>
+            <wp:wrapNone/>
+            <wp:docPr id="24" name="Imagen 24"/>
+            <wp:cNvGraphicFramePr>
+              <a:graphicFrameLocks xmlns:a="http://schemas.openxmlformats.org/drawingml/2006/main" noChangeAspect="1"/>
+            </wp:cNvGraphicFramePr>
+            <a:graphic xmlns:a="http://schemas.openxmlformats.org/drawingml/2006/main">
+              <a:graphicData uri="http://schemas.openxmlformats.org/drawingml/2006/picture">
+                <pic:pic xmlns:pic="http://schemas.openxmlformats.org/drawingml/2006/picture">
+                  <pic:nvPicPr>
+                    <pic:cNvPr id="1" name=""/>
+                    <pic:cNvPicPr/>
+                  </pic:nvPicPr>
+                  <pic:blipFill>
+                    <a:blip r:embed="rId34">
+                      <a:extLst>
+                        <a:ext uri="{28A0092B-C50C-407E-A947-70E740481C1C}">
+                          <a14:useLocalDpi xmlns:a14="http://schemas.microsoft.com/office/drawing/2010/main" val="0"/>
+                        </a:ext>
+                      </a:extLst>
+                    </a:blip>
+                    <a:stretch>
+                      <a:fillRect/>
+                    </a:stretch>
+                  </pic:blipFill>
+                  <pic:spPr>
+                    <a:xfrm>
+                      <a:off x="0" y="0"/>
+                      <a:ext cx="6877050" cy="3547745"/>
+                    </a:xfrm>
+                    <a:prstGeom prst="rect">
+                      <a:avLst/>
+                    </a:prstGeom>
+                  </pic:spPr>
+                </pic:pic>
+              </a:graphicData>
+            </a:graphic>
+            <wp14:sizeRelH relativeFrom="page">
+              <wp14:pctWidth>0</wp14:pctWidth>
+            </wp14:sizeRelH>
+            <wp14:sizeRelV relativeFrom="page">
+              <wp14:pctHeight>0</wp14:pctHeight>
+            </wp14:sizeRelV>
+          </wp:anchor>
+        </w:drawing>
+      </w:r>
+    </w:p>
+    <w:p>
+      <w:pPr>
+        <w:pStyle w:val="Prrafodelista"/>
+      </w:pPr>
+    </w:p>
+    <w:p>
+      <w:pPr>
+        <w:pStyle w:val="Prrafodelista"/>
+      </w:pPr>
+    </w:p>
+    <w:p>
+      <w:pPr>
+        <w:pStyle w:val="Prrafodelista"/>
+      </w:pPr>
+    </w:p>
+    <w:p>
+      <w:pPr>
+        <w:pStyle w:val="Prrafodelista"/>
+      </w:pPr>
+    </w:p>
+    <w:p>
+      <w:pPr>
+        <w:pStyle w:val="Prrafodelista"/>
+      </w:pPr>
+    </w:p>
+    <w:p>
+      <w:pPr>
+        <w:pStyle w:val="Prrafodelista"/>
+      </w:pPr>
+    </w:p>
+    <w:p>
+      <w:pPr>
+        <w:pStyle w:val="Prrafodelista"/>
+      </w:pPr>
+    </w:p>
+    <w:p>
+      <w:pPr>
+        <w:pStyle w:val="Prrafodelista"/>
+      </w:pPr>
+    </w:p>
+    <w:p>
+      <w:pPr>
+        <w:pStyle w:val="Prrafodelista"/>
+      </w:pPr>
+    </w:p>
+    <w:p>
+      <w:pPr>
+        <w:pStyle w:val="Prrafodelista"/>
+      </w:pPr>
+    </w:p>
+    <w:p>
+      <w:pPr>
+        <w:pStyle w:val="Prrafodelista"/>
+      </w:pPr>
+    </w:p>
+    <w:p>
+      <w:pPr>
+        <w:pStyle w:val="Prrafodelista"/>
+      </w:pPr>
+    </w:p>
+    <w:p>
+      <w:pPr>
+        <w:pStyle w:val="Prrafodelista"/>
+      </w:pPr>
+    </w:p>
+    <w:p>
+      <w:pPr>
+        <w:pStyle w:val="Prrafodelista"/>
+      </w:pPr>
+    </w:p>
+    <w:p>
+      <w:pPr>
+        <w:pStyle w:val="Prrafodelista"/>
+      </w:pPr>
+    </w:p>
+    <w:p>
+      <w:pPr>
+        <w:pStyle w:val="Prrafodelista"/>
+      </w:pPr>
+    </w:p>
+    <w:p/>
     <w:sectPr>
-      <w:headerReference w:type="even" r:id="rId30"/>
-      <w:headerReference w:type="default" r:id="rId31"/>
-      <w:footerReference w:type="even" r:id="rId32"/>
-      <w:footerReference w:type="default" r:id="rId33"/>
-      <w:headerReference w:type="first" r:id="rId34"/>
-      <w:footerReference w:type="first" r:id="rId35"/>
+      <w:headerReference w:type="even" r:id="rId35"/>
+      <w:headerReference w:type="default" r:id="rId36"/>
+      <w:footerReference w:type="even" r:id="rId37"/>
+      <w:footerReference w:type="default" r:id="rId38"/>
+      <w:headerReference w:type="first" r:id="rId39"/>
+      <w:footerReference w:type="first" r:id="rId40"/>
       <w:pgSz w:w="11906" w:h="16838"/>
       <w:pgMar w:top="1417" w:right="1701" w:bottom="1417" w:left="1701" w:header="708" w:footer="708" w:gutter="0"/>
       <w:pgNumType w:start="0"/>
@@ -7482,6 +8730,7 @@
     <w:rsid w:val="00BE51A0"/>
     <w:rsid w:val="00C40C72"/>
     <w:rsid w:val="00CF1F77"/>
+    <w:rsid w:val="00E8709B"/>
     <w:rsid w:val="00FA09C4"/>
   </w:rsids>
   <m:mathPr>
@@ -8269,7 +9518,7 @@
 </file>
 
 <file path=customXml/itemProps2.xml><?xml version="1.0" encoding="utf-8"?>
-<ds:datastoreItem xmlns:ds="http://schemas.openxmlformats.org/officeDocument/2006/customXml" ds:itemID="{A62191D5-2F89-468F-8859-7F4D256CD96E}">
+<ds:datastoreItem xmlns:ds="http://schemas.openxmlformats.org/officeDocument/2006/customXml" ds:itemID="{160090A4-D81E-4992-A320-5722F8945C83}">
   <ds:schemaRefs>
     <ds:schemaRef ds:uri="http://schemas.openxmlformats.org/officeDocument/2006/bibliography"/>
   </ds:schemaRefs>

</xml_diff>